<commit_message>
Fixed crazy bug where structure islands were not sorted... Added 'Normalize' Activation Function improved net export name convention added connetions in listview
</commit_message>
<xml_diff>
--- a/Documents/GNTDocumentation.docx
+++ b/Documents/GNTDocumentation.docx
@@ -102,8 +102,13 @@
     <w:p/>
     <w:p/>
     <w:p>
-      <w:r>
-        <w:t xml:space="preserve">Rev : </w:t>
+      <w:proofErr w:type="gramStart"/>
+      <w:r>
+        <w:t>Rev :</w:t>
+      </w:r>
+      <w:proofErr w:type="gramEnd"/>
+      <w:r>
+        <w:t xml:space="preserve"> </w:t>
       </w:r>
       <w:r>
         <w:t>1.02</w:t>
@@ -142,12 +147,7 @@
             <w:pStyle w:val="NoSpacing"/>
           </w:pPr>
           <w:r>
-            <w:t>Conte</w:t>
-          </w:r>
-          <w:bookmarkStart w:id="0" w:name="_GoBack"/>
-          <w:bookmarkEnd w:id="0"/>
-          <w:r>
-            <w:t>nts</w:t>
+            <w:t>Contents</w:t>
           </w:r>
         </w:p>
         <w:p>
@@ -2179,12 +2179,12 @@
       <w:pPr>
         <w:pStyle w:val="Heading1"/>
       </w:pPr>
-      <w:bookmarkStart w:id="1" w:name="_Toc464473158"/>
+      <w:bookmarkStart w:id="0" w:name="_Toc464473158"/>
       <w:r>
         <w:lastRenderedPageBreak/>
         <w:t>Introduction</w:t>
       </w:r>
-      <w:bookmarkEnd w:id="1"/>
+      <w:bookmarkEnd w:id="0"/>
     </w:p>
     <w:p>
       <w:pPr>
@@ -2205,11 +2205,11 @@
         <w:pStyle w:val="Heading2"/>
         <w:ind w:left="0" w:firstLine="450"/>
       </w:pPr>
-      <w:bookmarkStart w:id="2" w:name="_Toc464473159"/>
+      <w:bookmarkStart w:id="1" w:name="_Toc464473159"/>
       <w:r>
         <w:t>Description</w:t>
       </w:r>
-      <w:bookmarkEnd w:id="2"/>
+      <w:bookmarkEnd w:id="1"/>
     </w:p>
     <w:p>
       <w:pPr>
@@ -2277,7 +2277,15 @@
         <w:ind w:firstLine="450"/>
       </w:pPr>
       <w:r>
-        <w:t xml:space="preserve">The user can train a GeneticNetwork programmatically, or use a GUI. Then once the training has given </w:t>
+        <w:t xml:space="preserve">The user can train a </w:t>
+      </w:r>
+      <w:proofErr w:type="spellStart"/>
+      <w:r>
+        <w:t>GeneticNetwork</w:t>
+      </w:r>
+      <w:proofErr w:type="spellEnd"/>
+      <w:r>
+        <w:t xml:space="preserve"> programmatically, or use a GUI. Then once the training has given </w:t>
       </w:r>
       <w:r>
         <w:t>satisfactory</w:t>
@@ -2299,11 +2307,11 @@
         <w:pStyle w:val="Heading2"/>
         <w:ind w:left="0" w:firstLine="450"/>
       </w:pPr>
-      <w:bookmarkStart w:id="3" w:name="_Toc464473160"/>
+      <w:bookmarkStart w:id="2" w:name="_Toc464473160"/>
       <w:r>
         <w:t>Limitations</w:t>
       </w:r>
-      <w:bookmarkEnd w:id="3"/>
+      <w:bookmarkEnd w:id="2"/>
     </w:p>
     <w:p>
       <w:pPr>
@@ -2345,8 +2353,13 @@
       <w:r>
         <w:t xml:space="preserve">indows are only available. </w:t>
       </w:r>
-      <w:r>
-        <w:t>MacOSX and Linux are very probable in the future.</w:t>
+      <w:proofErr w:type="spellStart"/>
+      <w:r>
+        <w:t>MacOSX</w:t>
+      </w:r>
+      <w:proofErr w:type="spellEnd"/>
+      <w:r>
+        <w:t xml:space="preserve"> and Linux are very probable in the future.</w:t>
       </w:r>
     </w:p>
     <w:p>
@@ -2413,12 +2426,12 @@
       <w:pPr>
         <w:pStyle w:val="Heading1"/>
       </w:pPr>
-      <w:bookmarkStart w:id="4" w:name="_Toc464473161"/>
+      <w:bookmarkStart w:id="3" w:name="_Toc464473161"/>
       <w:r>
         <w:lastRenderedPageBreak/>
         <w:t>Background</w:t>
       </w:r>
-      <w:bookmarkEnd w:id="4"/>
+      <w:bookmarkEnd w:id="3"/>
     </w:p>
     <w:p/>
     <w:p>
@@ -2426,11 +2439,11 @@
         <w:pStyle w:val="Heading2"/>
         <w:ind w:left="0" w:firstLine="450"/>
       </w:pPr>
-      <w:bookmarkStart w:id="5" w:name="_Toc464473162"/>
+      <w:bookmarkStart w:id="4" w:name="_Toc464473162"/>
       <w:r>
         <w:t>Networks</w:t>
       </w:r>
-      <w:bookmarkEnd w:id="5"/>
+      <w:bookmarkEnd w:id="4"/>
     </w:p>
     <w:p>
       <w:pPr>
@@ -2448,7 +2461,7 @@
         <mc:AlternateContent>
           <mc:Choice Requires="wps">
             <w:drawing>
-              <wp:anchor distT="0" distB="0" distL="114300" distR="114300" simplePos="0" relativeHeight="251660288" behindDoc="0" locked="0" layoutInCell="1" allowOverlap="1" wp14:anchorId="7CEC8967" wp14:editId="19603E83">
+              <wp:anchor distT="0" distB="0" distL="114300" distR="114300" simplePos="0" relativeHeight="251660288" behindDoc="0" locked="0" layoutInCell="1" allowOverlap="1" wp14:anchorId="68C8B143" wp14:editId="76454183">
                 <wp:simplePos x="0" y="0"/>
                 <wp:positionH relativeFrom="column">
                   <wp:posOffset>0</wp:posOffset>
@@ -2489,7 +2502,7 @@
                                 <w:noProof/>
                               </w:rPr>
                             </w:pPr>
-                            <w:bookmarkStart w:id="6" w:name="_Ref460008772"/>
+                            <w:bookmarkStart w:id="5" w:name="_Ref460008772"/>
                             <w:r>
                               <w:t xml:space="preserve">Figure </w:t>
                             </w:r>
@@ -2538,7 +2551,7 @@
                               </w:rPr>
                               <w:fldChar w:fldCharType="end"/>
                             </w:r>
-                            <w:bookmarkEnd w:id="6"/>
+                            <w:bookmarkEnd w:id="5"/>
                             <w:r>
                               <w:t xml:space="preserve"> : Layer Model in GNT</w:t>
                             </w:r>
@@ -2559,7 +2572,7 @@
           </mc:Choice>
           <mc:Fallback>
             <w:pict>
-              <v:shapetype w14:anchorId="7CEC8967" id="_x0000_t202" coordsize="21600,21600" o:spt="202" path="m,l,21600r21600,l21600,xe">
+              <v:shapetype w14:anchorId="68C8B143" id="_x0000_t202" coordsize="21600,21600" o:spt="202" path="m,l,21600r21600,l21600,xe">
                 <v:stroke joinstyle="miter"/>
                 <v:path gradientshapeok="t" o:connecttype="rect"/>
               </v:shapetype>
@@ -2573,7 +2586,7 @@
                           <w:noProof/>
                         </w:rPr>
                       </w:pPr>
-                      <w:bookmarkStart w:id="7" w:name="_Ref460008772"/>
+                      <w:bookmarkStart w:id="6" w:name="_Ref460008772"/>
                       <w:r>
                         <w:t xml:space="preserve">Figure </w:t>
                       </w:r>
@@ -2622,7 +2635,7 @@
                         </w:rPr>
                         <w:fldChar w:fldCharType="end"/>
                       </w:r>
-                      <w:bookmarkEnd w:id="7"/>
+                      <w:bookmarkEnd w:id="6"/>
                       <w:r>
                         <w:t xml:space="preserve"> : Layer Model in GNT</w:t>
                       </w:r>
@@ -2642,7 +2655,7 @@
         <mc:AlternateContent>
           <mc:Choice Requires="wpc">
             <w:drawing>
-              <wp:anchor distT="0" distB="0" distL="114300" distR="114300" simplePos="0" relativeHeight="251658240" behindDoc="0" locked="0" layoutInCell="1" allowOverlap="0" wp14:anchorId="1C4AF871" wp14:editId="0329BA28">
+              <wp:anchor distT="0" distB="0" distL="114300" distR="114300" simplePos="0" relativeHeight="251658240" behindDoc="0" locked="0" layoutInCell="1" allowOverlap="0" wp14:anchorId="59EF2730" wp14:editId="46BF4C28">
                 <wp:simplePos x="0" y="0"/>
                 <wp:positionH relativeFrom="margin">
                   <wp:posOffset>0</wp:posOffset>
@@ -2801,7 +2814,43 @@
                                   <w:szCs w:val="16"/>
                                   <w:lang w:val="fr-FR"/>
                                 </w:rPr>
-                                <w:t>Inputs from Prev Layer</w:t>
+                                <w:t xml:space="preserve">Inputs </w:t>
+                              </w:r>
+                              <w:proofErr w:type="spellStart"/>
+                              <w:r>
+                                <w:rPr>
+                                  <w:sz w:val="16"/>
+                                  <w:szCs w:val="16"/>
+                                  <w:lang w:val="fr-FR"/>
+                                </w:rPr>
+                                <w:t>from</w:t>
+                              </w:r>
+                              <w:proofErr w:type="spellEnd"/>
+                              <w:r>
+                                <w:rPr>
+                                  <w:sz w:val="16"/>
+                                  <w:szCs w:val="16"/>
+                                  <w:lang w:val="fr-FR"/>
+                                </w:rPr>
+                                <w:t xml:space="preserve"> </w:t>
+                              </w:r>
+                              <w:proofErr w:type="spellStart"/>
+                              <w:r>
+                                <w:rPr>
+                                  <w:sz w:val="16"/>
+                                  <w:szCs w:val="16"/>
+                                  <w:lang w:val="fr-FR"/>
+                                </w:rPr>
+                                <w:t>Prev</w:t>
+                              </w:r>
+                              <w:proofErr w:type="spellEnd"/>
+                              <w:r>
+                                <w:rPr>
+                                  <w:sz w:val="16"/>
+                                  <w:szCs w:val="16"/>
+                                  <w:lang w:val="fr-FR"/>
+                                </w:rPr>
+                                <w:t xml:space="preserve"> Layer</w:t>
                               </w:r>
                             </w:p>
                           </w:txbxContent>
@@ -2882,7 +2931,47 @@
                                   <w:szCs w:val="16"/>
                                   <w:lang w:val="fr-FR"/>
                                 </w:rPr>
-                                <w:t>Inputs from Prev Layer</w:t>
+                                <w:t xml:space="preserve">Inputs </w:t>
+                              </w:r>
+                              <w:proofErr w:type="spellStart"/>
+                              <w:r>
+                                <w:rPr>
+                                  <w:rFonts w:asciiTheme="majorHAnsi" w:eastAsia="Times New Roman" w:hAnsiTheme="majorHAnsi"/>
+                                  <w:sz w:val="16"/>
+                                  <w:szCs w:val="16"/>
+                                  <w:lang w:val="fr-FR"/>
+                                </w:rPr>
+                                <w:t>from</w:t>
+                              </w:r>
+                              <w:proofErr w:type="spellEnd"/>
+                              <w:r>
+                                <w:rPr>
+                                  <w:rFonts w:asciiTheme="majorHAnsi" w:eastAsia="Times New Roman" w:hAnsiTheme="majorHAnsi"/>
+                                  <w:sz w:val="16"/>
+                                  <w:szCs w:val="16"/>
+                                  <w:lang w:val="fr-FR"/>
+                                </w:rPr>
+                                <w:t xml:space="preserve"> </w:t>
+                              </w:r>
+                              <w:proofErr w:type="spellStart"/>
+                              <w:r>
+                                <w:rPr>
+                                  <w:rFonts w:asciiTheme="majorHAnsi" w:eastAsia="Times New Roman" w:hAnsiTheme="majorHAnsi"/>
+                                  <w:sz w:val="16"/>
+                                  <w:szCs w:val="16"/>
+                                  <w:lang w:val="fr-FR"/>
+                                </w:rPr>
+                                <w:t>Prev</w:t>
+                              </w:r>
+                              <w:proofErr w:type="spellEnd"/>
+                              <w:r>
+                                <w:rPr>
+                                  <w:rFonts w:asciiTheme="majorHAnsi" w:eastAsia="Times New Roman" w:hAnsiTheme="majorHAnsi"/>
+                                  <w:sz w:val="16"/>
+                                  <w:szCs w:val="16"/>
+                                  <w:lang w:val="fr-FR"/>
+                                </w:rPr>
+                                <w:t xml:space="preserve"> Layer</w:t>
                               </w:r>
                             </w:p>
                           </w:txbxContent>
@@ -3494,8 +3583,19 @@
                                   <w:szCs w:val="16"/>
                                   <w:lang w:val="fr-FR"/>
                                 </w:rPr>
-                                <w:t>K Neurons</w:t>
+                                <w:t xml:space="preserve">K </w:t>
                               </w:r>
+                              <w:proofErr w:type="spellStart"/>
+                              <w:r>
+                                <w:rPr>
+                                  <w:rFonts w:asciiTheme="minorHAnsi" w:eastAsia="Times New Roman" w:hAnsiTheme="minorHAnsi"/>
+                                  <w:sz w:val="16"/>
+                                  <w:szCs w:val="16"/>
+                                  <w:lang w:val="fr-FR"/>
+                                </w:rPr>
+                                <w:t>Neurons</w:t>
+                              </w:r>
+                              <w:proofErr w:type="spellEnd"/>
                             </w:p>
                           </w:txbxContent>
                         </wps:txbx>
@@ -4013,8 +4113,19 @@
                                   <w:szCs w:val="16"/>
                                   <w:lang w:val="fr-FR"/>
                                 </w:rPr>
-                                <w:t>K Biases</w:t>
+                                <w:t xml:space="preserve">K </w:t>
                               </w:r>
+                              <w:proofErr w:type="spellStart"/>
+                              <w:r>
+                                <w:rPr>
+                                  <w:rFonts w:eastAsia="Times New Roman"/>
+                                  <w:sz w:val="16"/>
+                                  <w:szCs w:val="16"/>
+                                  <w:lang w:val="fr-FR"/>
+                                </w:rPr>
+                                <w:t>Biases</w:t>
+                              </w:r>
+                              <w:proofErr w:type="spellEnd"/>
                             </w:p>
                           </w:txbxContent>
                         </wps:txbx>
@@ -4885,8 +4996,70 @@
         <w:t>.</w:t>
       </w:r>
       <w:r>
-        <w:t xml:space="preserve"> Activation functions supported are: Linear, ReLU, SoftSign, Sigmoid, Tanh and SoftMax. </w:t>
-      </w:r>
+        <w:t xml:space="preserve"> Activation functions supported are: Linear, </w:t>
+      </w:r>
+      <w:proofErr w:type="spellStart"/>
+      <w:r>
+        <w:t>ReLU</w:t>
+      </w:r>
+      <w:proofErr w:type="spellEnd"/>
+      <w:r>
+        <w:t xml:space="preserve">, </w:t>
+      </w:r>
+      <w:proofErr w:type="spellStart"/>
+      <w:r>
+        <w:t>SoftSign</w:t>
+      </w:r>
+      <w:proofErr w:type="spellEnd"/>
+      <w:r>
+        <w:t xml:space="preserve">, Sigmoid, </w:t>
+      </w:r>
+      <w:proofErr w:type="spellStart"/>
+      <w:proofErr w:type="gramStart"/>
+      <w:r>
+        <w:t>Tanh</w:t>
+      </w:r>
+      <w:proofErr w:type="spellEnd"/>
+      <w:r>
+        <w:t xml:space="preserve"> </w:t>
+      </w:r>
+      <w:r>
+        <w:t>,</w:t>
+      </w:r>
+      <w:proofErr w:type="gramEnd"/>
+      <w:r>
+        <w:t xml:space="preserve"> </w:t>
+      </w:r>
+      <w:proofErr w:type="spellStart"/>
+      <w:r>
+        <w:t>SoftMax</w:t>
+      </w:r>
+      <w:proofErr w:type="spellEnd"/>
+      <w:r>
+        <w:t xml:space="preserve"> and </w:t>
+      </w:r>
+      <w:r>
+        <w:t>Normalize</w:t>
+      </w:r>
+      <w:r>
+        <w:t>, whic</w:t>
+      </w:r>
+      <w:r>
+        <w:t>h is a non-exponenti</w:t>
+      </w:r>
+      <w:r>
+        <w:t xml:space="preserve">al </w:t>
+      </w:r>
+      <w:proofErr w:type="spellStart"/>
+      <w:r>
+        <w:t>SoftMax</w:t>
+      </w:r>
+      <w:proofErr w:type="spellEnd"/>
+      <w:r>
+        <w:t xml:space="preserve">. </w:t>
+      </w:r>
+      <w:bookmarkStart w:id="7" w:name="_GoBack"/>
+      <w:bookmarkEnd w:id="7"/>
     </w:p>
     <w:p>
       <w:r>
@@ -4896,7 +5069,7 @@
         <mc:AlternateContent>
           <mc:Choice Requires="wps">
             <w:drawing>
-              <wp:anchor distT="0" distB="0" distL="114300" distR="114300" simplePos="0" relativeHeight="251664384" behindDoc="0" locked="0" layoutInCell="1" allowOverlap="1" wp14:anchorId="72D73F5C" wp14:editId="46A69A6B">
+              <wp:anchor distT="0" distB="0" distL="114300" distR="114300" simplePos="0" relativeHeight="251664384" behindDoc="0" locked="0" layoutInCell="1" allowOverlap="1" wp14:anchorId="33D96DB4" wp14:editId="37525DB2">
                 <wp:simplePos x="0" y="0"/>
                 <wp:positionH relativeFrom="margin">
                   <wp:align>left</wp:align>
@@ -5007,7 +5180,7 @@
           </mc:Choice>
           <mc:Fallback>
             <w:pict>
-              <v:shape w14:anchorId="72D73F5C" id="Text Box 79" o:spid="_x0000_s1062" type="#_x0000_t202" style="position:absolute;left:0;text-align:left;margin-left:0;margin-top:0;width:426.95pt;height:21.05pt;z-index:251664384;visibility:visible;mso-wrap-style:square;mso-wrap-distance-left:9pt;mso-wrap-distance-top:0;mso-wrap-distance-right:9pt;mso-wrap-distance-bottom:0;mso-position-horizontal:left;mso-position-horizontal-relative:margin;mso-position-vertical:bottom;mso-position-vertical-relative:margin;v-text-anchor:top" o:gfxdata="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" stroked="f">
+              <v:shape w14:anchorId="33D96DB4" id="Text Box 79" o:spid="_x0000_s1062" type="#_x0000_t202" style="position:absolute;left:0;text-align:left;margin-left:0;margin-top:0;width:426.95pt;height:21.05pt;z-index:251664384;visibility:visible;mso-wrap-style:square;mso-wrap-distance-left:9pt;mso-wrap-distance-top:0;mso-wrap-distance-right:9pt;mso-wrap-distance-bottom:0;mso-position-horizontal:left;mso-position-horizontal-relative:margin;mso-position-vertical:bottom;mso-position-vertical-relative:margin;v-text-anchor:top" o:gfxdata="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" stroked="f">
                 <v:textbox style="mso-fit-shape-to-text:t" inset="0,0,0,0">
                   <w:txbxContent>
                     <w:p>
@@ -5086,7 +5259,7 @@
         <mc:AlternateContent>
           <mc:Choice Requires="wpc">
             <w:drawing>
-              <wp:anchor distT="0" distB="0" distL="114300" distR="114300" simplePos="0" relativeHeight="251662336" behindDoc="0" locked="0" layoutInCell="1" allowOverlap="0" wp14:anchorId="007EDE4E" wp14:editId="1E230B3D">
+              <wp:anchor distT="0" distB="0" distL="114300" distR="114300" simplePos="0" relativeHeight="251662336" behindDoc="0" locked="0" layoutInCell="1" allowOverlap="0" wp14:anchorId="6DE13E31" wp14:editId="751BD768">
                 <wp:simplePos x="0" y="0"/>
                 <wp:positionH relativeFrom="margin">
                   <wp:posOffset>-13071</wp:posOffset>
@@ -5349,13 +5522,23 @@
                                   <w:lang w:val="fr-FR"/>
                                 </w:rPr>
                               </w:pPr>
+                              <w:proofErr w:type="spellStart"/>
                               <w:r>
                                 <w:rPr>
                                   <w:sz w:val="16"/>
                                   <w:szCs w:val="16"/>
                                   <w:lang w:val="fr-FR"/>
                                 </w:rPr>
-                                <w:t>Hidden 1</w:t>
+                                <w:t>Hidden</w:t>
+                              </w:r>
+                              <w:proofErr w:type="spellEnd"/>
+                              <w:r>
+                                <w:rPr>
+                                  <w:sz w:val="16"/>
+                                  <w:szCs w:val="16"/>
+                                  <w:lang w:val="fr-FR"/>
+                                </w:rPr>
+                                <w:t xml:space="preserve"> 1</w:t>
                               </w:r>
                             </w:p>
                           </w:txbxContent>
@@ -5395,6 +5578,7 @@
                                 <w:spacing w:before="0" w:beforeAutospacing="0" w:after="160" w:afterAutospacing="0" w:line="256" w:lineRule="auto"/>
                                 <w:ind w:firstLine="0"/>
                               </w:pPr>
+                              <w:proofErr w:type="spellStart"/>
                               <w:r>
                                 <w:rPr>
                                   <w:rFonts w:ascii="Tw Cen MT" w:eastAsia="Times New Roman" w:hAnsi="Tw Cen MT"/>
@@ -5402,7 +5586,17 @@
                                   <w:szCs w:val="16"/>
                                   <w:lang w:val="fr-FR"/>
                                 </w:rPr>
-                                <w:t>Hidden 2</w:t>
+                                <w:t>Hidden</w:t>
+                              </w:r>
+                              <w:proofErr w:type="spellEnd"/>
+                              <w:r>
+                                <w:rPr>
+                                  <w:rFonts w:ascii="Tw Cen MT" w:eastAsia="Times New Roman" w:hAnsi="Tw Cen MT"/>
+                                  <w:sz w:val="16"/>
+                                  <w:szCs w:val="16"/>
+                                  <w:lang w:val="fr-FR"/>
+                                </w:rPr>
+                                <w:t xml:space="preserve"> 2</w:t>
                               </w:r>
                             </w:p>
                           </w:txbxContent>
@@ -5442,6 +5636,7 @@
                                 <w:spacing w:before="0" w:beforeAutospacing="0" w:after="160" w:afterAutospacing="0" w:line="254" w:lineRule="auto"/>
                                 <w:ind w:firstLine="0"/>
                               </w:pPr>
+                              <w:proofErr w:type="spellStart"/>
                               <w:r>
                                 <w:rPr>
                                   <w:rFonts w:ascii="Tw Cen MT" w:eastAsia="Times New Roman" w:hAnsi="Tw Cen MT"/>
@@ -5449,7 +5644,17 @@
                                   <w:szCs w:val="16"/>
                                   <w:lang w:val="fr-FR"/>
                                 </w:rPr>
-                                <w:t>Hidden 3</w:t>
+                                <w:t>Hidden</w:t>
+                              </w:r>
+                              <w:proofErr w:type="spellEnd"/>
+                              <w:r>
+                                <w:rPr>
+                                  <w:rFonts w:ascii="Tw Cen MT" w:eastAsia="Times New Roman" w:hAnsi="Tw Cen MT"/>
+                                  <w:sz w:val="16"/>
+                                  <w:szCs w:val="16"/>
+                                  <w:lang w:val="fr-FR"/>
+                                </w:rPr>
+                                <w:t xml:space="preserve"> 3</w:t>
                               </w:r>
                             </w:p>
                           </w:txbxContent>
@@ -5489,6 +5694,7 @@
                                 <w:spacing w:before="0" w:beforeAutospacing="0" w:after="160" w:afterAutospacing="0" w:line="252" w:lineRule="auto"/>
                                 <w:ind w:firstLine="0"/>
                               </w:pPr>
+                              <w:proofErr w:type="spellStart"/>
                               <w:r>
                                 <w:rPr>
                                   <w:rFonts w:ascii="Tw Cen MT" w:eastAsia="Times New Roman" w:hAnsi="Tw Cen MT"/>
@@ -5496,7 +5702,17 @@
                                   <w:szCs w:val="16"/>
                                   <w:lang w:val="fr-FR"/>
                                 </w:rPr>
-                                <w:t>Hidden 4</w:t>
+                                <w:t>Hidden</w:t>
+                              </w:r>
+                              <w:proofErr w:type="spellEnd"/>
+                              <w:r>
+                                <w:rPr>
+                                  <w:rFonts w:ascii="Tw Cen MT" w:eastAsia="Times New Roman" w:hAnsi="Tw Cen MT"/>
+                                  <w:sz w:val="16"/>
+                                  <w:szCs w:val="16"/>
+                                  <w:lang w:val="fr-FR"/>
+                                </w:rPr>
+                                <w:t xml:space="preserve"> 4</w:t>
                               </w:r>
                             </w:p>
                           </w:txbxContent>
@@ -6325,11 +6541,11 @@
         <w:t>The fact that in a GNT there is no minimizing algorithm</w:t>
       </w:r>
       <w:r>
-        <w:t xml:space="preserve"> for the training procedure, assures that complex connections will not reduce the quality of the solution. </w:t>
+        <w:t xml:space="preserve"> for the training </w:t>
       </w:r>
       <w:r>
         <w:lastRenderedPageBreak/>
-        <w:t xml:space="preserve">Instead, what affects the quality is the number of weights and biases which are directly related to the number of neurons and connections. This problem can be </w:t>
+        <w:t xml:space="preserve">procedure, assures that complex connections will not reduce the quality of the solution. Instead, what affects the quality is the number of weights and biases which are directly related to the number of neurons and connections. This problem can be </w:t>
       </w:r>
       <w:r>
         <w:t>dealt with if we have enough time to use many islands and big populations.</w:t>
@@ -6395,7 +6611,15 @@
         <w:t>Selection of a network over another is done by the score function. The score function will evaluate the network’s ability to reproduce the expected result. Currently there are only two score functions to choose from, but there might be added more in the future.</w:t>
       </w:r>
       <w:r>
-        <w:t xml:space="preserve"> After the score is calculated, the nets are ordered and a new generation is created. New children can be generated by copying directly a parent, mutating a father, or cross-overing two parents (That is taking parts of two different parents to create a child).</w:t>
+        <w:t xml:space="preserve"> After the score is calculated, the nets are ordered and a new generation is created. New children can be generated by copying directly a parent, mutating a father, or cross-</w:t>
+      </w:r>
+      <w:proofErr w:type="spellStart"/>
+      <w:r>
+        <w:t>overing</w:t>
+      </w:r>
+      <w:proofErr w:type="spellEnd"/>
+      <w:r>
+        <w:t xml:space="preserve"> two parents (That is taking parts of two different parents to create a child).</w:t>
       </w:r>
     </w:p>
     <w:p>
@@ -6430,9 +6654,14 @@
       </w:pPr>
       <w:bookmarkStart w:id="13" w:name="_Toc464473166"/>
       <w:r>
-        <w:t>Cross-overing</w:t>
+        <w:t>Cross-</w:t>
+      </w:r>
+      <w:proofErr w:type="spellStart"/>
+      <w:r>
+        <w:t>overing</w:t>
       </w:r>
       <w:bookmarkEnd w:id="13"/>
+      <w:proofErr w:type="spellEnd"/>
     </w:p>
     <w:p>
       <w:r>
@@ -6449,11 +6678,19 @@
       <w:r>
         <w:t xml:space="preserve">Structure crossover uses the adjacency matrix of the net and is called </w:t>
       </w:r>
+      <w:proofErr w:type="spellStart"/>
       <w:r>
         <w:rPr>
           <w:color w:val="A35DD1" w:themeColor="accent6"/>
         </w:rPr>
-        <w:t>GraphX operator</w:t>
+        <w:t>GraphX</w:t>
+      </w:r>
+      <w:proofErr w:type="spellEnd"/>
+      <w:r>
+        <w:rPr>
+          <w:color w:val="A35DD1" w:themeColor="accent6"/>
+        </w:rPr>
+        <w:t xml:space="preserve"> operator</w:t>
       </w:r>
       <w:r>
         <w:rPr>
@@ -6492,7 +6729,11 @@
         <w:t xml:space="preserve">By using Islands (multi-populations in literature) we mean that we have many populations that evolve </w:t>
       </w:r>
       <w:r>
-        <w:t>independently. In this way they are left to explore different traits for the networks (different local minima), and after some generations they are put together in order to merge their solutions.</w:t>
+        <w:t xml:space="preserve">independently. In this way they are left to explore different traits for the networks (different local minima), and after some generations they are put </w:t>
+      </w:r>
+      <w:r>
+        <w:lastRenderedPageBreak/>
+        <w:t>together in order to merge their solutions.</w:t>
       </w:r>
       <w:r>
         <w:t xml:space="preserve"> There are different controls for structure and internal islands (see chapter on the GUI).</w:t>
@@ -6503,11 +6744,10 @@
         <w:rPr>
           <w:noProof/>
         </w:rPr>
-        <w:lastRenderedPageBreak/>
         <mc:AlternateContent>
           <mc:Choice Requires="wps">
             <w:drawing>
-              <wp:anchor distT="0" distB="0" distL="114300" distR="114300" simplePos="0" relativeHeight="251668480" behindDoc="0" locked="0" layoutInCell="1" allowOverlap="1" wp14:anchorId="4172DFC7" wp14:editId="6EFFB89C">
+              <wp:anchor distT="0" distB="0" distL="114300" distR="114300" simplePos="0" relativeHeight="251668480" behindDoc="0" locked="0" layoutInCell="1" allowOverlap="1" wp14:anchorId="4823A97E" wp14:editId="1B2A123B">
                 <wp:simplePos x="0" y="0"/>
                 <wp:positionH relativeFrom="margin">
                   <wp:align>left</wp:align>
@@ -6616,7 +6856,7 @@
           </mc:Choice>
           <mc:Fallback>
             <w:pict>
-              <v:shape w14:anchorId="4172DFC7" id="Text Box 69" o:spid="_x0000_s1081" type="#_x0000_t202" style="position:absolute;left:0;text-align:left;margin-left:0;margin-top:154.55pt;width:426.95pt;height:21.05pt;z-index:251668480;visibility:visible;mso-wrap-style:square;mso-wrap-distance-left:9pt;mso-wrap-distance-top:0;mso-wrap-distance-right:9pt;mso-wrap-distance-bottom:0;mso-position-horizontal:left;mso-position-horizontal-relative:margin;mso-position-vertical:absolute;mso-position-vertical-relative:page;v-text-anchor:top" o:gfxdata="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" stroked="f">
+              <v:shape w14:anchorId="4823A97E" id="Text Box 69" o:spid="_x0000_s1081" type="#_x0000_t202" style="position:absolute;left:0;text-align:left;margin-left:0;margin-top:154.55pt;width:426.95pt;height:21.05pt;z-index:251668480;visibility:visible;mso-wrap-style:square;mso-wrap-distance-left:9pt;mso-wrap-distance-top:0;mso-wrap-distance-right:9pt;mso-wrap-distance-bottom:0;mso-position-horizontal:left;mso-position-horizontal-relative:margin;mso-position-vertical:absolute;mso-position-vertical-relative:page;v-text-anchor:top" o:gfxdata="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" stroked="f">
                 <v:textbox style="mso-fit-shape-to-text:t" inset="0,0,0,0">
                   <w:txbxContent>
                     <w:p>
@@ -6693,7 +6933,7 @@
         <mc:AlternateContent>
           <mc:Choice Requires="wpc">
             <w:drawing>
-              <wp:anchor distT="0" distB="0" distL="114300" distR="114300" simplePos="0" relativeHeight="251666432" behindDoc="0" locked="0" layoutInCell="1" allowOverlap="0" wp14:anchorId="635A1CA0" wp14:editId="13090BF5">
+              <wp:anchor distT="0" distB="0" distL="114300" distR="114300" simplePos="0" relativeHeight="251666432" behindDoc="0" locked="0" layoutInCell="1" allowOverlap="0" wp14:anchorId="380A118A" wp14:editId="754FA622">
                 <wp:simplePos x="0" y="0"/>
                 <wp:positionH relativeFrom="margin">
                   <wp:align>left</wp:align>
@@ -8394,7 +8634,15 @@
         <w:t>an additional shuffling for the internal level</w:t>
       </w:r>
       <w:r>
-        <w:t xml:space="preserve">. What it does is it adds extra noise both while mutating and cross-overing. It has to be used with care and only if we feel that the solution space is a very rugged one. </w:t>
+        <w:t>. What it does is it adds extra noise both while mutating and cross-</w:t>
+      </w:r>
+      <w:proofErr w:type="spellStart"/>
+      <w:r>
+        <w:t>overing</w:t>
+      </w:r>
+      <w:proofErr w:type="spellEnd"/>
+      <w:r>
+        <w:t xml:space="preserve">. It has to be used with care and only if we feel that the solution space is a very rugged one. </w:t>
       </w:r>
     </w:p>
     <w:p>
@@ -8415,7 +8663,7 @@
         <mc:AlternateContent>
           <mc:Choice Requires="wpc">
             <w:drawing>
-              <wp:anchor distT="0" distB="0" distL="114300" distR="114300" simplePos="0" relativeHeight="251670528" behindDoc="0" locked="0" layoutInCell="1" allowOverlap="0" wp14:anchorId="5D1C63B5" wp14:editId="252A0F51">
+              <wp:anchor distT="0" distB="0" distL="114300" distR="114300" simplePos="0" relativeHeight="251670528" behindDoc="0" locked="0" layoutInCell="1" allowOverlap="0" wp14:anchorId="0BA55FBD" wp14:editId="62569306">
                 <wp:simplePos x="0" y="0"/>
                 <wp:positionH relativeFrom="margin">
                   <wp:align>left</wp:align>
@@ -11364,7 +11612,7 @@
         <mc:AlternateContent>
           <mc:Choice Requires="wps">
             <w:drawing>
-              <wp:anchor distT="0" distB="0" distL="114300" distR="114300" simplePos="0" relativeHeight="251672576" behindDoc="0" locked="0" layoutInCell="1" allowOverlap="1" wp14:anchorId="599A53DE" wp14:editId="10904365">
+              <wp:anchor distT="0" distB="0" distL="114300" distR="114300" simplePos="0" relativeHeight="251672576" behindDoc="0" locked="0" layoutInCell="1" allowOverlap="1" wp14:anchorId="2E534451" wp14:editId="4B70A9EC">
                 <wp:simplePos x="0" y="0"/>
                 <wp:positionH relativeFrom="margin">
                   <wp:align>left</wp:align>
@@ -11475,7 +11723,7 @@
           </mc:Choice>
           <mc:Fallback>
             <w:pict>
-              <v:shape w14:anchorId="599A53DE" id="Text Box 233" o:spid="_x0000_s1193" type="#_x0000_t202" style="position:absolute;left:0;text-align:left;margin-left:0;margin-top:534.75pt;width:426.95pt;height:21.05pt;z-index:251672576;visibility:visible;mso-wrap-style:square;mso-wrap-distance-left:9pt;mso-wrap-distance-top:0;mso-wrap-distance-right:9pt;mso-wrap-distance-bottom:0;mso-position-horizontal:left;mso-position-horizontal-relative:margin;mso-position-vertical:absolute;mso-position-vertical-relative:page;v-text-anchor:top" o:gfxdata="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" stroked="f">
+              <v:shape w14:anchorId="2E534451" id="Text Box 233" o:spid="_x0000_s1193" type="#_x0000_t202" style="position:absolute;left:0;text-align:left;margin-left:0;margin-top:534.75pt;width:426.95pt;height:21.05pt;z-index:251672576;visibility:visible;mso-wrap-style:square;mso-wrap-distance-left:9pt;mso-wrap-distance-top:0;mso-wrap-distance-right:9pt;mso-wrap-distance-bottom:0;mso-position-horizontal:left;mso-position-horizontal-relative:margin;mso-position-vertical:absolute;mso-position-vertical-relative:page;v-text-anchor:top" o:gfxdata="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" stroked="f">
                 <v:textbox style="mso-fit-shape-to-text:t" inset="0,0,0,0">
                   <w:txbxContent>
                     <w:p>
@@ -11551,11 +11799,11 @@
         <w:t>In GNT, structure islands contain the net structures, that contain the internal islands that contain the actual nets. What the trainer has to do, is to train from the bottom up.</w:t>
       </w:r>
       <w:r>
-        <w:t xml:space="preserve"> Before discarding a structure, training of its internal properties (weights, biases) has to be complete. This is why the internal part of the structure has to complete all the generations, before creating a new structure generation. This is a key detail, that helps the user </w:t>
+        <w:t xml:space="preserve"> Before </w:t>
       </w:r>
       <w:r>
         <w:lastRenderedPageBreak/>
-        <w:t>understand the performance of his simulation, but also some other aspects, like the different behaviors of structure and internal islands, but also the multithreading jog splitting.</w:t>
+        <w:t>discarding a structure, training of its internal properties (weights, biases) has to be complete. This is why the internal part of the structure has to complete all the generations, before creating a new structure generation. This is a key detail, that helps the user understand the performance of his simulation, but also some other aspects, like the different behaviors of structure and internal islands, but also the multithreading jog splitting.</w:t>
       </w:r>
       <w:r>
         <w:t xml:space="preserve"> </w:t>
@@ -11580,7 +11828,15 @@
     </w:p>
     <w:p>
       <w:r>
-        <w:t>On the other hand, one may decide not to let the structure islands to merge into one (i.e. with StructIslands = 8, Steps = 2.</w:t>
+        <w:t xml:space="preserve">On the other hand, one may decide not to let the structure islands to merge into one (i.e. with </w:t>
+      </w:r>
+      <w:proofErr w:type="spellStart"/>
+      <w:r>
+        <w:t>StructIslands</w:t>
+      </w:r>
+      <w:proofErr w:type="spellEnd"/>
+      <w:r>
+        <w:t xml:space="preserve"> = 8, Steps = 2.</w:t>
       </w:r>
       <w:r>
         <w:t xml:space="preserve"> </w:t>
@@ -11602,7 +11858,15 @@
     </w:p>
     <w:p>
       <w:r>
-        <w:t>The GUI (GNTForm) is compiled as a separate project and is used to help the user run the simulation. In no way this GUI is required for the GNT to be trained and also the GNT contains function delegates that can access any custom interface. The GNTF is comprised by 6 tabs and we present their functionality hereafter.</w:t>
+        <w:t>The GUI (</w:t>
+      </w:r>
+      <w:proofErr w:type="spellStart"/>
+      <w:r>
+        <w:t>GNTForm</w:t>
+      </w:r>
+      <w:proofErr w:type="spellEnd"/>
+      <w:r>
+        <w:t>) is compiled as a separate project and is used to help the user run the simulation. In no way this GUI is required for the GNT to be trained and also the GNT contains function delegates that can access any custom interface. The GNTF is comprised by 6 tabs and we present their functionality hereafter.</w:t>
       </w:r>
     </w:p>
     <w:p>
@@ -11616,7 +11880,7 @@
           <w:noProof/>
         </w:rPr>
         <w:drawing>
-          <wp:anchor distT="0" distB="0" distL="114300" distR="114300" simplePos="0" relativeHeight="251673600" behindDoc="0" locked="0" layoutInCell="1" allowOverlap="1" wp14:anchorId="097621B5" wp14:editId="13F7D015">
+          <wp:anchor distT="0" distB="0" distL="114300" distR="114300" simplePos="0" relativeHeight="251673600" behindDoc="0" locked="0" layoutInCell="1" allowOverlap="1" wp14:anchorId="3C339C0D" wp14:editId="22F665FB">
             <wp:simplePos x="0" y="0"/>
             <wp:positionH relativeFrom="margin">
               <wp:align>right</wp:align>
@@ -11672,7 +11936,7 @@
         <mc:AlternateContent>
           <mc:Choice Requires="wps">
             <w:drawing>
-              <wp:anchor distT="0" distB="0" distL="114300" distR="114300" simplePos="0" relativeHeight="251675648" behindDoc="0" locked="0" layoutInCell="1" allowOverlap="1" wp14:anchorId="24F6795E" wp14:editId="1E9AC66B">
+              <wp:anchor distT="0" distB="0" distL="114300" distR="114300" simplePos="0" relativeHeight="251675648" behindDoc="0" locked="0" layoutInCell="1" allowOverlap="1" wp14:anchorId="61B31E0E" wp14:editId="2F94F10E">
                 <wp:simplePos x="0" y="0"/>
                 <wp:positionH relativeFrom="margin">
                   <wp:align>right</wp:align>
@@ -11783,7 +12047,7 @@
           </mc:Choice>
           <mc:Fallback>
             <w:pict>
-              <v:shape w14:anchorId="24F6795E" id="Text Box 52" o:spid="_x0000_s1194" type="#_x0000_t202" style="position:absolute;left:0;text-align:left;margin-left:380.8pt;margin-top:320.5pt;width:6in;height:.05pt;z-index:251675648;visibility:visible;mso-wrap-style:square;mso-wrap-distance-left:9pt;mso-wrap-distance-top:0;mso-wrap-distance-right:9pt;mso-wrap-distance-bottom:0;mso-position-horizontal:right;mso-position-horizontal-relative:margin;mso-position-vertical:absolute;mso-position-vertical-relative:text;v-text-anchor:top" o:gfxdata="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" stroked="f">
+              <v:shape w14:anchorId="61B31E0E" id="Text Box 52" o:spid="_x0000_s1194" type="#_x0000_t202" style="position:absolute;left:0;text-align:left;margin-left:380.8pt;margin-top:320.5pt;width:6in;height:.05pt;z-index:251675648;visibility:visible;mso-wrap-style:square;mso-wrap-distance-left:9pt;mso-wrap-distance-top:0;mso-wrap-distance-right:9pt;mso-wrap-distance-bottom:0;mso-position-horizontal:right;mso-position-horizontal-relative:margin;mso-position-vertical:absolute;mso-position-vertical-relative:text;v-text-anchor:top" o:gfxdata="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" stroked="f">
                 <v:textbox style="mso-fit-shape-to-text:t" inset="0,0,0,0">
                   <w:txbxContent>
                     <w:p>
@@ -11875,7 +12139,15 @@
         </w:numPr>
       </w:pPr>
       <w:r>
-        <w:t>Console. Three types of messages (infos, warnings and errors).</w:t>
+        <w:t>Console. Three types of messages (</w:t>
+      </w:r>
+      <w:proofErr w:type="spellStart"/>
+      <w:r>
+        <w:t>infos</w:t>
+      </w:r>
+      <w:proofErr w:type="spellEnd"/>
+      <w:r>
+        <w:t>, warnings and errors).</w:t>
       </w:r>
     </w:p>
     <w:p>
@@ -11911,10 +12183,23 @@
         </w:numPr>
       </w:pPr>
       <w:r>
-        <w:t xml:space="preserve">Input data are selected from here (see chapter on the code for details about the data structure). There is a file selector, a slider that tells the program to only use a proportion of the whole dataset and a checkbox enabling the TestScores. </w:t>
-      </w:r>
-      <w:r>
-        <w:t>TestScores are calculated exactly as the normal scores, but they are not used for the selection process. They are an indicator of how well the net does on “new and unseen” inputs. It has the same use as the Train dataset for a normal NN training.</w:t>
+        <w:t xml:space="preserve">Input data are selected from here (see chapter on the code for details about the data structure). There is a file selector, a slider that tells the program to only use a proportion of the whole dataset and a checkbox enabling the </w:t>
+      </w:r>
+      <w:proofErr w:type="spellStart"/>
+      <w:r>
+        <w:t>TestScores</w:t>
+      </w:r>
+      <w:proofErr w:type="spellEnd"/>
+      <w:r>
+        <w:t xml:space="preserve">. </w:t>
+      </w:r>
+      <w:proofErr w:type="spellStart"/>
+      <w:r>
+        <w:t>TestScores</w:t>
+      </w:r>
+      <w:proofErr w:type="spellEnd"/>
+      <w:r>
+        <w:t xml:space="preserve"> are calculated exactly as the normal scores, but they are not used for the selection process. They are an indicator of how well the net does on “new and unseen” inputs. It has the same use as the Train dataset for a normal NN training.</w:t>
       </w:r>
     </w:p>
     <w:p>
@@ -11947,7 +12232,7 @@
         <w:t>annot be smaller than 1 and their sum must be equal to values contained in a line in the data file.</w:t>
       </w:r>
       <w:r>
-        <w:t xml:space="preserve"> You can also fix the activation function for the the output and the hidden layers.</w:t>
+        <w:t xml:space="preserve"> You can also fix the activation function for the output and the hidden layers.</w:t>
       </w:r>
     </w:p>
     <w:p>
@@ -11968,12 +12253,14 @@
       <w:r>
         <w:t xml:space="preserve">Filename is: </w:t>
       </w:r>
+      <w:proofErr w:type="spellStart"/>
       <w:r>
         <w:rPr>
           <w:color w:val="A35DD1" w:themeColor="accent6"/>
         </w:rPr>
         <w:t>GenTrainingSave.state</w:t>
       </w:r>
+      <w:proofErr w:type="spellEnd"/>
       <w:r>
         <w:t>.</w:t>
       </w:r>
@@ -12103,7 +12390,7 @@
         <mc:AlternateContent>
           <mc:Choice Requires="wps">
             <w:drawing>
-              <wp:anchor distT="0" distB="0" distL="114300" distR="114300" simplePos="0" relativeHeight="251678720" behindDoc="0" locked="0" layoutInCell="1" allowOverlap="1" wp14:anchorId="32BAC459" wp14:editId="420B5D21">
+              <wp:anchor distT="0" distB="0" distL="114300" distR="114300" simplePos="0" relativeHeight="251678720" behindDoc="0" locked="0" layoutInCell="1" allowOverlap="1" wp14:anchorId="7FF0641F" wp14:editId="443E08C0">
                 <wp:simplePos x="0" y="0"/>
                 <wp:positionH relativeFrom="margin">
                   <wp:align>right</wp:align>
@@ -12212,7 +12499,7 @@
           </mc:Choice>
           <mc:Fallback>
             <w:pict>
-              <v:shape w14:anchorId="32BAC459" id="Text Box 53" o:spid="_x0000_s1195" type="#_x0000_t202" style="position:absolute;left:0;text-align:left;margin-left:380.8pt;margin-top:650.8pt;width:6in;height:21.05pt;z-index:251678720;visibility:visible;mso-wrap-style:square;mso-wrap-distance-left:9pt;mso-wrap-distance-top:0;mso-wrap-distance-right:9pt;mso-wrap-distance-bottom:0;mso-position-horizontal:right;mso-position-horizontal-relative:margin;mso-position-vertical:absolute;mso-position-vertical-relative:page;v-text-anchor:top" o:gfxdata="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" stroked="f">
+              <v:shape w14:anchorId="7FF0641F" id="Text Box 53" o:spid="_x0000_s1195" type="#_x0000_t202" style="position:absolute;left:0;text-align:left;margin-left:380.8pt;margin-top:650.8pt;width:6in;height:21.05pt;z-index:251678720;visibility:visible;mso-wrap-style:square;mso-wrap-distance-left:9pt;mso-wrap-distance-top:0;mso-wrap-distance-right:9pt;mso-wrap-distance-bottom:0;mso-position-horizontal:right;mso-position-horizontal-relative:margin;mso-position-vertical:absolute;mso-position-vertical-relative:page;v-text-anchor:top" o:gfxdata="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" stroked="f">
                 <v:textbox style="mso-fit-shape-to-text:t" inset="0,0,0,0">
                   <w:txbxContent>
                     <w:p>
@@ -12287,7 +12574,7 @@
           <w:noProof/>
         </w:rPr>
         <w:drawing>
-          <wp:anchor distT="0" distB="0" distL="114300" distR="114300" simplePos="0" relativeHeight="251676672" behindDoc="0" locked="0" layoutInCell="1" allowOverlap="1" wp14:anchorId="490089D0" wp14:editId="34B3CDB3">
+          <wp:anchor distT="0" distB="0" distL="114300" distR="114300" simplePos="0" relativeHeight="251676672" behindDoc="0" locked="0" layoutInCell="1" allowOverlap="1" wp14:anchorId="1AE28199" wp14:editId="7E9287DF">
             <wp:simplePos x="0" y="0"/>
             <wp:positionH relativeFrom="margin">
               <wp:align>right</wp:align>
@@ -12350,7 +12637,15 @@
         </w:numPr>
       </w:pPr>
       <w:r>
-        <w:t>This is the panel where the rules by which the next generation is defined are set. Percentages of copied mutated and cross-overed offsprings will sum up to 1.</w:t>
+        <w:t>This is the panel where the rules by which the next generation is defined are set. Percentages of copied mutated and cross-</w:t>
+      </w:r>
+      <w:proofErr w:type="spellStart"/>
+      <w:r>
+        <w:t>overed</w:t>
+      </w:r>
+      <w:proofErr w:type="spellEnd"/>
+      <w:r>
+        <w:t xml:space="preserve"> offsprings will sum up to 1.</w:t>
       </w:r>
     </w:p>
     <w:p>
@@ -12482,7 +12777,7 @@
           <w:noProof/>
         </w:rPr>
         <w:drawing>
-          <wp:anchor distT="0" distB="0" distL="114300" distR="114300" simplePos="0" relativeHeight="251679744" behindDoc="0" locked="0" layoutInCell="1" allowOverlap="1" wp14:anchorId="70E71D66" wp14:editId="6D5FB5EF">
+          <wp:anchor distT="0" distB="0" distL="114300" distR="114300" simplePos="0" relativeHeight="251679744" behindDoc="0" locked="0" layoutInCell="1" allowOverlap="1" wp14:anchorId="5673662E" wp14:editId="2423C968">
             <wp:simplePos x="0" y="0"/>
             <wp:positionH relativeFrom="margin">
               <wp:align>right</wp:align>
@@ -12538,7 +12833,7 @@
         <mc:AlternateContent>
           <mc:Choice Requires="wps">
             <w:drawing>
-              <wp:anchor distT="0" distB="0" distL="114300" distR="114300" simplePos="0" relativeHeight="251681792" behindDoc="0" locked="0" layoutInCell="1" allowOverlap="1" wp14:anchorId="0BD3709D" wp14:editId="4993E1F8">
+              <wp:anchor distT="0" distB="0" distL="114300" distR="114300" simplePos="0" relativeHeight="251681792" behindDoc="0" locked="0" layoutInCell="1" allowOverlap="1" wp14:anchorId="0BF25454" wp14:editId="6A99E12C">
                 <wp:simplePos x="0" y="0"/>
                 <wp:positionH relativeFrom="margin">
                   <wp:align>right</wp:align>
@@ -12649,7 +12944,7 @@
           </mc:Choice>
           <mc:Fallback>
             <w:pict>
-              <v:shape w14:anchorId="0BD3709D" id="Text Box 57" o:spid="_x0000_s1196" type="#_x0000_t202" style="position:absolute;left:0;text-align:left;margin-left:380.8pt;margin-top:421.65pt;width:6in;height:21.05pt;z-index:251681792;visibility:visible;mso-wrap-style:square;mso-wrap-distance-left:9pt;mso-wrap-distance-top:0;mso-wrap-distance-right:9pt;mso-wrap-distance-bottom:0;mso-position-horizontal:right;mso-position-horizontal-relative:margin;mso-position-vertical:absolute;mso-position-vertical-relative:page;v-text-anchor:top" o:gfxdata="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" stroked="f">
+              <v:shape w14:anchorId="0BF25454" id="Text Box 57" o:spid="_x0000_s1196" type="#_x0000_t202" style="position:absolute;left:0;text-align:left;margin-left:380.8pt;margin-top:421.65pt;width:6in;height:21.05pt;z-index:251681792;visibility:visible;mso-wrap-style:square;mso-wrap-distance-left:9pt;mso-wrap-distance-top:0;mso-wrap-distance-right:9pt;mso-wrap-distance-bottom:0;mso-position-horizontal:right;mso-position-horizontal-relative:margin;mso-position-vertical:absolute;mso-position-vertical-relative:page;v-text-anchor:top" o:gfxdata="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" stroked="f">
                 <v:textbox style="mso-fit-shape-to-text:t" inset="0,0,0,0">
                   <w:txbxContent>
                     <w:p>
@@ -12777,7 +13072,7 @@
         <mc:AlternateContent>
           <mc:Choice Requires="wpc">
             <w:drawing>
-              <wp:anchor distT="0" distB="0" distL="114300" distR="114300" simplePos="0" relativeHeight="251685888" behindDoc="1" locked="0" layoutInCell="1" allowOverlap="1" wp14:anchorId="4950C401" wp14:editId="3A7C3D32">
+              <wp:anchor distT="0" distB="0" distL="114300" distR="114300" simplePos="0" relativeHeight="251685888" behindDoc="1" locked="0" layoutInCell="1" allowOverlap="1" wp14:anchorId="2C6039D7" wp14:editId="0297B351">
                 <wp:simplePos x="0" y="0"/>
                 <wp:positionH relativeFrom="margin">
                   <wp:align>left</wp:align>
@@ -13624,7 +13919,7 @@
         <mc:AlternateContent>
           <mc:Choice Requires="wps">
             <w:drawing>
-              <wp:anchor distT="0" distB="0" distL="114300" distR="114300" simplePos="0" relativeHeight="251687936" behindDoc="0" locked="0" layoutInCell="1" allowOverlap="1" wp14:anchorId="4B44710B" wp14:editId="1BB19096">
+              <wp:anchor distT="0" distB="0" distL="114300" distR="114300" simplePos="0" relativeHeight="251687936" behindDoc="0" locked="0" layoutInCell="1" allowOverlap="1" wp14:anchorId="10C6E579" wp14:editId="395E0B88">
                 <wp:simplePos x="0" y="0"/>
                 <wp:positionH relativeFrom="margin">
                   <wp:posOffset>29689</wp:posOffset>
@@ -13738,7 +14033,7 @@
           </mc:Choice>
           <mc:Fallback>
             <w:pict>
-              <v:shape w14:anchorId="4B44710B" id="Text Box 56" o:spid="_x0000_s1211" type="#_x0000_t202" style="position:absolute;left:0;text-align:left;margin-left:2.35pt;margin-top:648.45pt;width:211.3pt;height:21.05pt;z-index:251687936;visibility:visible;mso-wrap-style:square;mso-width-percent:0;mso-wrap-distance-left:9pt;mso-wrap-distance-top:0;mso-wrap-distance-right:9pt;mso-wrap-distance-bottom:0;mso-position-horizontal:absolute;mso-position-horizontal-relative:margin;mso-position-vertical:absolute;mso-position-vertical-relative:page;mso-width-percent:0;mso-width-relative:margin;v-text-anchor:top" o:gfxdata="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" stroked="f">
+              <v:shape w14:anchorId="10C6E579" id="Text Box 56" o:spid="_x0000_s1211" type="#_x0000_t202" style="position:absolute;left:0;text-align:left;margin-left:2.35pt;margin-top:648.45pt;width:211.3pt;height:21.05pt;z-index:251687936;visibility:visible;mso-wrap-style:square;mso-width-percent:0;mso-wrap-distance-left:9pt;mso-wrap-distance-top:0;mso-wrap-distance-right:9pt;mso-wrap-distance-bottom:0;mso-position-horizontal:absolute;mso-position-horizontal-relative:margin;mso-position-vertical:absolute;mso-position-vertical-relative:page;mso-width-percent:0;mso-width-relative:margin;v-text-anchor:top" o:gfxdata="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" stroked="f">
                 <v:textbox style="mso-fit-shape-to-text:t" inset="0,0,0,0">
                   <w:txbxContent>
                     <w:p>
@@ -13866,12 +14161,14 @@
       <w:r>
         <w:t xml:space="preserve">ore functions implemented. The </w:t>
       </w:r>
+      <w:proofErr w:type="spellStart"/>
       <w:r>
         <w:rPr>
           <w:color w:val="A35DD1" w:themeColor="accent6"/>
         </w:rPr>
         <w:t>OutError</w:t>
       </w:r>
+      <w:proofErr w:type="spellEnd"/>
       <w:r>
         <w:t xml:space="preserve"> function is the negative of the error between the actual and the expected output. The negative value is taken in order to give to the best performant net the bigger score.  </w:t>
       </w:r>
@@ -13897,23 +14194,39 @@
         <w:rPr>
           <w:color w:val="A35DD1" w:themeColor="accent6"/>
         </w:rPr>
-        <w:t>Valid Threshold</w:t>
-      </w:r>
-      <w:r>
-        <w:t xml:space="preserve"> </w:t>
-      </w:r>
-      <w:r>
-        <w:t>then we did not bet for the game and the score remains unchanged. If the prediction</w:t>
-      </w:r>
-      <w:r>
-        <w:t xml:space="preserve"> is bigger than </w:t>
-      </w:r>
+        <w:t xml:space="preserve">Valid </w:t>
+      </w:r>
+      <w:proofErr w:type="gramStart"/>
       <w:r>
         <w:rPr>
           <w:color w:val="A35DD1" w:themeColor="accent6"/>
         </w:rPr>
-        <w:t>Valid Threshold</w:t>
-      </w:r>
+        <w:t>Threshold</w:t>
+      </w:r>
+      <w:proofErr w:type="gramEnd"/>
+      <w:r>
+        <w:t xml:space="preserve"> </w:t>
+      </w:r>
+      <w:r>
+        <w:t>then we did not bet for the game and the score remains unchanged. If the prediction</w:t>
+      </w:r>
+      <w:r>
+        <w:t xml:space="preserve"> is bigger than </w:t>
+      </w:r>
+      <w:r>
+        <w:rPr>
+          <w:color w:val="A35DD1" w:themeColor="accent6"/>
+        </w:rPr>
+        <w:t xml:space="preserve">Valid </w:t>
+      </w:r>
+      <w:proofErr w:type="gramStart"/>
+      <w:r>
+        <w:rPr>
+          <w:color w:val="A35DD1" w:themeColor="accent6"/>
+        </w:rPr>
+        <w:t>Threshold</w:t>
+      </w:r>
+      <w:proofErr w:type="gramEnd"/>
       <w:r>
         <w:t xml:space="preserve"> </w:t>
       </w:r>
@@ -13980,7 +14293,7 @@
           <w:noProof/>
         </w:rPr>
         <w:drawing>
-          <wp:anchor distT="0" distB="0" distL="114300" distR="114300" simplePos="0" relativeHeight="251682816" behindDoc="0" locked="0" layoutInCell="1" allowOverlap="1" wp14:anchorId="060478F4" wp14:editId="74A0CD6D">
+          <wp:anchor distT="0" distB="0" distL="114300" distR="114300" simplePos="0" relativeHeight="251682816" behindDoc="0" locked="0" layoutInCell="1" allowOverlap="1" wp14:anchorId="67ED3034" wp14:editId="115F25E4">
             <wp:simplePos x="0" y="0"/>
             <wp:positionH relativeFrom="margin">
               <wp:align>right</wp:align>
@@ -14036,7 +14349,7 @@
         <mc:AlternateContent>
           <mc:Choice Requires="wps">
             <w:drawing>
-              <wp:anchor distT="0" distB="0" distL="114300" distR="114300" simplePos="0" relativeHeight="251689984" behindDoc="0" locked="0" layoutInCell="1" allowOverlap="1" wp14:anchorId="57F5D5EB" wp14:editId="0D1C7403">
+              <wp:anchor distT="0" distB="0" distL="114300" distR="114300" simplePos="0" relativeHeight="251689984" behindDoc="0" locked="0" layoutInCell="1" allowOverlap="1" wp14:anchorId="0A3D5DFE" wp14:editId="6F4B9BA8">
                 <wp:simplePos x="0" y="0"/>
                 <wp:positionH relativeFrom="margin">
                   <wp:align>right</wp:align>
@@ -14147,7 +14460,7 @@
           </mc:Choice>
           <mc:Fallback>
             <w:pict>
-              <v:shape w14:anchorId="57F5D5EB" id="Text Box 72" o:spid="_x0000_s1212" type="#_x0000_t202" style="position:absolute;left:0;text-align:left;margin-left:380.8pt;margin-top:456.3pt;width:6in;height:21.05pt;z-index:251689984;visibility:visible;mso-wrap-style:square;mso-wrap-distance-left:9pt;mso-wrap-distance-top:0;mso-wrap-distance-right:9pt;mso-wrap-distance-bottom:0;mso-position-horizontal:right;mso-position-horizontal-relative:margin;mso-position-vertical:absolute;mso-position-vertical-relative:page;v-text-anchor:top" o:gfxdata="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" stroked="f">
+              <v:shape w14:anchorId="0A3D5DFE" id="Text Box 72" o:spid="_x0000_s1212" type="#_x0000_t202" style="position:absolute;left:0;text-align:left;margin-left:380.8pt;margin-top:456.3pt;width:6in;height:21.05pt;z-index:251689984;visibility:visible;mso-wrap-style:square;mso-wrap-distance-left:9pt;mso-wrap-distance-top:0;mso-wrap-distance-right:9pt;mso-wrap-distance-bottom:0;mso-position-horizontal:right;mso-position-horizontal-relative:margin;mso-position-vertical:absolute;mso-position-vertical-relative:page;v-text-anchor:top" o:gfxdata="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" stroked="f">
                 <v:textbox style="mso-fit-shape-to-text:t" inset="0,0,0,0">
                   <w:txbxContent>
                     <w:p>
@@ -14347,7 +14660,7 @@
         <mc:AlternateContent>
           <mc:Choice Requires="wps">
             <w:drawing>
-              <wp:anchor distT="0" distB="0" distL="114300" distR="114300" simplePos="0" relativeHeight="251692032" behindDoc="0" locked="0" layoutInCell="1" allowOverlap="1" wp14:anchorId="179B5030" wp14:editId="3C6004A6">
+              <wp:anchor distT="0" distB="0" distL="114300" distR="114300" simplePos="0" relativeHeight="251692032" behindDoc="0" locked="0" layoutInCell="1" allowOverlap="1" wp14:anchorId="429F79B0" wp14:editId="7B0C1FF0">
                 <wp:simplePos x="0" y="0"/>
                 <wp:positionH relativeFrom="column">
                   <wp:posOffset>2969</wp:posOffset>
@@ -14458,7 +14771,7 @@
           </mc:Choice>
           <mc:Fallback>
             <w:pict>
-              <v:shape w14:anchorId="179B5030" id="Text Box 73" o:spid="_x0000_s1213" type="#_x0000_t202" style="position:absolute;left:0;text-align:left;margin-left:.25pt;margin-top:477.35pt;width:6in;height:21.05pt;z-index:251692032;visibility:visible;mso-wrap-style:square;mso-wrap-distance-left:9pt;mso-wrap-distance-top:0;mso-wrap-distance-right:9pt;mso-wrap-distance-bottom:0;mso-position-horizontal:absolute;mso-position-horizontal-relative:text;mso-position-vertical:absolute;mso-position-vertical-relative:page;v-text-anchor:top" o:gfxdata="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" stroked="f">
+              <v:shape w14:anchorId="429F79B0" id="Text Box 73" o:spid="_x0000_s1213" type="#_x0000_t202" style="position:absolute;left:0;text-align:left;margin-left:.25pt;margin-top:477.35pt;width:6in;height:21.05pt;z-index:251692032;visibility:visible;mso-wrap-style:square;mso-wrap-distance-left:9pt;mso-wrap-distance-top:0;mso-wrap-distance-right:9pt;mso-wrap-distance-bottom:0;mso-position-horizontal:absolute;mso-position-horizontal-relative:text;mso-position-vertical:absolute;mso-position-vertical-relative:page;v-text-anchor:top" o:gfxdata="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" stroked="f">
                 <v:textbox style="mso-fit-shape-to-text:t" inset="0,0,0,0">
                   <w:txbxContent>
                     <w:p>
@@ -14535,7 +14848,7 @@
           <w:noProof/>
         </w:rPr>
         <w:drawing>
-          <wp:anchor distT="0" distB="0" distL="114300" distR="114300" simplePos="0" relativeHeight="251683840" behindDoc="0" locked="0" layoutInCell="1" allowOverlap="1" wp14:anchorId="4A9F2B85" wp14:editId="575577A3">
+          <wp:anchor distT="0" distB="0" distL="114300" distR="114300" simplePos="0" relativeHeight="251683840" behindDoc="0" locked="0" layoutInCell="1" allowOverlap="1" wp14:anchorId="1B323393" wp14:editId="6FF14BC4">
             <wp:simplePos x="0" y="0"/>
             <wp:positionH relativeFrom="margin">
               <wp:align>right</wp:align>
@@ -14633,23 +14946,36 @@
       <w:r>
         <w:t xml:space="preserve">Except from plotting the scores of the nets you can also log their characteristics into the console (adjacency matrix, layers, activation function etc.). If </w:t>
       </w:r>
+      <w:proofErr w:type="spellStart"/>
       <w:r>
         <w:rPr>
           <w:color w:val="A35DD1" w:themeColor="accent6"/>
         </w:rPr>
         <w:t>LogStructureOnly</w:t>
       </w:r>
+      <w:proofErr w:type="spellEnd"/>
       <w:r>
         <w:t xml:space="preserve"> is unchecked, then all weights and biases will be logged too. This is also the place to export the net which will have a long </w:t>
       </w:r>
       <w:r>
-        <w:t xml:space="preserve">name describing itself and the </w:t>
+        <w:t xml:space="preserve">name describing itself and </w:t>
+      </w:r>
+      <w:proofErr w:type="gramStart"/>
+      <w:r>
+        <w:t xml:space="preserve">the </w:t>
       </w:r>
       <w:r>
         <w:rPr>
           <w:color w:val="A35DD1" w:themeColor="accent6"/>
         </w:rPr>
-        <w:t>.gn</w:t>
+        <w:t>.</w:t>
+      </w:r>
+      <w:proofErr w:type="spellStart"/>
+      <w:r>
+        <w:rPr>
+          <w:color w:val="A35DD1" w:themeColor="accent6"/>
+        </w:rPr>
+        <w:t>gn</w:t>
       </w:r>
       <w:r>
         <w:rPr>
@@ -14657,6 +14983,8 @@
         </w:rPr>
         <w:t>et</w:t>
       </w:r>
+      <w:proofErr w:type="spellEnd"/>
+      <w:proofErr w:type="gramEnd"/>
       <w:r>
         <w:t xml:space="preserve"> </w:t>
       </w:r>
@@ -14722,7 +15050,7 @@
         <mc:AlternateContent>
           <mc:Choice Requires="wps">
             <w:drawing>
-              <wp:anchor distT="0" distB="0" distL="114300" distR="114300" simplePos="0" relativeHeight="251694080" behindDoc="0" locked="0" layoutInCell="1" allowOverlap="1" wp14:anchorId="04DB9EC1" wp14:editId="78661339">
+              <wp:anchor distT="0" distB="0" distL="114300" distR="114300" simplePos="0" relativeHeight="251694080" behindDoc="0" locked="0" layoutInCell="1" allowOverlap="1" wp14:anchorId="16F49558" wp14:editId="4011FD40">
                 <wp:simplePos x="0" y="0"/>
                 <wp:positionH relativeFrom="column">
                   <wp:posOffset>2969</wp:posOffset>
@@ -14831,7 +15159,7 @@
           </mc:Choice>
           <mc:Fallback>
             <w:pict>
-              <v:shape w14:anchorId="04DB9EC1" id="Text Box 74" o:spid="_x0000_s1214" type="#_x0000_t202" style="position:absolute;left:0;text-align:left;margin-left:.25pt;margin-top:434.8pt;width:6in;height:21.05pt;z-index:251694080;visibility:visible;mso-wrap-style:square;mso-wrap-distance-left:9pt;mso-wrap-distance-top:0;mso-wrap-distance-right:9pt;mso-wrap-distance-bottom:0;mso-position-horizontal:absolute;mso-position-horizontal-relative:text;mso-position-vertical:absolute;mso-position-vertical-relative:page;v-text-anchor:top" o:gfxdata="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" stroked="f">
+              <v:shape w14:anchorId="16F49558" id="Text Box 74" o:spid="_x0000_s1214" type="#_x0000_t202" style="position:absolute;left:0;text-align:left;margin-left:.25pt;margin-top:434.8pt;width:6in;height:21.05pt;z-index:251694080;visibility:visible;mso-wrap-style:square;mso-wrap-distance-left:9pt;mso-wrap-distance-top:0;mso-wrap-distance-right:9pt;mso-wrap-distance-bottom:0;mso-position-horizontal:absolute;mso-position-horizontal-relative:text;mso-position-vertical:absolute;mso-position-vertical-relative:page;v-text-anchor:top" o:gfxdata="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" stroked="f">
                 <v:textbox style="mso-fit-shape-to-text:t" inset="0,0,0,0">
                   <w:txbxContent>
                     <w:p>
@@ -14906,7 +15234,7 @@
           <w:noProof/>
         </w:rPr>
         <w:drawing>
-          <wp:anchor distT="0" distB="0" distL="114300" distR="114300" simplePos="0" relativeHeight="251684864" behindDoc="0" locked="0" layoutInCell="1" allowOverlap="1" wp14:anchorId="7EFC6BFD" wp14:editId="34C7B389">
+          <wp:anchor distT="0" distB="0" distL="114300" distR="114300" simplePos="0" relativeHeight="251684864" behindDoc="0" locked="0" layoutInCell="1" allowOverlap="1" wp14:anchorId="0D2D6781" wp14:editId="21E87EE1">
             <wp:simplePos x="0" y="0"/>
             <wp:positionH relativeFrom="margin">
               <wp:align>right</wp:align>
@@ -15087,7 +15415,21 @@
         <w:rPr>
           <w:color w:val="A35DD1" w:themeColor="accent6"/>
         </w:rPr>
-        <w:t xml:space="preserve">.dll </w:t>
+        <w:t>.</w:t>
+      </w:r>
+      <w:proofErr w:type="spellStart"/>
+      <w:r>
+        <w:rPr>
+          <w:color w:val="A35DD1" w:themeColor="accent6"/>
+        </w:rPr>
+        <w:t>dll</w:t>
+      </w:r>
+      <w:proofErr w:type="spellEnd"/>
+      <w:r>
+        <w:rPr>
+          <w:color w:val="A35DD1" w:themeColor="accent6"/>
+        </w:rPr>
+        <w:t xml:space="preserve"> </w:t>
       </w:r>
       <w:r>
         <w:t xml:space="preserve">is needed as everything in merged in the </w:t>
@@ -15143,12 +15485,14 @@
           <w:numId w:val="16"/>
         </w:numPr>
       </w:pPr>
+      <w:proofErr w:type="spellStart"/>
       <w:r>
         <w:rPr>
           <w:color w:val="A35DD1" w:themeColor="accent6"/>
         </w:rPr>
         <w:t>GeneticNetworkTrainer</w:t>
       </w:r>
+      <w:proofErr w:type="spellEnd"/>
       <w:r>
         <w:t>. The project with the core GNT code.</w:t>
       </w:r>
@@ -15161,12 +15505,14 @@
           <w:numId w:val="16"/>
         </w:numPr>
       </w:pPr>
+      <w:proofErr w:type="spellStart"/>
       <w:r>
         <w:rPr>
           <w:color w:val="A35DD1" w:themeColor="accent6"/>
         </w:rPr>
         <w:t>GeneticNetworkTrainerForm</w:t>
       </w:r>
+      <w:proofErr w:type="spellEnd"/>
       <w:r>
         <w:t>. The GUI project.</w:t>
       </w:r>
@@ -15308,10 +15654,12 @@
         <w:pStyle w:val="Heading3"/>
       </w:pPr>
       <w:bookmarkStart w:id="32" w:name="_Toc464473181"/>
+      <w:proofErr w:type="spellStart"/>
       <w:r>
         <w:t>GenLayer</w:t>
       </w:r>
       <w:bookmarkEnd w:id="32"/>
+      <w:proofErr w:type="spellEnd"/>
     </w:p>
     <w:p>
       <w:r>
@@ -15323,10 +15671,12 @@
         <w:pStyle w:val="Heading3"/>
       </w:pPr>
       <w:bookmarkStart w:id="33" w:name="_Toc464473182"/>
+      <w:proofErr w:type="spellStart"/>
       <w:r>
         <w:t>GenNetwork</w:t>
       </w:r>
       <w:bookmarkEnd w:id="33"/>
+      <w:proofErr w:type="spellEnd"/>
     </w:p>
     <w:p>
       <w:r>
@@ -15335,11 +15685,19 @@
       <w:r>
         <w:t xml:space="preserve">Implements the </w:t>
       </w:r>
+      <w:proofErr w:type="spellStart"/>
       <w:r>
         <w:rPr>
           <w:color w:val="A35DD1" w:themeColor="accent6"/>
         </w:rPr>
-        <w:t xml:space="preserve">IComparable </w:t>
+        <w:t>IComparable</w:t>
+      </w:r>
+      <w:proofErr w:type="spellEnd"/>
+      <w:r>
+        <w:rPr>
+          <w:color w:val="A35DD1" w:themeColor="accent6"/>
+        </w:rPr>
+        <w:t xml:space="preserve"> </w:t>
       </w:r>
       <w:r>
         <w:t>interface and p</w:t>
@@ -15442,15 +15800,27 @@
                 <w:szCs w:val="16"/>
               </w:rPr>
             </w:pPr>
-            <w:r>
-              <w:rPr>
-                <w:rFonts w:ascii="Consolas" w:hAnsi="Consolas" w:cs="Consolas"/>
-                <w:color w:val="000000"/>
-                <w:sz w:val="16"/>
-                <w:szCs w:val="16"/>
-              </w:rPr>
-              <w:t>GenNetwork(</w:t>
-            </w:r>
+            <w:proofErr w:type="spellStart"/>
+            <w:r>
+              <w:rPr>
+                <w:rFonts w:ascii="Consolas" w:hAnsi="Consolas" w:cs="Consolas"/>
+                <w:color w:val="000000"/>
+                <w:sz w:val="16"/>
+                <w:szCs w:val="16"/>
+              </w:rPr>
+              <w:t>GenNetwork</w:t>
+            </w:r>
+            <w:proofErr w:type="spellEnd"/>
+            <w:r>
+              <w:rPr>
+                <w:rFonts w:ascii="Consolas" w:hAnsi="Consolas" w:cs="Consolas"/>
+                <w:color w:val="000000"/>
+                <w:sz w:val="16"/>
+                <w:szCs w:val="16"/>
+              </w:rPr>
+              <w:t>(</w:t>
+            </w:r>
+            <w:proofErr w:type="spellStart"/>
             <w:r>
               <w:rPr>
                 <w:rFonts w:ascii="Consolas" w:hAnsi="Consolas" w:cs="Consolas"/>
@@ -15460,15 +15830,37 @@
               </w:rPr>
               <w:t>int</w:t>
             </w:r>
-            <w:r>
-              <w:rPr>
-                <w:rFonts w:ascii="Consolas" w:hAnsi="Consolas" w:cs="Consolas"/>
-                <w:color w:val="000000"/>
-                <w:sz w:val="16"/>
-                <w:szCs w:val="16"/>
-              </w:rPr>
-              <w:t xml:space="preserve"> InDimention, </w:t>
-            </w:r>
+            <w:proofErr w:type="spellEnd"/>
+            <w:r>
+              <w:rPr>
+                <w:rFonts w:ascii="Consolas" w:hAnsi="Consolas" w:cs="Consolas"/>
+                <w:color w:val="000000"/>
+                <w:sz w:val="16"/>
+                <w:szCs w:val="16"/>
+              </w:rPr>
+              <w:t xml:space="preserve"> </w:t>
+            </w:r>
+            <w:proofErr w:type="spellStart"/>
+            <w:r>
+              <w:rPr>
+                <w:rFonts w:ascii="Consolas" w:hAnsi="Consolas" w:cs="Consolas"/>
+                <w:color w:val="000000"/>
+                <w:sz w:val="16"/>
+                <w:szCs w:val="16"/>
+              </w:rPr>
+              <w:t>InDimention</w:t>
+            </w:r>
+            <w:proofErr w:type="spellEnd"/>
+            <w:r>
+              <w:rPr>
+                <w:rFonts w:ascii="Consolas" w:hAnsi="Consolas" w:cs="Consolas"/>
+                <w:color w:val="000000"/>
+                <w:sz w:val="16"/>
+                <w:szCs w:val="16"/>
+              </w:rPr>
+              <w:t xml:space="preserve">, </w:t>
+            </w:r>
+            <w:proofErr w:type="spellStart"/>
             <w:r>
               <w:rPr>
                 <w:rFonts w:ascii="Consolas" w:hAnsi="Consolas" w:cs="Consolas"/>
@@ -15478,15 +15870,37 @@
               </w:rPr>
               <w:t>int</w:t>
             </w:r>
-            <w:r>
-              <w:rPr>
-                <w:rFonts w:ascii="Consolas" w:hAnsi="Consolas" w:cs="Consolas"/>
-                <w:color w:val="000000"/>
-                <w:sz w:val="16"/>
-                <w:szCs w:val="16"/>
-              </w:rPr>
-              <w:t xml:space="preserve"> InNeurons, </w:t>
-            </w:r>
+            <w:proofErr w:type="spellEnd"/>
+            <w:r>
+              <w:rPr>
+                <w:rFonts w:ascii="Consolas" w:hAnsi="Consolas" w:cs="Consolas"/>
+                <w:color w:val="000000"/>
+                <w:sz w:val="16"/>
+                <w:szCs w:val="16"/>
+              </w:rPr>
+              <w:t xml:space="preserve"> </w:t>
+            </w:r>
+            <w:proofErr w:type="spellStart"/>
+            <w:r>
+              <w:rPr>
+                <w:rFonts w:ascii="Consolas" w:hAnsi="Consolas" w:cs="Consolas"/>
+                <w:color w:val="000000"/>
+                <w:sz w:val="16"/>
+                <w:szCs w:val="16"/>
+              </w:rPr>
+              <w:t>InNeurons</w:t>
+            </w:r>
+            <w:proofErr w:type="spellEnd"/>
+            <w:r>
+              <w:rPr>
+                <w:rFonts w:ascii="Consolas" w:hAnsi="Consolas" w:cs="Consolas"/>
+                <w:color w:val="000000"/>
+                <w:sz w:val="16"/>
+                <w:szCs w:val="16"/>
+              </w:rPr>
+              <w:t xml:space="preserve">, </w:t>
+            </w:r>
+            <w:proofErr w:type="spellStart"/>
             <w:r>
               <w:rPr>
                 <w:rFonts w:ascii="Consolas" w:hAnsi="Consolas" w:cs="Consolas"/>
@@ -15496,15 +15910,37 @@
               </w:rPr>
               <w:t>int</w:t>
             </w:r>
-            <w:r>
-              <w:rPr>
-                <w:rFonts w:ascii="Consolas" w:hAnsi="Consolas" w:cs="Consolas"/>
-                <w:color w:val="000000"/>
-                <w:sz w:val="16"/>
-                <w:szCs w:val="16"/>
-              </w:rPr>
-              <w:t xml:space="preserve"> OutNeurons, </w:t>
-            </w:r>
+            <w:proofErr w:type="spellEnd"/>
+            <w:r>
+              <w:rPr>
+                <w:rFonts w:ascii="Consolas" w:hAnsi="Consolas" w:cs="Consolas"/>
+                <w:color w:val="000000"/>
+                <w:sz w:val="16"/>
+                <w:szCs w:val="16"/>
+              </w:rPr>
+              <w:t xml:space="preserve"> </w:t>
+            </w:r>
+            <w:proofErr w:type="spellStart"/>
+            <w:r>
+              <w:rPr>
+                <w:rFonts w:ascii="Consolas" w:hAnsi="Consolas" w:cs="Consolas"/>
+                <w:color w:val="000000"/>
+                <w:sz w:val="16"/>
+                <w:szCs w:val="16"/>
+              </w:rPr>
+              <w:t>OutNeurons</w:t>
+            </w:r>
+            <w:proofErr w:type="spellEnd"/>
+            <w:r>
+              <w:rPr>
+                <w:rFonts w:ascii="Consolas" w:hAnsi="Consolas" w:cs="Consolas"/>
+                <w:color w:val="000000"/>
+                <w:sz w:val="16"/>
+                <w:szCs w:val="16"/>
+              </w:rPr>
+              <w:t xml:space="preserve">, </w:t>
+            </w:r>
+            <w:proofErr w:type="spellStart"/>
             <w:r>
               <w:rPr>
                 <w:rFonts w:ascii="Consolas" w:hAnsi="Consolas" w:cs="Consolas"/>
@@ -15514,6 +15950,7 @@
               </w:rPr>
               <w:t>params</w:t>
             </w:r>
+            <w:proofErr w:type="spellEnd"/>
             <w:r>
               <w:rPr>
                 <w:rFonts w:ascii="Consolas" w:hAnsi="Consolas" w:cs="Consolas"/>
@@ -15523,6 +15960,7 @@
               </w:rPr>
               <w:t xml:space="preserve"> </w:t>
             </w:r>
+            <w:proofErr w:type="spellStart"/>
             <w:r>
               <w:rPr>
                 <w:rFonts w:ascii="Consolas" w:hAnsi="Consolas" w:cs="Consolas"/>
@@ -15532,14 +15970,35 @@
               </w:rPr>
               <w:t>int</w:t>
             </w:r>
-            <w:r>
-              <w:rPr>
-                <w:rFonts w:ascii="Consolas" w:hAnsi="Consolas" w:cs="Consolas"/>
-                <w:color w:val="000000"/>
-                <w:sz w:val="16"/>
-                <w:szCs w:val="16"/>
-              </w:rPr>
-              <w:t>[] HiddenDimentions)</w:t>
+            <w:proofErr w:type="spellEnd"/>
+            <w:r>
+              <w:rPr>
+                <w:rFonts w:ascii="Consolas" w:hAnsi="Consolas" w:cs="Consolas"/>
+                <w:color w:val="000000"/>
+                <w:sz w:val="16"/>
+                <w:szCs w:val="16"/>
+              </w:rPr>
+              <w:t xml:space="preserve">[] </w:t>
+            </w:r>
+            <w:proofErr w:type="spellStart"/>
+            <w:r>
+              <w:rPr>
+                <w:rFonts w:ascii="Consolas" w:hAnsi="Consolas" w:cs="Consolas"/>
+                <w:color w:val="000000"/>
+                <w:sz w:val="16"/>
+                <w:szCs w:val="16"/>
+              </w:rPr>
+              <w:t>HiddenDimentions</w:t>
+            </w:r>
+            <w:proofErr w:type="spellEnd"/>
+            <w:r>
+              <w:rPr>
+                <w:rFonts w:ascii="Consolas" w:hAnsi="Consolas" w:cs="Consolas"/>
+                <w:color w:val="000000"/>
+                <w:sz w:val="16"/>
+                <w:szCs w:val="16"/>
+              </w:rPr>
+              <w:t>)</w:t>
             </w:r>
           </w:p>
         </w:tc>
@@ -15599,6 +16058,7 @@
                 <w:szCs w:val="16"/>
               </w:rPr>
             </w:pPr>
+            <w:proofErr w:type="spellStart"/>
             <w:r>
               <w:rPr>
                 <w:rFonts w:ascii="Consolas" w:hAnsi="Consolas" w:cs="Consolas"/>
@@ -15609,14 +16069,35 @@
               <w:lastRenderedPageBreak/>
               <w:t>GenNetwork</w:t>
             </w:r>
-            <w:r>
-              <w:rPr>
-                <w:rFonts w:ascii="Consolas" w:hAnsi="Consolas" w:cs="Consolas"/>
-                <w:color w:val="000000"/>
-                <w:sz w:val="16"/>
-                <w:szCs w:val="16"/>
-              </w:rPr>
-              <w:t xml:space="preserve"> CloneMe(</w:t>
+            <w:proofErr w:type="spellEnd"/>
+            <w:r>
+              <w:rPr>
+                <w:rFonts w:ascii="Consolas" w:hAnsi="Consolas" w:cs="Consolas"/>
+                <w:color w:val="000000"/>
+                <w:sz w:val="16"/>
+                <w:szCs w:val="16"/>
+              </w:rPr>
+              <w:t xml:space="preserve"> </w:t>
+            </w:r>
+            <w:proofErr w:type="spellStart"/>
+            <w:r>
+              <w:rPr>
+                <w:rFonts w:ascii="Consolas" w:hAnsi="Consolas" w:cs="Consolas"/>
+                <w:color w:val="000000"/>
+                <w:sz w:val="16"/>
+                <w:szCs w:val="16"/>
+              </w:rPr>
+              <w:t>CloneMe</w:t>
+            </w:r>
+            <w:proofErr w:type="spellEnd"/>
+            <w:r>
+              <w:rPr>
+                <w:rFonts w:ascii="Consolas" w:hAnsi="Consolas" w:cs="Consolas"/>
+                <w:color w:val="000000"/>
+                <w:sz w:val="16"/>
+                <w:szCs w:val="16"/>
+              </w:rPr>
+              <w:t>(</w:t>
             </w:r>
             <w:r>
               <w:rPr>
@@ -15652,7 +16133,27 @@
                 <w:sz w:val="16"/>
                 <w:szCs w:val="16"/>
               </w:rPr>
-              <w:t xml:space="preserve"> RandomizeWeights, </w:t>
+              <w:t xml:space="preserve"> </w:t>
+            </w:r>
+            <w:proofErr w:type="spellStart"/>
+            <w:r>
+              <w:rPr>
+                <w:rFonts w:ascii="Consolas" w:hAnsi="Consolas" w:cs="Consolas"/>
+                <w:color w:val="000000"/>
+                <w:sz w:val="16"/>
+                <w:szCs w:val="16"/>
+              </w:rPr>
+              <w:t>RandomizeWeights</w:t>
+            </w:r>
+            <w:proofErr w:type="spellEnd"/>
+            <w:r>
+              <w:rPr>
+                <w:rFonts w:ascii="Consolas" w:hAnsi="Consolas" w:cs="Consolas"/>
+                <w:color w:val="000000"/>
+                <w:sz w:val="16"/>
+                <w:szCs w:val="16"/>
+              </w:rPr>
+              <w:t xml:space="preserve">, </w:t>
             </w:r>
             <w:r>
               <w:rPr>
@@ -15670,7 +16171,27 @@
                 <w:sz w:val="16"/>
                 <w:szCs w:val="16"/>
               </w:rPr>
-              <w:t xml:space="preserve"> RandomizeBiases, </w:t>
+              <w:t xml:space="preserve"> </w:t>
+            </w:r>
+            <w:proofErr w:type="spellStart"/>
+            <w:r>
+              <w:rPr>
+                <w:rFonts w:ascii="Consolas" w:hAnsi="Consolas" w:cs="Consolas"/>
+                <w:color w:val="000000"/>
+                <w:sz w:val="16"/>
+                <w:szCs w:val="16"/>
+              </w:rPr>
+              <w:t>RandomizeBiases</w:t>
+            </w:r>
+            <w:proofErr w:type="spellEnd"/>
+            <w:r>
+              <w:rPr>
+                <w:rFonts w:ascii="Consolas" w:hAnsi="Consolas" w:cs="Consolas"/>
+                <w:color w:val="000000"/>
+                <w:sz w:val="16"/>
+                <w:szCs w:val="16"/>
+              </w:rPr>
+              <w:t xml:space="preserve">, </w:t>
             </w:r>
             <w:r>
               <w:rPr>
@@ -15688,7 +16209,27 @@
                 <w:sz w:val="16"/>
                 <w:szCs w:val="16"/>
               </w:rPr>
-              <w:t xml:space="preserve"> Rnd)</w:t>
+              <w:t xml:space="preserve"> </w:t>
+            </w:r>
+            <w:proofErr w:type="spellStart"/>
+            <w:r>
+              <w:rPr>
+                <w:rFonts w:ascii="Consolas" w:hAnsi="Consolas" w:cs="Consolas"/>
+                <w:color w:val="000000"/>
+                <w:sz w:val="16"/>
+                <w:szCs w:val="16"/>
+              </w:rPr>
+              <w:t>Rnd</w:t>
+            </w:r>
+            <w:proofErr w:type="spellEnd"/>
+            <w:r>
+              <w:rPr>
+                <w:rFonts w:ascii="Consolas" w:hAnsi="Consolas" w:cs="Consolas"/>
+                <w:color w:val="000000"/>
+                <w:sz w:val="16"/>
+                <w:szCs w:val="16"/>
+              </w:rPr>
+              <w:t>)</w:t>
             </w:r>
           </w:p>
         </w:tc>
@@ -15724,7 +16265,23 @@
                 <w:sz w:val="20"/>
                 <w:szCs w:val="20"/>
               </w:rPr>
-              <w:t xml:space="preserve"> Random object. Returns a GenNetwork. </w:t>
+              <w:t xml:space="preserve"> Random object. Returns a </w:t>
+            </w:r>
+            <w:proofErr w:type="spellStart"/>
+            <w:r>
+              <w:rPr>
+                <w:sz w:val="20"/>
+                <w:szCs w:val="20"/>
+              </w:rPr>
+              <w:t>GenNetwork</w:t>
+            </w:r>
+            <w:proofErr w:type="spellEnd"/>
+            <w:r>
+              <w:rPr>
+                <w:sz w:val="20"/>
+                <w:szCs w:val="20"/>
+              </w:rPr>
+              <w:t xml:space="preserve">. </w:t>
             </w:r>
           </w:p>
         </w:tc>
@@ -15765,7 +16322,27 @@
                 <w:sz w:val="16"/>
                 <w:szCs w:val="16"/>
               </w:rPr>
-              <w:t xml:space="preserve"> GetScore()</w:t>
+              <w:t xml:space="preserve"> </w:t>
+            </w:r>
+            <w:proofErr w:type="spellStart"/>
+            <w:r>
+              <w:rPr>
+                <w:rFonts w:ascii="Consolas" w:hAnsi="Consolas" w:cs="Consolas"/>
+                <w:color w:val="000000"/>
+                <w:sz w:val="16"/>
+                <w:szCs w:val="16"/>
+              </w:rPr>
+              <w:t>GetScore</w:t>
+            </w:r>
+            <w:proofErr w:type="spellEnd"/>
+            <w:r>
+              <w:rPr>
+                <w:rFonts w:ascii="Consolas" w:hAnsi="Consolas" w:cs="Consolas"/>
+                <w:color w:val="000000"/>
+                <w:sz w:val="16"/>
+                <w:szCs w:val="16"/>
+              </w:rPr>
+              <w:t>()</w:t>
             </w:r>
           </w:p>
         </w:tc>
@@ -15827,7 +16404,27 @@
                 <w:sz w:val="16"/>
                 <w:szCs w:val="16"/>
               </w:rPr>
-              <w:t xml:space="preserve"> GetTestScore()</w:t>
+              <w:t xml:space="preserve"> </w:t>
+            </w:r>
+            <w:proofErr w:type="spellStart"/>
+            <w:r>
+              <w:rPr>
+                <w:rFonts w:ascii="Consolas" w:hAnsi="Consolas" w:cs="Consolas"/>
+                <w:color w:val="000000"/>
+                <w:sz w:val="16"/>
+                <w:szCs w:val="16"/>
+              </w:rPr>
+              <w:t>GetTestScore</w:t>
+            </w:r>
+            <w:proofErr w:type="spellEnd"/>
+            <w:r>
+              <w:rPr>
+                <w:rFonts w:ascii="Consolas" w:hAnsi="Consolas" w:cs="Consolas"/>
+                <w:color w:val="000000"/>
+                <w:sz w:val="16"/>
+                <w:szCs w:val="16"/>
+              </w:rPr>
+              <w:t>()</w:t>
             </w:r>
           </w:p>
         </w:tc>
@@ -15890,7 +16487,27 @@
                 <w:sz w:val="16"/>
                 <w:szCs w:val="16"/>
               </w:rPr>
-              <w:t xml:space="preserve"> GetOutError()</w:t>
+              <w:t xml:space="preserve"> </w:t>
+            </w:r>
+            <w:proofErr w:type="spellStart"/>
+            <w:r>
+              <w:rPr>
+                <w:rFonts w:ascii="Consolas" w:hAnsi="Consolas" w:cs="Consolas"/>
+                <w:color w:val="000000"/>
+                <w:sz w:val="16"/>
+                <w:szCs w:val="16"/>
+              </w:rPr>
+              <w:t>GetOutError</w:t>
+            </w:r>
+            <w:proofErr w:type="spellEnd"/>
+            <w:r>
+              <w:rPr>
+                <w:rFonts w:ascii="Consolas" w:hAnsi="Consolas" w:cs="Consolas"/>
+                <w:color w:val="000000"/>
+                <w:sz w:val="16"/>
+                <w:szCs w:val="16"/>
+              </w:rPr>
+              <w:t>()</w:t>
             </w:r>
           </w:p>
         </w:tc>
@@ -15952,7 +16569,27 @@
                 <w:sz w:val="16"/>
                 <w:szCs w:val="16"/>
               </w:rPr>
-              <w:t xml:space="preserve"> GetTestOutError()</w:t>
+              <w:t xml:space="preserve"> </w:t>
+            </w:r>
+            <w:proofErr w:type="spellStart"/>
+            <w:r>
+              <w:rPr>
+                <w:rFonts w:ascii="Consolas" w:hAnsi="Consolas" w:cs="Consolas"/>
+                <w:color w:val="000000"/>
+                <w:sz w:val="16"/>
+                <w:szCs w:val="16"/>
+              </w:rPr>
+              <w:t>GetTestOutError</w:t>
+            </w:r>
+            <w:proofErr w:type="spellEnd"/>
+            <w:r>
+              <w:rPr>
+                <w:rFonts w:ascii="Consolas" w:hAnsi="Consolas" w:cs="Consolas"/>
+                <w:color w:val="000000"/>
+                <w:sz w:val="16"/>
+                <w:szCs w:val="16"/>
+              </w:rPr>
+              <w:t>()</w:t>
             </w:r>
           </w:p>
         </w:tc>
@@ -16002,6 +16639,7 @@
                 <w:szCs w:val="16"/>
               </w:rPr>
             </w:pPr>
+            <w:proofErr w:type="spellStart"/>
             <w:r>
               <w:rPr>
                 <w:rFonts w:ascii="Consolas" w:hAnsi="Consolas" w:cs="Consolas"/>
@@ -16011,14 +16649,35 @@
               </w:rPr>
               <w:t>int</w:t>
             </w:r>
-            <w:r>
-              <w:rPr>
-                <w:rFonts w:ascii="Consolas" w:hAnsi="Consolas" w:cs="Consolas"/>
-                <w:color w:val="000000"/>
-                <w:sz w:val="16"/>
-                <w:szCs w:val="16"/>
-              </w:rPr>
-              <w:t xml:space="preserve"> GetLayersNumber()</w:t>
+            <w:proofErr w:type="spellEnd"/>
+            <w:r>
+              <w:rPr>
+                <w:rFonts w:ascii="Consolas" w:hAnsi="Consolas" w:cs="Consolas"/>
+                <w:color w:val="000000"/>
+                <w:sz w:val="16"/>
+                <w:szCs w:val="16"/>
+              </w:rPr>
+              <w:t xml:space="preserve"> </w:t>
+            </w:r>
+            <w:proofErr w:type="spellStart"/>
+            <w:r>
+              <w:rPr>
+                <w:rFonts w:ascii="Consolas" w:hAnsi="Consolas" w:cs="Consolas"/>
+                <w:color w:val="000000"/>
+                <w:sz w:val="16"/>
+                <w:szCs w:val="16"/>
+              </w:rPr>
+              <w:t>GetLayersNumber</w:t>
+            </w:r>
+            <w:proofErr w:type="spellEnd"/>
+            <w:r>
+              <w:rPr>
+                <w:rFonts w:ascii="Consolas" w:hAnsi="Consolas" w:cs="Consolas"/>
+                <w:color w:val="000000"/>
+                <w:sz w:val="16"/>
+                <w:szCs w:val="16"/>
+              </w:rPr>
+              <w:t>()</w:t>
             </w:r>
           </w:p>
         </w:tc>
@@ -16067,6 +16726,7 @@
                 <w:szCs w:val="16"/>
               </w:rPr>
             </w:pPr>
+            <w:proofErr w:type="spellStart"/>
             <w:r>
               <w:rPr>
                 <w:rFonts w:ascii="Consolas" w:hAnsi="Consolas" w:cs="Consolas"/>
@@ -16076,14 +16736,35 @@
               </w:rPr>
               <w:t>int</w:t>
             </w:r>
-            <w:r>
-              <w:rPr>
-                <w:rFonts w:ascii="Consolas" w:hAnsi="Consolas" w:cs="Consolas"/>
-                <w:color w:val="000000"/>
-                <w:sz w:val="16"/>
-                <w:szCs w:val="16"/>
-              </w:rPr>
-              <w:t xml:space="preserve"> GetWeightsNumber()</w:t>
+            <w:proofErr w:type="spellEnd"/>
+            <w:r>
+              <w:rPr>
+                <w:rFonts w:ascii="Consolas" w:hAnsi="Consolas" w:cs="Consolas"/>
+                <w:color w:val="000000"/>
+                <w:sz w:val="16"/>
+                <w:szCs w:val="16"/>
+              </w:rPr>
+              <w:t xml:space="preserve"> </w:t>
+            </w:r>
+            <w:proofErr w:type="spellStart"/>
+            <w:r>
+              <w:rPr>
+                <w:rFonts w:ascii="Consolas" w:hAnsi="Consolas" w:cs="Consolas"/>
+                <w:color w:val="000000"/>
+                <w:sz w:val="16"/>
+                <w:szCs w:val="16"/>
+              </w:rPr>
+              <w:t>GetWeightsNumber</w:t>
+            </w:r>
+            <w:proofErr w:type="spellEnd"/>
+            <w:r>
+              <w:rPr>
+                <w:rFonts w:ascii="Consolas" w:hAnsi="Consolas" w:cs="Consolas"/>
+                <w:color w:val="000000"/>
+                <w:sz w:val="16"/>
+                <w:szCs w:val="16"/>
+              </w:rPr>
+              <w:t>()</w:t>
             </w:r>
           </w:p>
         </w:tc>
@@ -16130,6 +16811,7 @@
                 <w:szCs w:val="16"/>
               </w:rPr>
             </w:pPr>
+            <w:proofErr w:type="spellStart"/>
             <w:r>
               <w:rPr>
                 <w:rFonts w:ascii="Consolas" w:hAnsi="Consolas" w:cs="Consolas"/>
@@ -16139,14 +16821,35 @@
               </w:rPr>
               <w:t>int</w:t>
             </w:r>
-            <w:r>
-              <w:rPr>
-                <w:rFonts w:ascii="Consolas" w:hAnsi="Consolas" w:cs="Consolas"/>
-                <w:color w:val="000000"/>
-                <w:sz w:val="16"/>
-                <w:szCs w:val="16"/>
-              </w:rPr>
-              <w:t xml:space="preserve"> GetNeuronsNumber()</w:t>
+            <w:proofErr w:type="spellEnd"/>
+            <w:r>
+              <w:rPr>
+                <w:rFonts w:ascii="Consolas" w:hAnsi="Consolas" w:cs="Consolas"/>
+                <w:color w:val="000000"/>
+                <w:sz w:val="16"/>
+                <w:szCs w:val="16"/>
+              </w:rPr>
+              <w:t xml:space="preserve"> </w:t>
+            </w:r>
+            <w:proofErr w:type="spellStart"/>
+            <w:r>
+              <w:rPr>
+                <w:rFonts w:ascii="Consolas" w:hAnsi="Consolas" w:cs="Consolas"/>
+                <w:color w:val="000000"/>
+                <w:sz w:val="16"/>
+                <w:szCs w:val="16"/>
+              </w:rPr>
+              <w:t>GetNeuronsNumber</w:t>
+            </w:r>
+            <w:proofErr w:type="spellEnd"/>
+            <w:r>
+              <w:rPr>
+                <w:rFonts w:ascii="Consolas" w:hAnsi="Consolas" w:cs="Consolas"/>
+                <w:color w:val="000000"/>
+                <w:sz w:val="16"/>
+                <w:szCs w:val="16"/>
+              </w:rPr>
+              <w:t>()</w:t>
             </w:r>
           </w:p>
         </w:tc>
@@ -16192,6 +16895,7 @@
                 <w:szCs w:val="16"/>
               </w:rPr>
             </w:pPr>
+            <w:proofErr w:type="spellStart"/>
             <w:r>
               <w:rPr>
                 <w:rFonts w:ascii="Consolas" w:hAnsi="Consolas" w:cs="Consolas"/>
@@ -16201,14 +16905,35 @@
               </w:rPr>
               <w:t>int</w:t>
             </w:r>
-            <w:r>
-              <w:rPr>
-                <w:rFonts w:ascii="Consolas" w:hAnsi="Consolas" w:cs="Consolas"/>
-                <w:color w:val="000000"/>
-                <w:sz w:val="16"/>
-                <w:szCs w:val="16"/>
-              </w:rPr>
-              <w:t xml:space="preserve"> GetConnectionsNumber()</w:t>
+            <w:proofErr w:type="spellEnd"/>
+            <w:r>
+              <w:rPr>
+                <w:rFonts w:ascii="Consolas" w:hAnsi="Consolas" w:cs="Consolas"/>
+                <w:color w:val="000000"/>
+                <w:sz w:val="16"/>
+                <w:szCs w:val="16"/>
+              </w:rPr>
+              <w:t xml:space="preserve"> </w:t>
+            </w:r>
+            <w:proofErr w:type="spellStart"/>
+            <w:r>
+              <w:rPr>
+                <w:rFonts w:ascii="Consolas" w:hAnsi="Consolas" w:cs="Consolas"/>
+                <w:color w:val="000000"/>
+                <w:sz w:val="16"/>
+                <w:szCs w:val="16"/>
+              </w:rPr>
+              <w:t>GetConnectionsNumber</w:t>
+            </w:r>
+            <w:proofErr w:type="spellEnd"/>
+            <w:r>
+              <w:rPr>
+                <w:rFonts w:ascii="Consolas" w:hAnsi="Consolas" w:cs="Consolas"/>
+                <w:color w:val="000000"/>
+                <w:sz w:val="16"/>
+                <w:szCs w:val="16"/>
+              </w:rPr>
+              <w:t>()</w:t>
             </w:r>
           </w:p>
         </w:tc>
@@ -16271,7 +16996,27 @@
                 <w:sz w:val="16"/>
                 <w:szCs w:val="16"/>
               </w:rPr>
-              <w:t>[] GetNetOutput()</w:t>
+              <w:t xml:space="preserve">[] </w:t>
+            </w:r>
+            <w:proofErr w:type="spellStart"/>
+            <w:r>
+              <w:rPr>
+                <w:rFonts w:ascii="Consolas" w:hAnsi="Consolas" w:cs="Consolas"/>
+                <w:color w:val="000000"/>
+                <w:sz w:val="16"/>
+                <w:szCs w:val="16"/>
+              </w:rPr>
+              <w:t>GetNetOutput</w:t>
+            </w:r>
+            <w:proofErr w:type="spellEnd"/>
+            <w:r>
+              <w:rPr>
+                <w:rFonts w:ascii="Consolas" w:hAnsi="Consolas" w:cs="Consolas"/>
+                <w:color w:val="000000"/>
+                <w:sz w:val="16"/>
+                <w:szCs w:val="16"/>
+              </w:rPr>
+              <w:t>()</w:t>
             </w:r>
           </w:p>
         </w:tc>
@@ -16333,7 +17078,27 @@
                 <w:sz w:val="16"/>
                 <w:szCs w:val="16"/>
               </w:rPr>
-              <w:t xml:space="preserve"> LogMeDesciption()</w:t>
+              <w:t xml:space="preserve"> </w:t>
+            </w:r>
+            <w:proofErr w:type="spellStart"/>
+            <w:r>
+              <w:rPr>
+                <w:rFonts w:ascii="Consolas" w:hAnsi="Consolas" w:cs="Consolas"/>
+                <w:color w:val="000000"/>
+                <w:sz w:val="16"/>
+                <w:szCs w:val="16"/>
+              </w:rPr>
+              <w:t>LogMeDesciption</w:t>
+            </w:r>
+            <w:proofErr w:type="spellEnd"/>
+            <w:r>
+              <w:rPr>
+                <w:rFonts w:ascii="Consolas" w:hAnsi="Consolas" w:cs="Consolas"/>
+                <w:color w:val="000000"/>
+                <w:sz w:val="16"/>
+                <w:szCs w:val="16"/>
+              </w:rPr>
+              <w:t>()</w:t>
             </w:r>
           </w:p>
         </w:tc>
@@ -16389,14 +17154,25 @@
               </w:rPr>
               <w:t xml:space="preserve">String </w:t>
             </w:r>
-            <w:r>
-              <w:rPr>
-                <w:rFonts w:ascii="Consolas" w:hAnsi="Consolas" w:cs="Consolas"/>
-                <w:color w:val="000000"/>
-                <w:sz w:val="16"/>
-                <w:szCs w:val="16"/>
-              </w:rPr>
-              <w:t>LogMeParams()</w:t>
+            <w:proofErr w:type="spellStart"/>
+            <w:r>
+              <w:rPr>
+                <w:rFonts w:ascii="Consolas" w:hAnsi="Consolas" w:cs="Consolas"/>
+                <w:color w:val="000000"/>
+                <w:sz w:val="16"/>
+                <w:szCs w:val="16"/>
+              </w:rPr>
+              <w:t>LogMeParams</w:t>
+            </w:r>
+            <w:proofErr w:type="spellEnd"/>
+            <w:r>
+              <w:rPr>
+                <w:rFonts w:ascii="Consolas" w:hAnsi="Consolas" w:cs="Consolas"/>
+                <w:color w:val="000000"/>
+                <w:sz w:val="16"/>
+                <w:szCs w:val="16"/>
+              </w:rPr>
+              <w:t>()</w:t>
             </w:r>
           </w:p>
         </w:tc>
@@ -16458,7 +17234,27 @@
                 <w:sz w:val="16"/>
                 <w:szCs w:val="16"/>
               </w:rPr>
-              <w:t>[] EvaluateNet(</w:t>
+              <w:t xml:space="preserve">[] </w:t>
+            </w:r>
+            <w:proofErr w:type="spellStart"/>
+            <w:r>
+              <w:rPr>
+                <w:rFonts w:ascii="Consolas" w:hAnsi="Consolas" w:cs="Consolas"/>
+                <w:color w:val="000000"/>
+                <w:sz w:val="16"/>
+                <w:szCs w:val="16"/>
+              </w:rPr>
+              <w:t>EvaluateNet</w:t>
+            </w:r>
+            <w:proofErr w:type="spellEnd"/>
+            <w:r>
+              <w:rPr>
+                <w:rFonts w:ascii="Consolas" w:hAnsi="Consolas" w:cs="Consolas"/>
+                <w:color w:val="000000"/>
+                <w:sz w:val="16"/>
+                <w:szCs w:val="16"/>
+              </w:rPr>
+              <w:t>(</w:t>
             </w:r>
             <w:r>
               <w:rPr>
@@ -16476,7 +17272,27 @@
                 <w:sz w:val="16"/>
                 <w:szCs w:val="16"/>
               </w:rPr>
-              <w:t>[] GlobalInputs)</w:t>
+              <w:t xml:space="preserve">[] </w:t>
+            </w:r>
+            <w:proofErr w:type="spellStart"/>
+            <w:r>
+              <w:rPr>
+                <w:rFonts w:ascii="Consolas" w:hAnsi="Consolas" w:cs="Consolas"/>
+                <w:color w:val="000000"/>
+                <w:sz w:val="16"/>
+                <w:szCs w:val="16"/>
+              </w:rPr>
+              <w:t>GlobalInputs</w:t>
+            </w:r>
+            <w:proofErr w:type="spellEnd"/>
+            <w:r>
+              <w:rPr>
+                <w:rFonts w:ascii="Consolas" w:hAnsi="Consolas" w:cs="Consolas"/>
+                <w:color w:val="000000"/>
+                <w:sz w:val="16"/>
+                <w:szCs w:val="16"/>
+              </w:rPr>
+              <w:t>)</w:t>
             </w:r>
           </w:p>
         </w:tc>
@@ -16539,7 +17355,27 @@
                 <w:sz w:val="16"/>
                 <w:szCs w:val="16"/>
               </w:rPr>
-              <w:t xml:space="preserve"> ResetScores()</w:t>
+              <w:t xml:space="preserve"> </w:t>
+            </w:r>
+            <w:proofErr w:type="spellStart"/>
+            <w:r>
+              <w:rPr>
+                <w:rFonts w:ascii="Consolas" w:hAnsi="Consolas" w:cs="Consolas"/>
+                <w:color w:val="000000"/>
+                <w:sz w:val="16"/>
+                <w:szCs w:val="16"/>
+              </w:rPr>
+              <w:t>ResetScores</w:t>
+            </w:r>
+            <w:proofErr w:type="spellEnd"/>
+            <w:r>
+              <w:rPr>
+                <w:rFonts w:ascii="Consolas" w:hAnsi="Consolas" w:cs="Consolas"/>
+                <w:color w:val="000000"/>
+                <w:sz w:val="16"/>
+                <w:szCs w:val="16"/>
+              </w:rPr>
+              <w:t>()</w:t>
             </w:r>
           </w:p>
         </w:tc>
@@ -16601,7 +17437,27 @@
                 <w:sz w:val="16"/>
                 <w:szCs w:val="16"/>
               </w:rPr>
-              <w:t xml:space="preserve"> CalculateScores(</w:t>
+              <w:t xml:space="preserve"> </w:t>
+            </w:r>
+            <w:proofErr w:type="spellStart"/>
+            <w:r>
+              <w:rPr>
+                <w:rFonts w:ascii="Consolas" w:hAnsi="Consolas" w:cs="Consolas"/>
+                <w:color w:val="000000"/>
+                <w:sz w:val="16"/>
+                <w:szCs w:val="16"/>
+              </w:rPr>
+              <w:t>CalculateScores</w:t>
+            </w:r>
+            <w:proofErr w:type="spellEnd"/>
+            <w:r>
+              <w:rPr>
+                <w:rFonts w:ascii="Consolas" w:hAnsi="Consolas" w:cs="Consolas"/>
+                <w:color w:val="000000"/>
+                <w:sz w:val="16"/>
+                <w:szCs w:val="16"/>
+              </w:rPr>
+              <w:t>(</w:t>
             </w:r>
             <w:r>
               <w:rPr>
@@ -16637,7 +17493,27 @@
                 <w:sz w:val="16"/>
                 <w:szCs w:val="16"/>
               </w:rPr>
-              <w:t xml:space="preserve">[]&gt; InData, </w:t>
+              <w:t xml:space="preserve">[]&gt; </w:t>
+            </w:r>
+            <w:proofErr w:type="spellStart"/>
+            <w:r>
+              <w:rPr>
+                <w:rFonts w:ascii="Consolas" w:hAnsi="Consolas" w:cs="Consolas"/>
+                <w:color w:val="000000"/>
+                <w:sz w:val="16"/>
+                <w:szCs w:val="16"/>
+              </w:rPr>
+              <w:t>InData</w:t>
+            </w:r>
+            <w:proofErr w:type="spellEnd"/>
+            <w:r>
+              <w:rPr>
+                <w:rFonts w:ascii="Consolas" w:hAnsi="Consolas" w:cs="Consolas"/>
+                <w:color w:val="000000"/>
+                <w:sz w:val="16"/>
+                <w:szCs w:val="16"/>
+              </w:rPr>
+              <w:t xml:space="preserve">, </w:t>
             </w:r>
             <w:r>
               <w:rPr>
@@ -16675,6 +17551,7 @@
               </w:rPr>
               <w:t xml:space="preserve">[]&gt; Labels, </w:t>
             </w:r>
+            <w:proofErr w:type="spellStart"/>
             <w:r>
               <w:rPr>
                 <w:rFonts w:ascii="Consolas" w:hAnsi="Consolas" w:cs="Consolas"/>
@@ -16684,14 +17561,35 @@
               </w:rPr>
               <w:t>int</w:t>
             </w:r>
-            <w:r>
-              <w:rPr>
-                <w:rFonts w:ascii="Consolas" w:hAnsi="Consolas" w:cs="Consolas"/>
-                <w:color w:val="000000"/>
-                <w:sz w:val="16"/>
-                <w:szCs w:val="16"/>
-              </w:rPr>
-              <w:t xml:space="preserve"> DataToUse, </w:t>
+            <w:proofErr w:type="spellEnd"/>
+            <w:r>
+              <w:rPr>
+                <w:rFonts w:ascii="Consolas" w:hAnsi="Consolas" w:cs="Consolas"/>
+                <w:color w:val="000000"/>
+                <w:sz w:val="16"/>
+                <w:szCs w:val="16"/>
+              </w:rPr>
+              <w:t xml:space="preserve"> </w:t>
+            </w:r>
+            <w:proofErr w:type="spellStart"/>
+            <w:r>
+              <w:rPr>
+                <w:rFonts w:ascii="Consolas" w:hAnsi="Consolas" w:cs="Consolas"/>
+                <w:color w:val="000000"/>
+                <w:sz w:val="16"/>
+                <w:szCs w:val="16"/>
+              </w:rPr>
+              <w:t>DataToUse</w:t>
+            </w:r>
+            <w:proofErr w:type="spellEnd"/>
+            <w:r>
+              <w:rPr>
+                <w:rFonts w:ascii="Consolas" w:hAnsi="Consolas" w:cs="Consolas"/>
+                <w:color w:val="000000"/>
+                <w:sz w:val="16"/>
+                <w:szCs w:val="16"/>
+              </w:rPr>
+              <w:t xml:space="preserve">, </w:t>
             </w:r>
             <w:r>
               <w:rPr>
@@ -16711,6 +17609,7 @@
               </w:rPr>
               <w:t xml:space="preserve"> Test, </w:t>
             </w:r>
+            <w:proofErr w:type="spellStart"/>
             <w:r>
               <w:rPr>
                 <w:rFonts w:ascii="Consolas" w:hAnsi="Consolas" w:cs="Consolas"/>
@@ -16738,14 +17637,35 @@
               </w:rPr>
               <w:t>ScoreRules</w:t>
             </w:r>
-            <w:r>
-              <w:rPr>
-                <w:rFonts w:ascii="Consolas" w:hAnsi="Consolas" w:cs="Consolas"/>
-                <w:color w:val="000000"/>
-                <w:sz w:val="16"/>
-                <w:szCs w:val="16"/>
-              </w:rPr>
-              <w:t xml:space="preserve"> ScoreRule, </w:t>
+            <w:proofErr w:type="spellEnd"/>
+            <w:r>
+              <w:rPr>
+                <w:rFonts w:ascii="Consolas" w:hAnsi="Consolas" w:cs="Consolas"/>
+                <w:color w:val="000000"/>
+                <w:sz w:val="16"/>
+                <w:szCs w:val="16"/>
+              </w:rPr>
+              <w:t xml:space="preserve"> </w:t>
+            </w:r>
+            <w:proofErr w:type="spellStart"/>
+            <w:r>
+              <w:rPr>
+                <w:rFonts w:ascii="Consolas" w:hAnsi="Consolas" w:cs="Consolas"/>
+                <w:color w:val="000000"/>
+                <w:sz w:val="16"/>
+                <w:szCs w:val="16"/>
+              </w:rPr>
+              <w:t>ScoreRule</w:t>
+            </w:r>
+            <w:proofErr w:type="spellEnd"/>
+            <w:r>
+              <w:rPr>
+                <w:rFonts w:ascii="Consolas" w:hAnsi="Consolas" w:cs="Consolas"/>
+                <w:color w:val="000000"/>
+                <w:sz w:val="16"/>
+                <w:szCs w:val="16"/>
+              </w:rPr>
+              <w:t xml:space="preserve">, </w:t>
             </w:r>
             <w:r>
               <w:rPr>
@@ -16763,7 +17683,27 @@
                 <w:sz w:val="16"/>
                 <w:szCs w:val="16"/>
               </w:rPr>
-              <w:t xml:space="preserve"> WinThresh)</w:t>
+              <w:t xml:space="preserve"> </w:t>
+            </w:r>
+            <w:proofErr w:type="spellStart"/>
+            <w:r>
+              <w:rPr>
+                <w:rFonts w:ascii="Consolas" w:hAnsi="Consolas" w:cs="Consolas"/>
+                <w:color w:val="000000"/>
+                <w:sz w:val="16"/>
+                <w:szCs w:val="16"/>
+              </w:rPr>
+              <w:t>WinThresh</w:t>
+            </w:r>
+            <w:proofErr w:type="spellEnd"/>
+            <w:r>
+              <w:rPr>
+                <w:rFonts w:ascii="Consolas" w:hAnsi="Consolas" w:cs="Consolas"/>
+                <w:color w:val="000000"/>
+                <w:sz w:val="16"/>
+                <w:szCs w:val="16"/>
+              </w:rPr>
+              <w:t>)</w:t>
             </w:r>
           </w:p>
         </w:tc>
@@ -16839,6 +17779,7 @@
                 <w:szCs w:val="16"/>
               </w:rPr>
             </w:pPr>
+            <w:proofErr w:type="spellStart"/>
             <w:r>
               <w:rPr>
                 <w:rFonts w:ascii="Consolas" w:hAnsi="Consolas" w:cs="Consolas"/>
@@ -16848,14 +17789,35 @@
               </w:rPr>
               <w:t>GenNetwork</w:t>
             </w:r>
-            <w:r>
-              <w:rPr>
-                <w:rFonts w:ascii="Consolas" w:hAnsi="Consolas" w:cs="Consolas"/>
-                <w:color w:val="000000"/>
-                <w:sz w:val="16"/>
-                <w:szCs w:val="16"/>
-              </w:rPr>
-              <w:t xml:space="preserve"> MutateInternal(</w:t>
+            <w:proofErr w:type="spellEnd"/>
+            <w:r>
+              <w:rPr>
+                <w:rFonts w:ascii="Consolas" w:hAnsi="Consolas" w:cs="Consolas"/>
+                <w:color w:val="000000"/>
+                <w:sz w:val="16"/>
+                <w:szCs w:val="16"/>
+              </w:rPr>
+              <w:t xml:space="preserve"> </w:t>
+            </w:r>
+            <w:proofErr w:type="spellStart"/>
+            <w:r>
+              <w:rPr>
+                <w:rFonts w:ascii="Consolas" w:hAnsi="Consolas" w:cs="Consolas"/>
+                <w:color w:val="000000"/>
+                <w:sz w:val="16"/>
+                <w:szCs w:val="16"/>
+              </w:rPr>
+              <w:t>MutateInternal</w:t>
+            </w:r>
+            <w:proofErr w:type="spellEnd"/>
+            <w:r>
+              <w:rPr>
+                <w:rFonts w:ascii="Consolas" w:hAnsi="Consolas" w:cs="Consolas"/>
+                <w:color w:val="000000"/>
+                <w:sz w:val="16"/>
+                <w:szCs w:val="16"/>
+              </w:rPr>
+              <w:t>(</w:t>
             </w:r>
             <w:r>
               <w:rPr>
@@ -16873,7 +17835,27 @@
                 <w:sz w:val="16"/>
                 <w:szCs w:val="16"/>
               </w:rPr>
-              <w:t xml:space="preserve"> MutateWeights, </w:t>
+              <w:t xml:space="preserve"> </w:t>
+            </w:r>
+            <w:proofErr w:type="spellStart"/>
+            <w:r>
+              <w:rPr>
+                <w:rFonts w:ascii="Consolas" w:hAnsi="Consolas" w:cs="Consolas"/>
+                <w:color w:val="000000"/>
+                <w:sz w:val="16"/>
+                <w:szCs w:val="16"/>
+              </w:rPr>
+              <w:t>MutateWeights</w:t>
+            </w:r>
+            <w:proofErr w:type="spellEnd"/>
+            <w:r>
+              <w:rPr>
+                <w:rFonts w:ascii="Consolas" w:hAnsi="Consolas" w:cs="Consolas"/>
+                <w:color w:val="000000"/>
+                <w:sz w:val="16"/>
+                <w:szCs w:val="16"/>
+              </w:rPr>
+              <w:t xml:space="preserve">, </w:t>
             </w:r>
             <w:r>
               <w:rPr>
@@ -16891,7 +17873,27 @@
                 <w:sz w:val="16"/>
                 <w:szCs w:val="16"/>
               </w:rPr>
-              <w:t xml:space="preserve"> MutateBiases, </w:t>
+              <w:t xml:space="preserve"> </w:t>
+            </w:r>
+            <w:proofErr w:type="spellStart"/>
+            <w:r>
+              <w:rPr>
+                <w:rFonts w:ascii="Consolas" w:hAnsi="Consolas" w:cs="Consolas"/>
+                <w:color w:val="000000"/>
+                <w:sz w:val="16"/>
+                <w:szCs w:val="16"/>
+              </w:rPr>
+              <w:t>MutateBiases</w:t>
+            </w:r>
+            <w:proofErr w:type="spellEnd"/>
+            <w:r>
+              <w:rPr>
+                <w:rFonts w:ascii="Consolas" w:hAnsi="Consolas" w:cs="Consolas"/>
+                <w:color w:val="000000"/>
+                <w:sz w:val="16"/>
+                <w:szCs w:val="16"/>
+              </w:rPr>
+              <w:t xml:space="preserve">, </w:t>
             </w:r>
             <w:r>
               <w:rPr>
@@ -16909,7 +17911,27 @@
                 <w:sz w:val="16"/>
                 <w:szCs w:val="16"/>
               </w:rPr>
-              <w:t xml:space="preserve"> MutationStength, </w:t>
+              <w:t xml:space="preserve"> </w:t>
+            </w:r>
+            <w:proofErr w:type="spellStart"/>
+            <w:r>
+              <w:rPr>
+                <w:rFonts w:ascii="Consolas" w:hAnsi="Consolas" w:cs="Consolas"/>
+                <w:color w:val="000000"/>
+                <w:sz w:val="16"/>
+                <w:szCs w:val="16"/>
+              </w:rPr>
+              <w:t>MutationStength</w:t>
+            </w:r>
+            <w:proofErr w:type="spellEnd"/>
+            <w:r>
+              <w:rPr>
+                <w:rFonts w:ascii="Consolas" w:hAnsi="Consolas" w:cs="Consolas"/>
+                <w:color w:val="000000"/>
+                <w:sz w:val="16"/>
+                <w:szCs w:val="16"/>
+              </w:rPr>
+              <w:t xml:space="preserve">, </w:t>
             </w:r>
             <w:r>
               <w:rPr>
@@ -16945,7 +17967,27 @@
                 <w:sz w:val="16"/>
                 <w:szCs w:val="16"/>
               </w:rPr>
-              <w:t xml:space="preserve"> Rnd)</w:t>
+              <w:t xml:space="preserve"> </w:t>
+            </w:r>
+            <w:proofErr w:type="spellStart"/>
+            <w:r>
+              <w:rPr>
+                <w:rFonts w:ascii="Consolas" w:hAnsi="Consolas" w:cs="Consolas"/>
+                <w:color w:val="000000"/>
+                <w:sz w:val="16"/>
+                <w:szCs w:val="16"/>
+              </w:rPr>
+              <w:t>Rnd</w:t>
+            </w:r>
+            <w:proofErr w:type="spellEnd"/>
+            <w:r>
+              <w:rPr>
+                <w:rFonts w:ascii="Consolas" w:hAnsi="Consolas" w:cs="Consolas"/>
+                <w:color w:val="000000"/>
+                <w:sz w:val="16"/>
+                <w:szCs w:val="16"/>
+              </w:rPr>
+              <w:t>)</w:t>
             </w:r>
           </w:p>
         </w:tc>
@@ -17012,6 +18054,7 @@
                 <w:szCs w:val="16"/>
               </w:rPr>
             </w:pPr>
+            <w:proofErr w:type="spellStart"/>
             <w:r>
               <w:rPr>
                 <w:rFonts w:ascii="Consolas" w:hAnsi="Consolas" w:cs="Consolas"/>
@@ -17021,15 +18064,37 @@
               </w:rPr>
               <w:t>GenNetwork</w:t>
             </w:r>
-            <w:r>
-              <w:rPr>
-                <w:rFonts w:ascii="Consolas" w:hAnsi="Consolas" w:cs="Consolas"/>
-                <w:color w:val="000000"/>
-                <w:sz w:val="16"/>
-                <w:szCs w:val="16"/>
-              </w:rPr>
-              <w:t xml:space="preserve"> CrossoverInternal(</w:t>
-            </w:r>
+            <w:proofErr w:type="spellEnd"/>
+            <w:r>
+              <w:rPr>
+                <w:rFonts w:ascii="Consolas" w:hAnsi="Consolas" w:cs="Consolas"/>
+                <w:color w:val="000000"/>
+                <w:sz w:val="16"/>
+                <w:szCs w:val="16"/>
+              </w:rPr>
+              <w:t xml:space="preserve"> </w:t>
+            </w:r>
+            <w:proofErr w:type="spellStart"/>
+            <w:r>
+              <w:rPr>
+                <w:rFonts w:ascii="Consolas" w:hAnsi="Consolas" w:cs="Consolas"/>
+                <w:color w:val="000000"/>
+                <w:sz w:val="16"/>
+                <w:szCs w:val="16"/>
+              </w:rPr>
+              <w:t>CrossoverInternal</w:t>
+            </w:r>
+            <w:proofErr w:type="spellEnd"/>
+            <w:r>
+              <w:rPr>
+                <w:rFonts w:ascii="Consolas" w:hAnsi="Consolas" w:cs="Consolas"/>
+                <w:color w:val="000000"/>
+                <w:sz w:val="16"/>
+                <w:szCs w:val="16"/>
+              </w:rPr>
+              <w:t>(</w:t>
+            </w:r>
+            <w:proofErr w:type="spellStart"/>
             <w:r>
               <w:rPr>
                 <w:rFonts w:ascii="Consolas" w:hAnsi="Consolas" w:cs="Consolas"/>
@@ -17039,14 +18104,35 @@
               </w:rPr>
               <w:t>GenNetwork</w:t>
             </w:r>
-            <w:r>
-              <w:rPr>
-                <w:rFonts w:ascii="Consolas" w:hAnsi="Consolas" w:cs="Consolas"/>
-                <w:color w:val="000000"/>
-                <w:sz w:val="16"/>
-                <w:szCs w:val="16"/>
-              </w:rPr>
-              <w:t xml:space="preserve"> OtherParent, </w:t>
+            <w:proofErr w:type="spellEnd"/>
+            <w:r>
+              <w:rPr>
+                <w:rFonts w:ascii="Consolas" w:hAnsi="Consolas" w:cs="Consolas"/>
+                <w:color w:val="000000"/>
+                <w:sz w:val="16"/>
+                <w:szCs w:val="16"/>
+              </w:rPr>
+              <w:t xml:space="preserve"> </w:t>
+            </w:r>
+            <w:proofErr w:type="spellStart"/>
+            <w:r>
+              <w:rPr>
+                <w:rFonts w:ascii="Consolas" w:hAnsi="Consolas" w:cs="Consolas"/>
+                <w:color w:val="000000"/>
+                <w:sz w:val="16"/>
+                <w:szCs w:val="16"/>
+              </w:rPr>
+              <w:t>OtherParent</w:t>
+            </w:r>
+            <w:proofErr w:type="spellEnd"/>
+            <w:r>
+              <w:rPr>
+                <w:rFonts w:ascii="Consolas" w:hAnsi="Consolas" w:cs="Consolas"/>
+                <w:color w:val="000000"/>
+                <w:sz w:val="16"/>
+                <w:szCs w:val="16"/>
+              </w:rPr>
+              <w:t xml:space="preserve">, </w:t>
             </w:r>
             <w:r>
               <w:rPr>
@@ -17064,7 +18150,27 @@
                 <w:sz w:val="16"/>
                 <w:szCs w:val="16"/>
               </w:rPr>
-              <w:t xml:space="preserve"> MutateWeights, </w:t>
+              <w:t xml:space="preserve"> </w:t>
+            </w:r>
+            <w:proofErr w:type="spellStart"/>
+            <w:r>
+              <w:rPr>
+                <w:rFonts w:ascii="Consolas" w:hAnsi="Consolas" w:cs="Consolas"/>
+                <w:color w:val="000000"/>
+                <w:sz w:val="16"/>
+                <w:szCs w:val="16"/>
+              </w:rPr>
+              <w:t>MutateWeights</w:t>
+            </w:r>
+            <w:proofErr w:type="spellEnd"/>
+            <w:r>
+              <w:rPr>
+                <w:rFonts w:ascii="Consolas" w:hAnsi="Consolas" w:cs="Consolas"/>
+                <w:color w:val="000000"/>
+                <w:sz w:val="16"/>
+                <w:szCs w:val="16"/>
+              </w:rPr>
+              <w:t xml:space="preserve">, </w:t>
             </w:r>
             <w:r>
               <w:rPr>
@@ -17082,7 +18188,27 @@
                 <w:sz w:val="16"/>
                 <w:szCs w:val="16"/>
               </w:rPr>
-              <w:t xml:space="preserve"> MutateBiases, </w:t>
+              <w:t xml:space="preserve"> </w:t>
+            </w:r>
+            <w:proofErr w:type="spellStart"/>
+            <w:r>
+              <w:rPr>
+                <w:rFonts w:ascii="Consolas" w:hAnsi="Consolas" w:cs="Consolas"/>
+                <w:color w:val="000000"/>
+                <w:sz w:val="16"/>
+                <w:szCs w:val="16"/>
+              </w:rPr>
+              <w:t>MutateBiases</w:t>
+            </w:r>
+            <w:proofErr w:type="spellEnd"/>
+            <w:r>
+              <w:rPr>
+                <w:rFonts w:ascii="Consolas" w:hAnsi="Consolas" w:cs="Consolas"/>
+                <w:color w:val="000000"/>
+                <w:sz w:val="16"/>
+                <w:szCs w:val="16"/>
+              </w:rPr>
+              <w:t xml:space="preserve">, </w:t>
             </w:r>
             <w:r>
               <w:rPr>
@@ -17118,7 +18244,27 @@
                 <w:sz w:val="16"/>
                 <w:szCs w:val="16"/>
               </w:rPr>
-              <w:t xml:space="preserve"> Rnd)</w:t>
+              <w:t xml:space="preserve"> </w:t>
+            </w:r>
+            <w:proofErr w:type="spellStart"/>
+            <w:r>
+              <w:rPr>
+                <w:rFonts w:ascii="Consolas" w:hAnsi="Consolas" w:cs="Consolas"/>
+                <w:color w:val="000000"/>
+                <w:sz w:val="16"/>
+                <w:szCs w:val="16"/>
+              </w:rPr>
+              <w:t>Rnd</w:t>
+            </w:r>
+            <w:proofErr w:type="spellEnd"/>
+            <w:r>
+              <w:rPr>
+                <w:rFonts w:ascii="Consolas" w:hAnsi="Consolas" w:cs="Consolas"/>
+                <w:color w:val="000000"/>
+                <w:sz w:val="16"/>
+                <w:szCs w:val="16"/>
+              </w:rPr>
+              <w:t>)</w:t>
             </w:r>
           </w:p>
         </w:tc>
@@ -17140,15 +18286,49 @@
                 <w:sz w:val="20"/>
                 <w:szCs w:val="20"/>
               </w:rPr>
-              <w:t>Returns a new GenNetwork starting from this and OtherParent</w:t>
-            </w:r>
+              <w:t xml:space="preserve">Returns a new </w:t>
+            </w:r>
+            <w:proofErr w:type="spellStart"/>
             <w:r>
               <w:rPr>
                 <w:sz w:val="20"/>
                 <w:szCs w:val="20"/>
               </w:rPr>
-              <w:t xml:space="preserve"> internally cross-overed</w:t>
-            </w:r>
+              <w:t>GenNetwork</w:t>
+            </w:r>
+            <w:proofErr w:type="spellEnd"/>
+            <w:r>
+              <w:rPr>
+                <w:sz w:val="20"/>
+                <w:szCs w:val="20"/>
+              </w:rPr>
+              <w:t xml:space="preserve"> starting from this and </w:t>
+            </w:r>
+            <w:proofErr w:type="spellStart"/>
+            <w:r>
+              <w:rPr>
+                <w:sz w:val="20"/>
+                <w:szCs w:val="20"/>
+              </w:rPr>
+              <w:t>OtherParent</w:t>
+            </w:r>
+            <w:proofErr w:type="spellEnd"/>
+            <w:r>
+              <w:rPr>
+                <w:sz w:val="20"/>
+                <w:szCs w:val="20"/>
+              </w:rPr>
+              <w:t xml:space="preserve"> internally cross-</w:t>
+            </w:r>
+            <w:proofErr w:type="spellStart"/>
+            <w:r>
+              <w:rPr>
+                <w:sz w:val="20"/>
+                <w:szCs w:val="20"/>
+              </w:rPr>
+              <w:t>overed</w:t>
+            </w:r>
+            <w:proofErr w:type="spellEnd"/>
             <w:r>
               <w:rPr>
                 <w:sz w:val="20"/>
@@ -17186,6 +18366,7 @@
                 <w:szCs w:val="16"/>
               </w:rPr>
             </w:pPr>
+            <w:proofErr w:type="spellStart"/>
             <w:r>
               <w:rPr>
                 <w:rFonts w:ascii="Consolas" w:hAnsi="Consolas" w:cs="Consolas"/>
@@ -17195,14 +18376,35 @@
               </w:rPr>
               <w:t>GenNetwork</w:t>
             </w:r>
-            <w:r>
-              <w:rPr>
-                <w:rFonts w:ascii="Consolas" w:hAnsi="Consolas" w:cs="Consolas"/>
-                <w:color w:val="000000"/>
-                <w:sz w:val="16"/>
-                <w:szCs w:val="16"/>
-              </w:rPr>
-              <w:t xml:space="preserve"> MutateStruct(</w:t>
+            <w:proofErr w:type="spellEnd"/>
+            <w:r>
+              <w:rPr>
+                <w:rFonts w:ascii="Consolas" w:hAnsi="Consolas" w:cs="Consolas"/>
+                <w:color w:val="000000"/>
+                <w:sz w:val="16"/>
+                <w:szCs w:val="16"/>
+              </w:rPr>
+              <w:t xml:space="preserve"> </w:t>
+            </w:r>
+            <w:proofErr w:type="spellStart"/>
+            <w:r>
+              <w:rPr>
+                <w:rFonts w:ascii="Consolas" w:hAnsi="Consolas" w:cs="Consolas"/>
+                <w:color w:val="000000"/>
+                <w:sz w:val="16"/>
+                <w:szCs w:val="16"/>
+              </w:rPr>
+              <w:t>MutateStruct</w:t>
+            </w:r>
+            <w:proofErr w:type="spellEnd"/>
+            <w:r>
+              <w:rPr>
+                <w:rFonts w:ascii="Consolas" w:hAnsi="Consolas" w:cs="Consolas"/>
+                <w:color w:val="000000"/>
+                <w:sz w:val="16"/>
+                <w:szCs w:val="16"/>
+              </w:rPr>
+              <w:t>(</w:t>
             </w:r>
             <w:r>
               <w:rPr>
@@ -17220,7 +18422,27 @@
                 <w:sz w:val="16"/>
                 <w:szCs w:val="16"/>
               </w:rPr>
-              <w:t xml:space="preserve"> MutationStength, </w:t>
+              <w:t xml:space="preserve"> </w:t>
+            </w:r>
+            <w:proofErr w:type="spellStart"/>
+            <w:r>
+              <w:rPr>
+                <w:rFonts w:ascii="Consolas" w:hAnsi="Consolas" w:cs="Consolas"/>
+                <w:color w:val="000000"/>
+                <w:sz w:val="16"/>
+                <w:szCs w:val="16"/>
+              </w:rPr>
+              <w:t>MutationStength</w:t>
+            </w:r>
+            <w:proofErr w:type="spellEnd"/>
+            <w:r>
+              <w:rPr>
+                <w:rFonts w:ascii="Consolas" w:hAnsi="Consolas" w:cs="Consolas"/>
+                <w:color w:val="000000"/>
+                <w:sz w:val="16"/>
+                <w:szCs w:val="16"/>
+              </w:rPr>
+              <w:t xml:space="preserve">, </w:t>
             </w:r>
             <w:r>
               <w:rPr>
@@ -17256,8 +18478,29 @@
                 <w:sz w:val="16"/>
                 <w:szCs w:val="16"/>
               </w:rPr>
-              <w:t xml:space="preserve">[] PenaltyBools, </w:t>
-            </w:r>
+              <w:t xml:space="preserve">[] </w:t>
+            </w:r>
+            <w:proofErr w:type="spellStart"/>
+            <w:r>
+              <w:rPr>
+                <w:rFonts w:ascii="Consolas" w:hAnsi="Consolas" w:cs="Consolas"/>
+                <w:color w:val="000000"/>
+                <w:sz w:val="16"/>
+                <w:szCs w:val="16"/>
+              </w:rPr>
+              <w:t>PenaltyBools</w:t>
+            </w:r>
+            <w:proofErr w:type="spellEnd"/>
+            <w:r>
+              <w:rPr>
+                <w:rFonts w:ascii="Consolas" w:hAnsi="Consolas" w:cs="Consolas"/>
+                <w:color w:val="000000"/>
+                <w:sz w:val="16"/>
+                <w:szCs w:val="16"/>
+              </w:rPr>
+              <w:t xml:space="preserve">, </w:t>
+            </w:r>
+            <w:proofErr w:type="spellStart"/>
             <w:r>
               <w:rPr>
                 <w:rFonts w:ascii="Consolas" w:hAnsi="Consolas" w:cs="Consolas"/>
@@ -17267,14 +18510,35 @@
               </w:rPr>
               <w:t>int</w:t>
             </w:r>
-            <w:r>
-              <w:rPr>
-                <w:rFonts w:ascii="Consolas" w:hAnsi="Consolas" w:cs="Consolas"/>
-                <w:color w:val="000000"/>
-                <w:sz w:val="16"/>
-                <w:szCs w:val="16"/>
-              </w:rPr>
-              <w:t xml:space="preserve">[] PenaltyValues, </w:t>
+            <w:proofErr w:type="spellEnd"/>
+            <w:r>
+              <w:rPr>
+                <w:rFonts w:ascii="Consolas" w:hAnsi="Consolas" w:cs="Consolas"/>
+                <w:color w:val="000000"/>
+                <w:sz w:val="16"/>
+                <w:szCs w:val="16"/>
+              </w:rPr>
+              <w:t xml:space="preserve">[] </w:t>
+            </w:r>
+            <w:proofErr w:type="spellStart"/>
+            <w:r>
+              <w:rPr>
+                <w:rFonts w:ascii="Consolas" w:hAnsi="Consolas" w:cs="Consolas"/>
+                <w:color w:val="000000"/>
+                <w:sz w:val="16"/>
+                <w:szCs w:val="16"/>
+              </w:rPr>
+              <w:t>PenaltyValues</w:t>
+            </w:r>
+            <w:proofErr w:type="spellEnd"/>
+            <w:r>
+              <w:rPr>
+                <w:rFonts w:ascii="Consolas" w:hAnsi="Consolas" w:cs="Consolas"/>
+                <w:color w:val="000000"/>
+                <w:sz w:val="16"/>
+                <w:szCs w:val="16"/>
+              </w:rPr>
+              <w:t xml:space="preserve">, </w:t>
             </w:r>
             <w:r>
               <w:rPr>
@@ -17292,7 +18556,27 @@
                 <w:sz w:val="16"/>
                 <w:szCs w:val="16"/>
               </w:rPr>
-              <w:t xml:space="preserve"> Rnd)</w:t>
+              <w:t xml:space="preserve"> </w:t>
+            </w:r>
+            <w:proofErr w:type="spellStart"/>
+            <w:r>
+              <w:rPr>
+                <w:rFonts w:ascii="Consolas" w:hAnsi="Consolas" w:cs="Consolas"/>
+                <w:color w:val="000000"/>
+                <w:sz w:val="16"/>
+                <w:szCs w:val="16"/>
+              </w:rPr>
+              <w:t>Rnd</w:t>
+            </w:r>
+            <w:proofErr w:type="spellEnd"/>
+            <w:r>
+              <w:rPr>
+                <w:rFonts w:ascii="Consolas" w:hAnsi="Consolas" w:cs="Consolas"/>
+                <w:color w:val="000000"/>
+                <w:sz w:val="16"/>
+                <w:szCs w:val="16"/>
+              </w:rPr>
+              <w:t>)</w:t>
             </w:r>
           </w:p>
         </w:tc>
@@ -17314,7 +18598,55 @@
                 <w:sz w:val="20"/>
                 <w:szCs w:val="20"/>
               </w:rPr>
-              <w:t>Returns a new GenNetwork starting from this, structurally mutated. Provide the mutation strength, an array of 4 floats for the costs(layer, function, neuron, connection), an array of 3 bools for active penalties(layers, neurons, connections), an array of 3 ints with the respective values and a fresh random object.</w:t>
+              <w:t xml:space="preserve">Returns a new </w:t>
+            </w:r>
+            <w:proofErr w:type="spellStart"/>
+            <w:r>
+              <w:rPr>
+                <w:sz w:val="20"/>
+                <w:szCs w:val="20"/>
+              </w:rPr>
+              <w:t>GenNetwork</w:t>
+            </w:r>
+            <w:proofErr w:type="spellEnd"/>
+            <w:r>
+              <w:rPr>
+                <w:sz w:val="20"/>
+                <w:szCs w:val="20"/>
+              </w:rPr>
+              <w:t xml:space="preserve"> starting from this, structurally mutated. Provide the mutation strength, an array of 4 floats for the costs(layer, function, neuron, connection), an array of 3 </w:t>
+            </w:r>
+            <w:proofErr w:type="spellStart"/>
+            <w:r>
+              <w:rPr>
+                <w:sz w:val="20"/>
+                <w:szCs w:val="20"/>
+              </w:rPr>
+              <w:t>bools</w:t>
+            </w:r>
+            <w:proofErr w:type="spellEnd"/>
+            <w:r>
+              <w:rPr>
+                <w:sz w:val="20"/>
+                <w:szCs w:val="20"/>
+              </w:rPr>
+              <w:t xml:space="preserve"> for active penalties(layers, neurons, connections), an array of 3 </w:t>
+            </w:r>
+            <w:proofErr w:type="spellStart"/>
+            <w:r>
+              <w:rPr>
+                <w:sz w:val="20"/>
+                <w:szCs w:val="20"/>
+              </w:rPr>
+              <w:t>ints</w:t>
+            </w:r>
+            <w:proofErr w:type="spellEnd"/>
+            <w:r>
+              <w:rPr>
+                <w:sz w:val="20"/>
+                <w:szCs w:val="20"/>
+              </w:rPr>
+              <w:t xml:space="preserve"> with the respective values and a fresh random object.</w:t>
             </w:r>
           </w:p>
         </w:tc>
@@ -17338,6 +18670,7 @@
                 <w:szCs w:val="16"/>
               </w:rPr>
             </w:pPr>
+            <w:proofErr w:type="spellStart"/>
             <w:r>
               <w:rPr>
                 <w:rFonts w:ascii="Consolas" w:hAnsi="Consolas" w:cs="Consolas"/>
@@ -17347,15 +18680,37 @@
               </w:rPr>
               <w:t>GenNetwork</w:t>
             </w:r>
-            <w:r>
-              <w:rPr>
-                <w:rFonts w:ascii="Consolas" w:hAnsi="Consolas" w:cs="Consolas"/>
-                <w:color w:val="000000"/>
-                <w:sz w:val="16"/>
-                <w:szCs w:val="16"/>
-              </w:rPr>
-              <w:t xml:space="preserve"> CrossoverStruct(</w:t>
-            </w:r>
+            <w:proofErr w:type="spellEnd"/>
+            <w:r>
+              <w:rPr>
+                <w:rFonts w:ascii="Consolas" w:hAnsi="Consolas" w:cs="Consolas"/>
+                <w:color w:val="000000"/>
+                <w:sz w:val="16"/>
+                <w:szCs w:val="16"/>
+              </w:rPr>
+              <w:t xml:space="preserve"> </w:t>
+            </w:r>
+            <w:proofErr w:type="spellStart"/>
+            <w:r>
+              <w:rPr>
+                <w:rFonts w:ascii="Consolas" w:hAnsi="Consolas" w:cs="Consolas"/>
+                <w:color w:val="000000"/>
+                <w:sz w:val="16"/>
+                <w:szCs w:val="16"/>
+              </w:rPr>
+              <w:t>CrossoverStruct</w:t>
+            </w:r>
+            <w:proofErr w:type="spellEnd"/>
+            <w:r>
+              <w:rPr>
+                <w:rFonts w:ascii="Consolas" w:hAnsi="Consolas" w:cs="Consolas"/>
+                <w:color w:val="000000"/>
+                <w:sz w:val="16"/>
+                <w:szCs w:val="16"/>
+              </w:rPr>
+              <w:t>(</w:t>
+            </w:r>
+            <w:proofErr w:type="spellStart"/>
             <w:r>
               <w:rPr>
                 <w:rFonts w:ascii="Consolas" w:hAnsi="Consolas" w:cs="Consolas"/>
@@ -17365,14 +18720,35 @@
               </w:rPr>
               <w:t>GenNetwork</w:t>
             </w:r>
-            <w:r>
-              <w:rPr>
-                <w:rFonts w:ascii="Consolas" w:hAnsi="Consolas" w:cs="Consolas"/>
-                <w:color w:val="000000"/>
-                <w:sz w:val="16"/>
-                <w:szCs w:val="16"/>
-              </w:rPr>
-              <w:t xml:space="preserve"> OtherParent, </w:t>
+            <w:proofErr w:type="spellEnd"/>
+            <w:r>
+              <w:rPr>
+                <w:rFonts w:ascii="Consolas" w:hAnsi="Consolas" w:cs="Consolas"/>
+                <w:color w:val="000000"/>
+                <w:sz w:val="16"/>
+                <w:szCs w:val="16"/>
+              </w:rPr>
+              <w:t xml:space="preserve"> </w:t>
+            </w:r>
+            <w:proofErr w:type="spellStart"/>
+            <w:r>
+              <w:rPr>
+                <w:rFonts w:ascii="Consolas" w:hAnsi="Consolas" w:cs="Consolas"/>
+                <w:color w:val="000000"/>
+                <w:sz w:val="16"/>
+                <w:szCs w:val="16"/>
+              </w:rPr>
+              <w:t>OtherParent</w:t>
+            </w:r>
+            <w:proofErr w:type="spellEnd"/>
+            <w:r>
+              <w:rPr>
+                <w:rFonts w:ascii="Consolas" w:hAnsi="Consolas" w:cs="Consolas"/>
+                <w:color w:val="000000"/>
+                <w:sz w:val="16"/>
+                <w:szCs w:val="16"/>
+              </w:rPr>
+              <w:t xml:space="preserve">, </w:t>
             </w:r>
             <w:r>
               <w:rPr>
@@ -17390,7 +18766,27 @@
                 <w:sz w:val="16"/>
                 <w:szCs w:val="16"/>
               </w:rPr>
-              <w:t xml:space="preserve"> Rnd)</w:t>
+              <w:t xml:space="preserve"> </w:t>
+            </w:r>
+            <w:proofErr w:type="spellStart"/>
+            <w:r>
+              <w:rPr>
+                <w:rFonts w:ascii="Consolas" w:hAnsi="Consolas" w:cs="Consolas"/>
+                <w:color w:val="000000"/>
+                <w:sz w:val="16"/>
+                <w:szCs w:val="16"/>
+              </w:rPr>
+              <w:t>Rnd</w:t>
+            </w:r>
+            <w:proofErr w:type="spellEnd"/>
+            <w:r>
+              <w:rPr>
+                <w:rFonts w:ascii="Consolas" w:hAnsi="Consolas" w:cs="Consolas"/>
+                <w:color w:val="000000"/>
+                <w:sz w:val="16"/>
+                <w:szCs w:val="16"/>
+              </w:rPr>
+              <w:t>)</w:t>
             </w:r>
           </w:p>
         </w:tc>
@@ -17412,7 +18808,55 @@
                 <w:sz w:val="20"/>
                 <w:szCs w:val="20"/>
               </w:rPr>
-              <w:t>Returns a new genNetwork starting from this and the OtherParent Structurally cross-overed. Provide a fresh Random object.</w:t>
+              <w:t xml:space="preserve">Returns a new </w:t>
+            </w:r>
+            <w:proofErr w:type="spellStart"/>
+            <w:r>
+              <w:rPr>
+                <w:sz w:val="20"/>
+                <w:szCs w:val="20"/>
+              </w:rPr>
+              <w:t>genNetwork</w:t>
+            </w:r>
+            <w:proofErr w:type="spellEnd"/>
+            <w:r>
+              <w:rPr>
+                <w:sz w:val="20"/>
+                <w:szCs w:val="20"/>
+              </w:rPr>
+              <w:t xml:space="preserve"> starting from this and the </w:t>
+            </w:r>
+            <w:proofErr w:type="spellStart"/>
+            <w:r>
+              <w:rPr>
+                <w:sz w:val="20"/>
+                <w:szCs w:val="20"/>
+              </w:rPr>
+              <w:t>OtherParent</w:t>
+            </w:r>
+            <w:proofErr w:type="spellEnd"/>
+            <w:r>
+              <w:rPr>
+                <w:sz w:val="20"/>
+                <w:szCs w:val="20"/>
+              </w:rPr>
+              <w:t xml:space="preserve"> Structurally cross-</w:t>
+            </w:r>
+            <w:proofErr w:type="spellStart"/>
+            <w:r>
+              <w:rPr>
+                <w:sz w:val="20"/>
+                <w:szCs w:val="20"/>
+              </w:rPr>
+              <w:t>overed</w:t>
+            </w:r>
+            <w:proofErr w:type="spellEnd"/>
+            <w:r>
+              <w:rPr>
+                <w:sz w:val="20"/>
+                <w:szCs w:val="20"/>
+              </w:rPr>
+              <w:t>. Provide a fresh Random object.</w:t>
             </w:r>
           </w:p>
         </w:tc>
@@ -17437,6 +18881,7 @@
                 <w:szCs w:val="16"/>
               </w:rPr>
             </w:pPr>
+            <w:proofErr w:type="spellStart"/>
             <w:r>
               <w:rPr>
                 <w:rFonts w:ascii="Consolas" w:hAnsi="Consolas" w:cs="Consolas"/>
@@ -17446,15 +18891,37 @@
               </w:rPr>
               <w:t>int</w:t>
             </w:r>
-            <w:r>
-              <w:rPr>
-                <w:rFonts w:ascii="Consolas" w:hAnsi="Consolas" w:cs="Consolas"/>
-                <w:color w:val="000000"/>
-                <w:sz w:val="16"/>
-                <w:szCs w:val="16"/>
-              </w:rPr>
-              <w:t xml:space="preserve"> CompareTo(</w:t>
-            </w:r>
+            <w:proofErr w:type="spellEnd"/>
+            <w:r>
+              <w:rPr>
+                <w:rFonts w:ascii="Consolas" w:hAnsi="Consolas" w:cs="Consolas"/>
+                <w:color w:val="000000"/>
+                <w:sz w:val="16"/>
+                <w:szCs w:val="16"/>
+              </w:rPr>
+              <w:t xml:space="preserve"> </w:t>
+            </w:r>
+            <w:proofErr w:type="spellStart"/>
+            <w:r>
+              <w:rPr>
+                <w:rFonts w:ascii="Consolas" w:hAnsi="Consolas" w:cs="Consolas"/>
+                <w:color w:val="000000"/>
+                <w:sz w:val="16"/>
+                <w:szCs w:val="16"/>
+              </w:rPr>
+              <w:t>CompareTo</w:t>
+            </w:r>
+            <w:proofErr w:type="spellEnd"/>
+            <w:r>
+              <w:rPr>
+                <w:rFonts w:ascii="Consolas" w:hAnsi="Consolas" w:cs="Consolas"/>
+                <w:color w:val="000000"/>
+                <w:sz w:val="16"/>
+                <w:szCs w:val="16"/>
+              </w:rPr>
+              <w:t>(</w:t>
+            </w:r>
+            <w:proofErr w:type="spellStart"/>
             <w:r>
               <w:rPr>
                 <w:rFonts w:ascii="Consolas" w:hAnsi="Consolas" w:cs="Consolas"/>
@@ -17464,6 +18931,7 @@
               </w:rPr>
               <w:t>GenNetwork</w:t>
             </w:r>
+            <w:proofErr w:type="spellEnd"/>
             <w:r>
               <w:rPr>
                 <w:rFonts w:ascii="Consolas" w:hAnsi="Consolas" w:cs="Consolas"/>
@@ -17495,6 +18963,7 @@
               </w:rPr>
               <w:t xml:space="preserve">Used for the implementation of </w:t>
             </w:r>
+            <w:proofErr w:type="spellStart"/>
             <w:r>
               <w:rPr>
                 <w:color w:val="A35DD1" w:themeColor="accent6"/>
@@ -17503,6 +18972,7 @@
               </w:rPr>
               <w:t>IComparable</w:t>
             </w:r>
+            <w:proofErr w:type="spellEnd"/>
           </w:p>
         </w:tc>
       </w:tr>
@@ -17541,7 +19011,27 @@
                 <w:sz w:val="16"/>
                 <w:szCs w:val="16"/>
               </w:rPr>
-              <w:t xml:space="preserve"> ExportNet(</w:t>
+              <w:t xml:space="preserve"> </w:t>
+            </w:r>
+            <w:proofErr w:type="spellStart"/>
+            <w:r>
+              <w:rPr>
+                <w:rFonts w:ascii="Consolas" w:hAnsi="Consolas" w:cs="Consolas"/>
+                <w:color w:val="000000"/>
+                <w:sz w:val="16"/>
+                <w:szCs w:val="16"/>
+              </w:rPr>
+              <w:t>ExportNet</w:t>
+            </w:r>
+            <w:proofErr w:type="spellEnd"/>
+            <w:r>
+              <w:rPr>
+                <w:rFonts w:ascii="Consolas" w:hAnsi="Consolas" w:cs="Consolas"/>
+                <w:color w:val="000000"/>
+                <w:sz w:val="16"/>
+                <w:szCs w:val="16"/>
+              </w:rPr>
+              <w:t>(</w:t>
             </w:r>
             <w:r>
               <w:rPr>
@@ -17559,7 +19049,27 @@
                 <w:sz w:val="16"/>
                 <w:szCs w:val="16"/>
               </w:rPr>
-              <w:t xml:space="preserve"> NetFileName)</w:t>
+              <w:t xml:space="preserve"> </w:t>
+            </w:r>
+            <w:proofErr w:type="spellStart"/>
+            <w:r>
+              <w:rPr>
+                <w:rFonts w:ascii="Consolas" w:hAnsi="Consolas" w:cs="Consolas"/>
+                <w:color w:val="000000"/>
+                <w:sz w:val="16"/>
+                <w:szCs w:val="16"/>
+              </w:rPr>
+              <w:t>NetFileName</w:t>
+            </w:r>
+            <w:proofErr w:type="spellEnd"/>
+            <w:r>
+              <w:rPr>
+                <w:rFonts w:ascii="Consolas" w:hAnsi="Consolas" w:cs="Consolas"/>
+                <w:color w:val="000000"/>
+                <w:sz w:val="16"/>
+                <w:szCs w:val="16"/>
+              </w:rPr>
+              <w:t>)</w:t>
             </w:r>
           </w:p>
         </w:tc>
@@ -17624,6 +19134,7 @@
               </w:rPr>
               <w:t xml:space="preserve"> </w:t>
             </w:r>
+            <w:proofErr w:type="spellStart"/>
             <w:r>
               <w:rPr>
                 <w:rFonts w:ascii="Consolas" w:hAnsi="Consolas" w:cs="Consolas"/>
@@ -17633,14 +19144,35 @@
               </w:rPr>
               <w:t>GenNetwork</w:t>
             </w:r>
-            <w:r>
-              <w:rPr>
-                <w:rFonts w:ascii="Consolas" w:hAnsi="Consolas" w:cs="Consolas"/>
-                <w:color w:val="000000"/>
-                <w:sz w:val="16"/>
-                <w:szCs w:val="16"/>
-              </w:rPr>
-              <w:t xml:space="preserve"> ImportNet(</w:t>
+            <w:proofErr w:type="spellEnd"/>
+            <w:r>
+              <w:rPr>
+                <w:rFonts w:ascii="Consolas" w:hAnsi="Consolas" w:cs="Consolas"/>
+                <w:color w:val="000000"/>
+                <w:sz w:val="16"/>
+                <w:szCs w:val="16"/>
+              </w:rPr>
+              <w:t xml:space="preserve"> </w:t>
+            </w:r>
+            <w:proofErr w:type="spellStart"/>
+            <w:r>
+              <w:rPr>
+                <w:rFonts w:ascii="Consolas" w:hAnsi="Consolas" w:cs="Consolas"/>
+                <w:color w:val="000000"/>
+                <w:sz w:val="16"/>
+                <w:szCs w:val="16"/>
+              </w:rPr>
+              <w:t>ImportNet</w:t>
+            </w:r>
+            <w:proofErr w:type="spellEnd"/>
+            <w:r>
+              <w:rPr>
+                <w:rFonts w:ascii="Consolas" w:hAnsi="Consolas" w:cs="Consolas"/>
+                <w:color w:val="000000"/>
+                <w:sz w:val="16"/>
+                <w:szCs w:val="16"/>
+              </w:rPr>
+              <w:t>(</w:t>
             </w:r>
             <w:r>
               <w:rPr>
@@ -17658,7 +19190,27 @@
                 <w:sz w:val="16"/>
                 <w:szCs w:val="16"/>
               </w:rPr>
-              <w:t xml:space="preserve"> NetFileName)</w:t>
+              <w:t xml:space="preserve"> </w:t>
+            </w:r>
+            <w:proofErr w:type="spellStart"/>
+            <w:r>
+              <w:rPr>
+                <w:rFonts w:ascii="Consolas" w:hAnsi="Consolas" w:cs="Consolas"/>
+                <w:color w:val="000000"/>
+                <w:sz w:val="16"/>
+                <w:szCs w:val="16"/>
+              </w:rPr>
+              <w:t>NetFileName</w:t>
+            </w:r>
+            <w:proofErr w:type="spellEnd"/>
+            <w:r>
+              <w:rPr>
+                <w:rFonts w:ascii="Consolas" w:hAnsi="Consolas" w:cs="Consolas"/>
+                <w:color w:val="000000"/>
+                <w:sz w:val="16"/>
+                <w:szCs w:val="16"/>
+              </w:rPr>
+              <w:t>)</w:t>
             </w:r>
           </w:p>
         </w:tc>
@@ -17680,7 +19232,23 @@
                 <w:sz w:val="20"/>
                 <w:szCs w:val="20"/>
               </w:rPr>
-              <w:t>Return a new GenNetwork by reading the given file.</w:t>
+              <w:t xml:space="preserve">Return a new </w:t>
+            </w:r>
+            <w:proofErr w:type="spellStart"/>
+            <w:r>
+              <w:rPr>
+                <w:sz w:val="20"/>
+                <w:szCs w:val="20"/>
+              </w:rPr>
+              <w:t>GenNetwork</w:t>
+            </w:r>
+            <w:proofErr w:type="spellEnd"/>
+            <w:r>
+              <w:rPr>
+                <w:sz w:val="20"/>
+                <w:szCs w:val="20"/>
+              </w:rPr>
+              <w:t xml:space="preserve"> by reading the given file.</w:t>
             </w:r>
           </w:p>
         </w:tc>
@@ -17717,7 +19285,15 @@
       </w:r>
       <w:bookmarkEnd w:id="34"/>
       <w:r>
-        <w:t xml:space="preserve"> : GenNetwork Methods</w:t>
+        <w:t xml:space="preserve"> : </w:t>
+      </w:r>
+      <w:proofErr w:type="spellStart"/>
+      <w:r>
+        <w:t>GenNetwork</w:t>
+      </w:r>
+      <w:proofErr w:type="spellEnd"/>
+      <w:r>
+        <w:t xml:space="preserve"> Methods</w:t>
       </w:r>
     </w:p>
     <w:p/>
@@ -17726,17 +19302,24 @@
         <w:pStyle w:val="Heading3"/>
       </w:pPr>
       <w:bookmarkStart w:id="35" w:name="_Toc464473183"/>
+      <w:proofErr w:type="spellStart"/>
       <w:r>
         <w:t>GenTrainer</w:t>
       </w:r>
       <w:bookmarkEnd w:id="35"/>
+      <w:proofErr w:type="spellEnd"/>
     </w:p>
     <w:p>
       <w:pPr>
         <w:ind w:firstLine="450"/>
       </w:pPr>
-      <w:r>
-        <w:t xml:space="preserve">GenTrainer is the global GNT class that holds the complete structure and provides all the methods that are needed to operate the GNT. They are described In </w:t>
+      <w:proofErr w:type="spellStart"/>
+      <w:r>
+        <w:t>GenTrainer</w:t>
+      </w:r>
+      <w:proofErr w:type="spellEnd"/>
+      <w:r>
+        <w:t xml:space="preserve"> is the global GNT class that holds the complete structure and provides all the methods that are needed to operate the GNT. They are described In </w:t>
       </w:r>
       <w:r>
         <w:fldChar w:fldCharType="begin"/>
@@ -17765,19 +19348,26 @@
       <w:r>
         <w:t xml:space="preserve"> </w:t>
       </w:r>
+      <w:proofErr w:type="spellStart"/>
       <w:r>
         <w:lastRenderedPageBreak/>
-        <w:t>GenTrainer h</w:t>
+        <w:t>GenTrainer</w:t>
+      </w:r>
+      <w:proofErr w:type="spellEnd"/>
+      <w:r>
+        <w:t xml:space="preserve"> h</w:t>
       </w:r>
       <w:r>
         <w:t xml:space="preserve">as one main file </w:t>
       </w:r>
+      <w:proofErr w:type="spellStart"/>
       <w:r>
         <w:rPr>
           <w:color w:val="A35DD1" w:themeColor="accent6"/>
         </w:rPr>
         <w:t>GenTrainer.cs</w:t>
       </w:r>
+      <w:proofErr w:type="spellEnd"/>
       <w:r>
         <w:rPr>
           <w:color w:val="A35DD1" w:themeColor="accent6"/>
@@ -17790,12 +19380,14 @@
       <w:r>
         <w:t xml:space="preserve">d for the Multi-Threaded code: </w:t>
       </w:r>
+      <w:proofErr w:type="spellStart"/>
       <w:r>
         <w:rPr>
           <w:color w:val="A35DD1" w:themeColor="accent6"/>
         </w:rPr>
         <w:t>GenTrainer.Multithreaded.cs</w:t>
       </w:r>
+      <w:proofErr w:type="spellEnd"/>
       <w:r>
         <w:t xml:space="preserve">. </w:t>
       </w:r>
@@ -17860,14 +19452,25 @@
                 <w:szCs w:val="16"/>
               </w:rPr>
             </w:pPr>
-            <w:r>
-              <w:rPr>
-                <w:rFonts w:ascii="Consolas" w:hAnsi="Consolas" w:cs="Consolas"/>
-                <w:color w:val="000000"/>
-                <w:sz w:val="16"/>
-                <w:szCs w:val="16"/>
-              </w:rPr>
-              <w:t>GenTrainer(</w:t>
+            <w:proofErr w:type="spellStart"/>
+            <w:r>
+              <w:rPr>
+                <w:rFonts w:ascii="Consolas" w:hAnsi="Consolas" w:cs="Consolas"/>
+                <w:color w:val="000000"/>
+                <w:sz w:val="16"/>
+                <w:szCs w:val="16"/>
+              </w:rPr>
+              <w:t>GenTrainer</w:t>
+            </w:r>
+            <w:proofErr w:type="spellEnd"/>
+            <w:r>
+              <w:rPr>
+                <w:rFonts w:ascii="Consolas" w:hAnsi="Consolas" w:cs="Consolas"/>
+                <w:color w:val="000000"/>
+                <w:sz w:val="16"/>
+                <w:szCs w:val="16"/>
+              </w:rPr>
+              <w:t>(</w:t>
             </w:r>
             <w:r>
               <w:rPr>
@@ -17905,6 +19508,7 @@
               </w:rPr>
               <w:t xml:space="preserve">, </w:t>
             </w:r>
+            <w:proofErr w:type="spellStart"/>
             <w:r>
               <w:rPr>
                 <w:rFonts w:ascii="Consolas" w:hAnsi="Consolas" w:cs="Consolas"/>
@@ -17914,14 +19518,35 @@
               </w:rPr>
               <w:t>int</w:t>
             </w:r>
-            <w:r>
-              <w:rPr>
-                <w:rFonts w:ascii="Consolas" w:hAnsi="Consolas" w:cs="Consolas"/>
-                <w:color w:val="000000"/>
-                <w:sz w:val="16"/>
-                <w:szCs w:val="16"/>
-              </w:rPr>
-              <w:t xml:space="preserve">&gt; iLoggingFunction, </w:t>
+            <w:proofErr w:type="spellEnd"/>
+            <w:r>
+              <w:rPr>
+                <w:rFonts w:ascii="Consolas" w:hAnsi="Consolas" w:cs="Consolas"/>
+                <w:color w:val="000000"/>
+                <w:sz w:val="16"/>
+                <w:szCs w:val="16"/>
+              </w:rPr>
+              <w:t xml:space="preserve">&gt; </w:t>
+            </w:r>
+            <w:proofErr w:type="spellStart"/>
+            <w:r>
+              <w:rPr>
+                <w:rFonts w:ascii="Consolas" w:hAnsi="Consolas" w:cs="Consolas"/>
+                <w:color w:val="000000"/>
+                <w:sz w:val="16"/>
+                <w:szCs w:val="16"/>
+              </w:rPr>
+              <w:t>iLoggingFunction</w:t>
+            </w:r>
+            <w:proofErr w:type="spellEnd"/>
+            <w:r>
+              <w:rPr>
+                <w:rFonts w:ascii="Consolas" w:hAnsi="Consolas" w:cs="Consolas"/>
+                <w:color w:val="000000"/>
+                <w:sz w:val="16"/>
+                <w:szCs w:val="16"/>
+              </w:rPr>
+              <w:t xml:space="preserve">, </w:t>
             </w:r>
             <w:r>
               <w:rPr>
@@ -17993,8 +19618,29 @@
                 <w:sz w:val="16"/>
                 <w:szCs w:val="16"/>
               </w:rPr>
-              <w:t xml:space="preserve">&gt; iParentFormControlSet, </w:t>
-            </w:r>
+              <w:t xml:space="preserve">&gt; </w:t>
+            </w:r>
+            <w:proofErr w:type="spellStart"/>
+            <w:r>
+              <w:rPr>
+                <w:rFonts w:ascii="Consolas" w:hAnsi="Consolas" w:cs="Consolas"/>
+                <w:color w:val="000000"/>
+                <w:sz w:val="16"/>
+                <w:szCs w:val="16"/>
+              </w:rPr>
+              <w:t>iParentFormControlSet</w:t>
+            </w:r>
+            <w:proofErr w:type="spellEnd"/>
+            <w:r>
+              <w:rPr>
+                <w:rFonts w:ascii="Consolas" w:hAnsi="Consolas" w:cs="Consolas"/>
+                <w:color w:val="000000"/>
+                <w:sz w:val="16"/>
+                <w:szCs w:val="16"/>
+              </w:rPr>
+              <w:t xml:space="preserve">, </w:t>
+            </w:r>
+            <w:proofErr w:type="spellStart"/>
             <w:r>
               <w:rPr>
                 <w:rFonts w:ascii="Consolas" w:hAnsi="Consolas" w:cs="Consolas"/>
@@ -18004,6 +19650,7 @@
               </w:rPr>
               <w:t>Func</w:t>
             </w:r>
+            <w:proofErr w:type="spellEnd"/>
             <w:r>
               <w:rPr>
                 <w:rFonts w:ascii="Consolas" w:hAnsi="Consolas" w:cs="Consolas"/>
@@ -18065,7 +19712,27 @@
                 <w:sz w:val="16"/>
                 <w:szCs w:val="16"/>
               </w:rPr>
-              <w:t>&gt; iParentFormControlGet)</w:t>
+              <w:t xml:space="preserve">&gt; </w:t>
+            </w:r>
+            <w:proofErr w:type="spellStart"/>
+            <w:r>
+              <w:rPr>
+                <w:rFonts w:ascii="Consolas" w:hAnsi="Consolas" w:cs="Consolas"/>
+                <w:color w:val="000000"/>
+                <w:sz w:val="16"/>
+                <w:szCs w:val="16"/>
+              </w:rPr>
+              <w:t>iParentFormControlGet</w:t>
+            </w:r>
+            <w:proofErr w:type="spellEnd"/>
+            <w:r>
+              <w:rPr>
+                <w:rFonts w:ascii="Consolas" w:hAnsi="Consolas" w:cs="Consolas"/>
+                <w:color w:val="000000"/>
+                <w:sz w:val="16"/>
+                <w:szCs w:val="16"/>
+              </w:rPr>
+              <w:t>)</w:t>
             </w:r>
           </w:p>
         </w:tc>
@@ -18087,7 +19754,23 @@
                 <w:sz w:val="20"/>
                 <w:szCs w:val="20"/>
               </w:rPr>
-              <w:t>Constructor. Provide three delegates belonging to the form for logging, setting and getting controls. Leave the to null if you don’t want to use them.</w:t>
+              <w:t xml:space="preserve">Constructor. Provide three delegates belonging to the form for logging, setting and getting controls. Leave the </w:t>
+            </w:r>
+            <w:proofErr w:type="spellStart"/>
+            <w:r>
+              <w:rPr>
+                <w:sz w:val="20"/>
+                <w:szCs w:val="20"/>
+              </w:rPr>
+              <w:t>to</w:t>
+            </w:r>
+            <w:proofErr w:type="spellEnd"/>
+            <w:r>
+              <w:rPr>
+                <w:sz w:val="20"/>
+                <w:szCs w:val="20"/>
+              </w:rPr>
+              <w:t xml:space="preserve"> null if you don’t want to use them.</w:t>
             </w:r>
           </w:p>
         </w:tc>
@@ -18124,7 +19807,27 @@
                 <w:sz w:val="16"/>
                 <w:szCs w:val="16"/>
               </w:rPr>
-              <w:t xml:space="preserve"> ResetStructures(</w:t>
+              <w:t xml:space="preserve"> </w:t>
+            </w:r>
+            <w:proofErr w:type="spellStart"/>
+            <w:r>
+              <w:rPr>
+                <w:rFonts w:ascii="Consolas" w:hAnsi="Consolas" w:cs="Consolas"/>
+                <w:color w:val="000000"/>
+                <w:sz w:val="16"/>
+                <w:szCs w:val="16"/>
+              </w:rPr>
+              <w:t>ResetStructures</w:t>
+            </w:r>
+            <w:proofErr w:type="spellEnd"/>
+            <w:r>
+              <w:rPr>
+                <w:rFonts w:ascii="Consolas" w:hAnsi="Consolas" w:cs="Consolas"/>
+                <w:color w:val="000000"/>
+                <w:sz w:val="16"/>
+                <w:szCs w:val="16"/>
+              </w:rPr>
+              <w:t>(</w:t>
             </w:r>
             <w:r>
               <w:rPr>
@@ -18160,7 +19863,27 @@
                 <w:sz w:val="16"/>
                 <w:szCs w:val="16"/>
               </w:rPr>
-              <w:t xml:space="preserve"> StatsOnly)</w:t>
+              <w:t xml:space="preserve"> </w:t>
+            </w:r>
+            <w:proofErr w:type="spellStart"/>
+            <w:r>
+              <w:rPr>
+                <w:rFonts w:ascii="Consolas" w:hAnsi="Consolas" w:cs="Consolas"/>
+                <w:color w:val="000000"/>
+                <w:sz w:val="16"/>
+                <w:szCs w:val="16"/>
+              </w:rPr>
+              <w:t>StatsOnly</w:t>
+            </w:r>
+            <w:proofErr w:type="spellEnd"/>
+            <w:r>
+              <w:rPr>
+                <w:rFonts w:ascii="Consolas" w:hAnsi="Consolas" w:cs="Consolas"/>
+                <w:color w:val="000000"/>
+                <w:sz w:val="16"/>
+                <w:szCs w:val="16"/>
+              </w:rPr>
+              <w:t>)</w:t>
             </w:r>
           </w:p>
         </w:tc>
@@ -18220,7 +19943,27 @@
                 <w:sz w:val="16"/>
                 <w:szCs w:val="16"/>
               </w:rPr>
-              <w:t xml:space="preserve"> TrainNetNotThreaded(</w:t>
+              <w:t xml:space="preserve"> </w:t>
+            </w:r>
+            <w:proofErr w:type="spellStart"/>
+            <w:r>
+              <w:rPr>
+                <w:rFonts w:ascii="Consolas" w:hAnsi="Consolas" w:cs="Consolas"/>
+                <w:color w:val="000000"/>
+                <w:sz w:val="16"/>
+                <w:szCs w:val="16"/>
+              </w:rPr>
+              <w:t>TrainNetNotThreaded</w:t>
+            </w:r>
+            <w:proofErr w:type="spellEnd"/>
+            <w:r>
+              <w:rPr>
+                <w:rFonts w:ascii="Consolas" w:hAnsi="Consolas" w:cs="Consolas"/>
+                <w:color w:val="000000"/>
+                <w:sz w:val="16"/>
+                <w:szCs w:val="16"/>
+              </w:rPr>
+              <w:t>(</w:t>
             </w:r>
             <w:r>
               <w:rPr>
@@ -18315,7 +20058,27 @@
                 <w:sz w:val="16"/>
                 <w:szCs w:val="16"/>
               </w:rPr>
-              <w:t xml:space="preserve"> LaunchNextStructGeneration(</w:t>
+              <w:t xml:space="preserve"> </w:t>
+            </w:r>
+            <w:proofErr w:type="spellStart"/>
+            <w:r>
+              <w:rPr>
+                <w:rFonts w:ascii="Consolas" w:hAnsi="Consolas" w:cs="Consolas"/>
+                <w:color w:val="000000"/>
+                <w:sz w:val="16"/>
+                <w:szCs w:val="16"/>
+              </w:rPr>
+              <w:t>LaunchNextStructGeneration</w:t>
+            </w:r>
+            <w:proofErr w:type="spellEnd"/>
+            <w:r>
+              <w:rPr>
+                <w:rFonts w:ascii="Consolas" w:hAnsi="Consolas" w:cs="Consolas"/>
+                <w:color w:val="000000"/>
+                <w:sz w:val="16"/>
+                <w:szCs w:val="16"/>
+              </w:rPr>
+              <w:t>(</w:t>
             </w:r>
             <w:r>
               <w:rPr>
@@ -18333,7 +20096,27 @@
                 <w:sz w:val="16"/>
                 <w:szCs w:val="16"/>
               </w:rPr>
-              <w:t xml:space="preserve"> JustPressedButton)</w:t>
+              <w:t xml:space="preserve"> </w:t>
+            </w:r>
+            <w:proofErr w:type="spellStart"/>
+            <w:r>
+              <w:rPr>
+                <w:rFonts w:ascii="Consolas" w:hAnsi="Consolas" w:cs="Consolas"/>
+                <w:color w:val="000000"/>
+                <w:sz w:val="16"/>
+                <w:szCs w:val="16"/>
+              </w:rPr>
+              <w:t>JustPressedButton</w:t>
+            </w:r>
+            <w:proofErr w:type="spellEnd"/>
+            <w:r>
+              <w:rPr>
+                <w:rFonts w:ascii="Consolas" w:hAnsi="Consolas" w:cs="Consolas"/>
+                <w:color w:val="000000"/>
+                <w:sz w:val="16"/>
+                <w:szCs w:val="16"/>
+              </w:rPr>
+              <w:t>)</w:t>
             </w:r>
           </w:p>
         </w:tc>
@@ -18393,7 +20176,27 @@
                 <w:sz w:val="16"/>
                 <w:szCs w:val="16"/>
               </w:rPr>
-              <w:t xml:space="preserve"> LoadState()</w:t>
+              <w:t xml:space="preserve"> </w:t>
+            </w:r>
+            <w:proofErr w:type="spellStart"/>
+            <w:r>
+              <w:rPr>
+                <w:rFonts w:ascii="Consolas" w:hAnsi="Consolas" w:cs="Consolas"/>
+                <w:color w:val="000000"/>
+                <w:sz w:val="16"/>
+                <w:szCs w:val="16"/>
+              </w:rPr>
+              <w:t>LoadState</w:t>
+            </w:r>
+            <w:proofErr w:type="spellEnd"/>
+            <w:r>
+              <w:rPr>
+                <w:rFonts w:ascii="Consolas" w:hAnsi="Consolas" w:cs="Consolas"/>
+                <w:color w:val="000000"/>
+                <w:sz w:val="16"/>
+                <w:szCs w:val="16"/>
+              </w:rPr>
+              <w:t>()</w:t>
             </w:r>
           </w:p>
         </w:tc>
@@ -18417,13 +20220,23 @@
               </w:rPr>
               <w:t xml:space="preserve">Loads the file named </w:t>
             </w:r>
+            <w:proofErr w:type="spellStart"/>
             <w:r>
               <w:rPr>
                 <w:color w:val="A35DD1" w:themeColor="accent6"/>
                 <w:sz w:val="20"/>
                 <w:szCs w:val="20"/>
               </w:rPr>
-              <w:t xml:space="preserve">GenTrainingSave.state </w:t>
+              <w:t>GenTrainingSave.state</w:t>
+            </w:r>
+            <w:proofErr w:type="spellEnd"/>
+            <w:r>
+              <w:rPr>
+                <w:color w:val="A35DD1" w:themeColor="accent6"/>
+                <w:sz w:val="20"/>
+                <w:szCs w:val="20"/>
+              </w:rPr>
+              <w:t xml:space="preserve"> </w:t>
             </w:r>
             <w:r>
               <w:rPr>
@@ -18467,7 +20280,27 @@
                 <w:sz w:val="16"/>
                 <w:szCs w:val="16"/>
               </w:rPr>
-              <w:t xml:space="preserve"> ForceSaveState()</w:t>
+              <w:t xml:space="preserve"> </w:t>
+            </w:r>
+            <w:proofErr w:type="spellStart"/>
+            <w:r>
+              <w:rPr>
+                <w:rFonts w:ascii="Consolas" w:hAnsi="Consolas" w:cs="Consolas"/>
+                <w:color w:val="000000"/>
+                <w:sz w:val="16"/>
+                <w:szCs w:val="16"/>
+              </w:rPr>
+              <w:t>ForceSaveState</w:t>
+            </w:r>
+            <w:proofErr w:type="spellEnd"/>
+            <w:r>
+              <w:rPr>
+                <w:rFonts w:ascii="Consolas" w:hAnsi="Consolas" w:cs="Consolas"/>
+                <w:color w:val="000000"/>
+                <w:sz w:val="16"/>
+                <w:szCs w:val="16"/>
+              </w:rPr>
+              <w:t>()</w:t>
             </w:r>
           </w:p>
         </w:tc>
@@ -18498,6 +20331,7 @@
               </w:rPr>
               <w:t xml:space="preserve">tate to a file named </w:t>
             </w:r>
+            <w:proofErr w:type="spellStart"/>
             <w:r>
               <w:rPr>
                 <w:color w:val="A35DD1" w:themeColor="accent6"/>
@@ -18506,6 +20340,7 @@
               </w:rPr>
               <w:t>GenTrainingSave.state</w:t>
             </w:r>
+            <w:proofErr w:type="spellEnd"/>
             <w:r>
               <w:rPr>
                 <w:sz w:val="20"/>
@@ -18549,7 +20384,27 @@
                 <w:sz w:val="16"/>
                 <w:szCs w:val="16"/>
               </w:rPr>
-              <w:t xml:space="preserve"> SaveState()</w:t>
+              <w:t xml:space="preserve"> </w:t>
+            </w:r>
+            <w:proofErr w:type="spellStart"/>
+            <w:r>
+              <w:rPr>
+                <w:rFonts w:ascii="Consolas" w:hAnsi="Consolas" w:cs="Consolas"/>
+                <w:color w:val="000000"/>
+                <w:sz w:val="16"/>
+                <w:szCs w:val="16"/>
+              </w:rPr>
+              <w:t>SaveState</w:t>
+            </w:r>
+            <w:proofErr w:type="spellEnd"/>
+            <w:r>
+              <w:rPr>
+                <w:rFonts w:ascii="Consolas" w:hAnsi="Consolas" w:cs="Consolas"/>
+                <w:color w:val="000000"/>
+                <w:sz w:val="16"/>
+                <w:szCs w:val="16"/>
+              </w:rPr>
+              <w:t>()</w:t>
             </w:r>
           </w:p>
         </w:tc>
@@ -18622,7 +20477,27 @@
                 <w:sz w:val="16"/>
                 <w:szCs w:val="16"/>
               </w:rPr>
-              <w:t xml:space="preserve"> ForceStop()</w:t>
+              <w:t xml:space="preserve"> </w:t>
+            </w:r>
+            <w:proofErr w:type="spellStart"/>
+            <w:r>
+              <w:rPr>
+                <w:rFonts w:ascii="Consolas" w:hAnsi="Consolas" w:cs="Consolas"/>
+                <w:color w:val="000000"/>
+                <w:sz w:val="16"/>
+                <w:szCs w:val="16"/>
+              </w:rPr>
+              <w:t>ForceStop</w:t>
+            </w:r>
+            <w:proofErr w:type="spellEnd"/>
+            <w:r>
+              <w:rPr>
+                <w:rFonts w:ascii="Consolas" w:hAnsi="Consolas" w:cs="Consolas"/>
+                <w:color w:val="000000"/>
+                <w:sz w:val="16"/>
+                <w:szCs w:val="16"/>
+              </w:rPr>
+              <w:t>()</w:t>
             </w:r>
           </w:p>
         </w:tc>
@@ -18773,7 +20648,15 @@
       </w:r>
       <w:bookmarkEnd w:id="36"/>
       <w:r>
-        <w:t xml:space="preserve"> : GenTrainer Methods</w:t>
+        <w:t xml:space="preserve"> : </w:t>
+      </w:r>
+      <w:proofErr w:type="spellStart"/>
+      <w:r>
+        <w:t>GenTrainer</w:t>
+      </w:r>
+      <w:proofErr w:type="spellEnd"/>
+      <w:r>
+        <w:t xml:space="preserve"> Methods</w:t>
       </w:r>
     </w:p>
     <w:p/>
@@ -18901,6 +20784,7 @@
               </w:rPr>
               <w:t xml:space="preserve">, </w:t>
             </w:r>
+            <w:proofErr w:type="spellStart"/>
             <w:r>
               <w:rPr>
                 <w:rFonts w:ascii="Consolas" w:hAnsi="Consolas" w:cs="Consolas"/>
@@ -18910,15 +20794,27 @@
               </w:rPr>
               <w:t>int</w:t>
             </w:r>
-            <w:r>
-              <w:rPr>
-                <w:rFonts w:ascii="Consolas" w:hAnsi="Consolas" w:cs="Consolas"/>
-                <w:color w:val="000000"/>
-                <w:sz w:val="16"/>
-                <w:szCs w:val="16"/>
-              </w:rPr>
-              <w:t>&gt; ParentFormLogging</w:t>
-            </w:r>
+            <w:proofErr w:type="spellEnd"/>
+            <w:r>
+              <w:rPr>
+                <w:rFonts w:ascii="Consolas" w:hAnsi="Consolas" w:cs="Consolas"/>
+                <w:color w:val="000000"/>
+                <w:sz w:val="16"/>
+                <w:szCs w:val="16"/>
+              </w:rPr>
+              <w:t xml:space="preserve">&gt; </w:t>
+            </w:r>
+            <w:proofErr w:type="spellStart"/>
+            <w:r>
+              <w:rPr>
+                <w:rFonts w:ascii="Consolas" w:hAnsi="Consolas" w:cs="Consolas"/>
+                <w:color w:val="000000"/>
+                <w:sz w:val="16"/>
+                <w:szCs w:val="16"/>
+              </w:rPr>
+              <w:t>ParentFormLogging</w:t>
+            </w:r>
+            <w:proofErr w:type="spellEnd"/>
           </w:p>
         </w:tc>
         <w:tc>
@@ -19031,8 +20927,19 @@
                 <w:sz w:val="16"/>
                 <w:szCs w:val="16"/>
               </w:rPr>
-              <w:t>&gt; ParentFormControlSet</w:t>
-            </w:r>
+              <w:t xml:space="preserve">&gt; </w:t>
+            </w:r>
+            <w:proofErr w:type="spellStart"/>
+            <w:r>
+              <w:rPr>
+                <w:rFonts w:ascii="Consolas" w:hAnsi="Consolas" w:cs="Consolas"/>
+                <w:color w:val="000000"/>
+                <w:sz w:val="16"/>
+                <w:szCs w:val="16"/>
+              </w:rPr>
+              <w:t>ParentFormControlSet</w:t>
+            </w:r>
+            <w:proofErr w:type="spellEnd"/>
           </w:p>
         </w:tc>
         <w:tc>
@@ -19084,6 +20991,7 @@
                 <w:szCs w:val="16"/>
               </w:rPr>
             </w:pPr>
+            <w:proofErr w:type="spellStart"/>
             <w:r>
               <w:rPr>
                 <w:rFonts w:ascii="Consolas" w:hAnsi="Consolas" w:cs="Consolas"/>
@@ -19093,6 +21001,7 @@
               </w:rPr>
               <w:t>Func</w:t>
             </w:r>
+            <w:proofErr w:type="spellEnd"/>
             <w:r>
               <w:rPr>
                 <w:rFonts w:ascii="Consolas" w:hAnsi="Consolas" w:cs="Consolas"/>
@@ -19154,8 +21063,19 @@
                 <w:sz w:val="16"/>
                 <w:szCs w:val="16"/>
               </w:rPr>
-              <w:t>&gt; ParentFormControlGet</w:t>
-            </w:r>
+              <w:t xml:space="preserve">&gt; </w:t>
+            </w:r>
+            <w:proofErr w:type="spellStart"/>
+            <w:r>
+              <w:rPr>
+                <w:rFonts w:ascii="Consolas" w:hAnsi="Consolas" w:cs="Consolas"/>
+                <w:color w:val="000000"/>
+                <w:sz w:val="16"/>
+                <w:szCs w:val="16"/>
+              </w:rPr>
+              <w:t>ParentFormControlGet</w:t>
+            </w:r>
+            <w:proofErr w:type="spellEnd"/>
           </w:p>
         </w:tc>
         <w:tc>
@@ -19216,6 +21136,7 @@
               </w:rPr>
               <w:t xml:space="preserve"> </w:t>
             </w:r>
+            <w:proofErr w:type="spellStart"/>
             <w:r>
               <w:rPr>
                 <w:rFonts w:ascii="Consolas" w:hAnsi="Consolas" w:cs="Consolas"/>
@@ -19225,15 +21146,27 @@
               </w:rPr>
               <w:t>SomethingHappenedDelegate</w:t>
             </w:r>
-            <w:r>
-              <w:rPr>
-                <w:rFonts w:ascii="Consolas" w:hAnsi="Consolas" w:cs="Consolas"/>
-                <w:color w:val="000000"/>
-                <w:sz w:val="16"/>
-                <w:szCs w:val="16"/>
-              </w:rPr>
-              <w:t xml:space="preserve"> CallTheForm</w:t>
-            </w:r>
+            <w:proofErr w:type="spellEnd"/>
+            <w:r>
+              <w:rPr>
+                <w:rFonts w:ascii="Consolas" w:hAnsi="Consolas" w:cs="Consolas"/>
+                <w:color w:val="000000"/>
+                <w:sz w:val="16"/>
+                <w:szCs w:val="16"/>
+              </w:rPr>
+              <w:t xml:space="preserve"> </w:t>
+            </w:r>
+            <w:proofErr w:type="spellStart"/>
+            <w:r>
+              <w:rPr>
+                <w:rFonts w:ascii="Consolas" w:hAnsi="Consolas" w:cs="Consolas"/>
+                <w:color w:val="000000"/>
+                <w:sz w:val="16"/>
+                <w:szCs w:val="16"/>
+              </w:rPr>
+              <w:t>CallTheForm</w:t>
+            </w:r>
+            <w:proofErr w:type="spellEnd"/>
           </w:p>
         </w:tc>
         <w:tc>
@@ -19265,6 +21198,7 @@
               </w:rPr>
               <w:t xml:space="preserve"> Type of events available is </w:t>
             </w:r>
+            <w:proofErr w:type="spellStart"/>
             <w:r>
               <w:rPr>
                 <w:rFonts w:asciiTheme="majorHAnsi" w:hAnsiTheme="majorHAnsi" w:cs="Consolas"/>
@@ -19274,6 +21208,7 @@
               </w:rPr>
               <w:t>TrainingState</w:t>
             </w:r>
+            <w:proofErr w:type="spellEnd"/>
           </w:p>
         </w:tc>
       </w:tr>
@@ -19294,6 +21229,7 @@
                 <w:szCs w:val="16"/>
               </w:rPr>
             </w:pPr>
+            <w:proofErr w:type="spellStart"/>
             <w:r>
               <w:rPr>
                 <w:rFonts w:ascii="Consolas" w:hAnsi="Consolas" w:cs="Consolas"/>
@@ -19303,15 +21239,27 @@
               </w:rPr>
               <w:t>StateClass</w:t>
             </w:r>
-            <w:r>
-              <w:rPr>
-                <w:rFonts w:ascii="Consolas" w:hAnsi="Consolas" w:cs="Consolas"/>
-                <w:color w:val="000000"/>
-                <w:sz w:val="16"/>
-                <w:szCs w:val="16"/>
-              </w:rPr>
-              <w:t xml:space="preserve"> MyState</w:t>
-            </w:r>
+            <w:proofErr w:type="spellEnd"/>
+            <w:r>
+              <w:rPr>
+                <w:rFonts w:ascii="Consolas" w:hAnsi="Consolas" w:cs="Consolas"/>
+                <w:color w:val="000000"/>
+                <w:sz w:val="16"/>
+                <w:szCs w:val="16"/>
+              </w:rPr>
+              <w:t xml:space="preserve"> </w:t>
+            </w:r>
+            <w:proofErr w:type="spellStart"/>
+            <w:r>
+              <w:rPr>
+                <w:rFonts w:ascii="Consolas" w:hAnsi="Consolas" w:cs="Consolas"/>
+                <w:color w:val="000000"/>
+                <w:sz w:val="16"/>
+                <w:szCs w:val="16"/>
+              </w:rPr>
+              <w:t>MyState</w:t>
+            </w:r>
+            <w:proofErr w:type="spellEnd"/>
           </w:p>
         </w:tc>
         <w:tc>
@@ -19335,6 +21283,7 @@
               </w:rPr>
               <w:t xml:space="preserve">All the state of the GNT. </w:t>
             </w:r>
+            <w:proofErr w:type="spellStart"/>
             <w:r>
               <w:rPr>
                 <w:rFonts w:asciiTheme="majorHAnsi" w:hAnsiTheme="majorHAnsi" w:cs="Consolas"/>
@@ -19342,7 +21291,17 @@
                 <w:sz w:val="20"/>
                 <w:szCs w:val="20"/>
               </w:rPr>
-              <w:t xml:space="preserve">StateClass </w:t>
+              <w:t>StateClass</w:t>
+            </w:r>
+            <w:proofErr w:type="spellEnd"/>
+            <w:r>
+              <w:rPr>
+                <w:rFonts w:asciiTheme="majorHAnsi" w:hAnsiTheme="majorHAnsi" w:cs="Consolas"/>
+                <w:color w:val="2B91AF"/>
+                <w:sz w:val="20"/>
+                <w:szCs w:val="20"/>
+              </w:rPr>
+              <w:t xml:space="preserve"> </w:t>
             </w:r>
             <w:r>
               <w:rPr>
@@ -19433,6 +21392,7 @@
               </w:rPr>
               <w:t>&lt;</w:t>
             </w:r>
+            <w:proofErr w:type="spellStart"/>
             <w:r>
               <w:rPr>
                 <w:rFonts w:ascii="Consolas" w:hAnsi="Consolas" w:cs="Consolas"/>
@@ -19442,15 +21402,27 @@
               </w:rPr>
               <w:t>GenNetwork</w:t>
             </w:r>
-            <w:r>
-              <w:rPr>
-                <w:rFonts w:ascii="Consolas" w:hAnsi="Consolas" w:cs="Consolas"/>
-                <w:color w:val="000000"/>
-                <w:sz w:val="16"/>
-                <w:szCs w:val="16"/>
-              </w:rPr>
-              <w:t>[]&gt;&gt;&gt;SettledNetsStructure</w:t>
-            </w:r>
+            <w:proofErr w:type="spellEnd"/>
+            <w:r>
+              <w:rPr>
+                <w:rFonts w:ascii="Consolas" w:hAnsi="Consolas" w:cs="Consolas"/>
+                <w:color w:val="000000"/>
+                <w:sz w:val="16"/>
+                <w:szCs w:val="16"/>
+              </w:rPr>
+              <w:t>[]&gt;&gt;&gt;</w:t>
+            </w:r>
+            <w:proofErr w:type="spellStart"/>
+            <w:r>
+              <w:rPr>
+                <w:rFonts w:ascii="Consolas" w:hAnsi="Consolas" w:cs="Consolas"/>
+                <w:color w:val="000000"/>
+                <w:sz w:val="16"/>
+                <w:szCs w:val="16"/>
+              </w:rPr>
+              <w:t>SettledNetsStructure</w:t>
+            </w:r>
+            <w:proofErr w:type="spellEnd"/>
           </w:p>
         </w:tc>
         <w:tc>
@@ -19494,6 +21466,7 @@
                 <w:szCs w:val="16"/>
               </w:rPr>
             </w:pPr>
+            <w:proofErr w:type="spellStart"/>
             <w:r>
               <w:rPr>
                 <w:rFonts w:ascii="Consolas" w:hAnsi="Consolas" w:cs="Consolas"/>
@@ -19504,15 +21477,27 @@
               <w:lastRenderedPageBreak/>
               <w:t>StatsStructureClass</w:t>
             </w:r>
-            <w:r>
-              <w:rPr>
-                <w:rFonts w:ascii="Consolas" w:hAnsi="Consolas" w:cs="Consolas"/>
-                <w:color w:val="000000"/>
-                <w:sz w:val="16"/>
-                <w:szCs w:val="16"/>
-              </w:rPr>
-              <w:t xml:space="preserve"> SettledStatsStructure</w:t>
-            </w:r>
+            <w:proofErr w:type="spellEnd"/>
+            <w:r>
+              <w:rPr>
+                <w:rFonts w:ascii="Consolas" w:hAnsi="Consolas" w:cs="Consolas"/>
+                <w:color w:val="000000"/>
+                <w:sz w:val="16"/>
+                <w:szCs w:val="16"/>
+              </w:rPr>
+              <w:t xml:space="preserve"> </w:t>
+            </w:r>
+            <w:proofErr w:type="spellStart"/>
+            <w:r>
+              <w:rPr>
+                <w:rFonts w:ascii="Consolas" w:hAnsi="Consolas" w:cs="Consolas"/>
+                <w:color w:val="000000"/>
+                <w:sz w:val="16"/>
+                <w:szCs w:val="16"/>
+              </w:rPr>
+              <w:t>SettledStatsStructure</w:t>
+            </w:r>
+            <w:proofErr w:type="spellEnd"/>
           </w:p>
         </w:tc>
         <w:tc>
@@ -19536,6 +21521,7 @@
               </w:rPr>
               <w:t xml:space="preserve">All statistics in the structure. If you manually edit this object, it will be overwritten with the proper values once the current structure generation ends. Make sure you study </w:t>
             </w:r>
+            <w:proofErr w:type="spellStart"/>
             <w:r>
               <w:rPr>
                 <w:rFonts w:asciiTheme="majorHAnsi" w:hAnsiTheme="majorHAnsi" w:cs="Consolas"/>
@@ -19543,7 +21529,17 @@
                 <w:sz w:val="20"/>
                 <w:szCs w:val="20"/>
               </w:rPr>
-              <w:t xml:space="preserve">StatsStructureClass </w:t>
+              <w:t>StatsStructureClass</w:t>
+            </w:r>
+            <w:proofErr w:type="spellEnd"/>
+            <w:r>
+              <w:rPr>
+                <w:rFonts w:asciiTheme="majorHAnsi" w:hAnsiTheme="majorHAnsi" w:cs="Consolas"/>
+                <w:color w:val="2B91AF"/>
+                <w:sz w:val="20"/>
+                <w:szCs w:val="20"/>
+              </w:rPr>
+              <w:t xml:space="preserve"> </w:t>
             </w:r>
             <w:r>
               <w:rPr>
@@ -19572,6 +21568,7 @@
                 <w:szCs w:val="16"/>
               </w:rPr>
             </w:pPr>
+            <w:proofErr w:type="spellStart"/>
             <w:r>
               <w:rPr>
                 <w:rFonts w:ascii="Consolas" w:hAnsi="Consolas" w:cs="Consolas"/>
@@ -19581,15 +21578,27 @@
               </w:rPr>
               <w:t>int</w:t>
             </w:r>
-            <w:r>
-              <w:rPr>
-                <w:rFonts w:ascii="Consolas" w:hAnsi="Consolas" w:cs="Consolas"/>
-                <w:color w:val="000000"/>
-                <w:sz w:val="16"/>
-                <w:szCs w:val="16"/>
-              </w:rPr>
-              <w:t xml:space="preserve"> HistogramsBins</w:t>
-            </w:r>
+            <w:proofErr w:type="spellEnd"/>
+            <w:r>
+              <w:rPr>
+                <w:rFonts w:ascii="Consolas" w:hAnsi="Consolas" w:cs="Consolas"/>
+                <w:color w:val="000000"/>
+                <w:sz w:val="16"/>
+                <w:szCs w:val="16"/>
+              </w:rPr>
+              <w:t xml:space="preserve"> </w:t>
+            </w:r>
+            <w:proofErr w:type="spellStart"/>
+            <w:r>
+              <w:rPr>
+                <w:rFonts w:ascii="Consolas" w:hAnsi="Consolas" w:cs="Consolas"/>
+                <w:color w:val="000000"/>
+                <w:sz w:val="16"/>
+                <w:szCs w:val="16"/>
+              </w:rPr>
+              <w:t>HistogramsBins</w:t>
+            </w:r>
+            <w:proofErr w:type="spellEnd"/>
           </w:p>
         </w:tc>
         <w:tc>
@@ -19611,7 +21620,25 @@
                 <w:sz w:val="20"/>
                 <w:szCs w:val="20"/>
               </w:rPr>
-              <w:t>Let the GenTrainer know how many bins you want for the histograms in case you use them.</w:t>
+              <w:t xml:space="preserve">Let the </w:t>
+            </w:r>
+            <w:proofErr w:type="spellStart"/>
+            <w:r>
+              <w:rPr>
+                <w:rFonts w:asciiTheme="majorHAnsi" w:hAnsiTheme="majorHAnsi"/>
+                <w:sz w:val="20"/>
+                <w:szCs w:val="20"/>
+              </w:rPr>
+              <w:t>GenTrainer</w:t>
+            </w:r>
+            <w:proofErr w:type="spellEnd"/>
+            <w:r>
+              <w:rPr>
+                <w:rFonts w:asciiTheme="majorHAnsi" w:hAnsiTheme="majorHAnsi"/>
+                <w:sz w:val="20"/>
+                <w:szCs w:val="20"/>
+              </w:rPr>
+              <w:t xml:space="preserve"> know how many bins you want for the histograms in case you use them.</w:t>
             </w:r>
           </w:p>
         </w:tc>
@@ -19649,8 +21676,19 @@
                 <w:sz w:val="16"/>
                 <w:szCs w:val="16"/>
               </w:rPr>
-              <w:t xml:space="preserve"> StateFileExists</w:t>
-            </w:r>
+              <w:t xml:space="preserve"> </w:t>
+            </w:r>
+            <w:proofErr w:type="spellStart"/>
+            <w:r>
+              <w:rPr>
+                <w:rFonts w:ascii="Consolas" w:hAnsi="Consolas" w:cs="Consolas"/>
+                <w:color w:val="000000"/>
+                <w:sz w:val="16"/>
+                <w:szCs w:val="16"/>
+              </w:rPr>
+              <w:t>StateFileExists</w:t>
+            </w:r>
+            <w:proofErr w:type="spellEnd"/>
           </w:p>
         </w:tc>
         <w:tc>
@@ -19675,6 +21713,7 @@
               </w:rPr>
               <w:t xml:space="preserve">Let the trainer know if the file </w:t>
             </w:r>
+            <w:proofErr w:type="spellStart"/>
             <w:r>
               <w:rPr>
                 <w:color w:val="A35DD1" w:themeColor="accent6"/>
@@ -19683,6 +21722,7 @@
               </w:rPr>
               <w:t>GenTrainingSave.state</w:t>
             </w:r>
+            <w:proofErr w:type="spellEnd"/>
             <w:r>
               <w:rPr>
                 <w:sz w:val="20"/>
@@ -19732,8 +21772,13 @@
       </w:r>
       <w:bookmarkEnd w:id="37"/>
       <w:r>
-        <w:t xml:space="preserve"> : Public Variables in GenTrainer</w:t>
-      </w:r>
+        <w:t xml:space="preserve"> : Public Variables in </w:t>
+      </w:r>
+      <w:proofErr w:type="spellStart"/>
+      <w:r>
+        <w:t>GenTrainer</w:t>
+      </w:r>
+      <w:proofErr w:type="spellEnd"/>
     </w:p>
     <w:p/>
     <w:p>
@@ -19764,12 +21809,14 @@
       <w:r>
         <w:t xml:space="preserve"> for the project is </w:t>
       </w:r>
+      <w:proofErr w:type="spellStart"/>
       <w:r>
         <w:rPr>
           <w:color w:val="A35DD1" w:themeColor="accent6"/>
         </w:rPr>
         <w:t>Program.cs</w:t>
       </w:r>
+      <w:proofErr w:type="spellEnd"/>
       <w:r>
         <w:t xml:space="preserve"> </w:t>
       </w:r>
@@ -19779,6 +21826,7 @@
       <w:r>
         <w:t xml:space="preserve">s called </w:t>
       </w:r>
+      <w:proofErr w:type="spellStart"/>
       <w:r>
         <w:rPr>
           <w:color w:val="A35DD1" w:themeColor="accent6"/>
@@ -19791,15 +21839,18 @@
         </w:rPr>
         <w:t>ainForm</w:t>
       </w:r>
+      <w:proofErr w:type="spellEnd"/>
       <w:r>
         <w:t xml:space="preserve"> and its top files are </w:t>
       </w:r>
+      <w:proofErr w:type="spellStart"/>
       <w:r>
         <w:rPr>
           <w:color w:val="A35DD1" w:themeColor="accent6"/>
         </w:rPr>
         <w:t>MainForm.cs</w:t>
       </w:r>
+      <w:proofErr w:type="spellEnd"/>
       <w:r>
         <w:rPr>
           <w:color w:val="A35DD1" w:themeColor="accent6"/>
@@ -19809,12 +21860,14 @@
       <w:r>
         <w:t xml:space="preserve">and </w:t>
       </w:r>
+      <w:proofErr w:type="spellStart"/>
       <w:r>
         <w:rPr>
           <w:color w:val="A35DD1" w:themeColor="accent6"/>
         </w:rPr>
         <w:t>MainForm.Designer.cs</w:t>
       </w:r>
+      <w:proofErr w:type="spellEnd"/>
       <w:r>
         <w:t xml:space="preserve">. </w:t>
       </w:r>
@@ -19842,35 +21895,65 @@
       <w:r>
         <w:t xml:space="preserve">u open the solution. Those are </w:t>
       </w:r>
+      <w:proofErr w:type="spellStart"/>
       <w:r>
         <w:rPr>
           <w:color w:val="A35DD1" w:themeColor="accent6"/>
         </w:rPr>
         <w:t>Oxyplot</w:t>
       </w:r>
+      <w:proofErr w:type="spellEnd"/>
       <w:r>
         <w:t xml:space="preserve"> </w:t>
       </w:r>
       <w:r>
         <w:t xml:space="preserve">for all the plots and </w:t>
       </w:r>
+      <w:proofErr w:type="spellStart"/>
       <w:r>
         <w:rPr>
           <w:color w:val="A35DD1" w:themeColor="accent6"/>
         </w:rPr>
         <w:t>Costura</w:t>
       </w:r>
+      <w:proofErr w:type="spellEnd"/>
       <w:r>
         <w:t xml:space="preserve"> </w:t>
       </w:r>
       <w:r>
-        <w:t xml:space="preserve">that merges the assemblies together. In our case GNT,GNTForm and Oxyplot. You can check the details in the </w:t>
-      </w:r>
+        <w:t xml:space="preserve">that merges the assemblies together. In our case </w:t>
+      </w:r>
+      <w:proofErr w:type="spellStart"/>
+      <w:proofErr w:type="gramStart"/>
+      <w:r>
+        <w:t>GNT,GNTForm</w:t>
+      </w:r>
+      <w:proofErr w:type="spellEnd"/>
+      <w:proofErr w:type="gramEnd"/>
+      <w:r>
+        <w:t xml:space="preserve"> and </w:t>
+      </w:r>
+      <w:proofErr w:type="spellStart"/>
+      <w:r>
+        <w:t>Oxyplot</w:t>
+      </w:r>
+      <w:proofErr w:type="spellEnd"/>
+      <w:r>
+        <w:t xml:space="preserve">. You can check the details in the </w:t>
+      </w:r>
+      <w:proofErr w:type="spellStart"/>
       <w:r>
         <w:rPr>
           <w:color w:val="A35DD1" w:themeColor="accent6"/>
         </w:rPr>
-        <w:t xml:space="preserve">packages.config </w:t>
+        <w:t>packages.config</w:t>
+      </w:r>
+      <w:proofErr w:type="spellEnd"/>
+      <w:r>
+        <w:rPr>
+          <w:color w:val="A35DD1" w:themeColor="accent6"/>
+        </w:rPr>
+        <w:t xml:space="preserve"> </w:t>
       </w:r>
       <w:r>
         <w:t>file.</w:t>
@@ -19946,7 +22029,7 @@
           <w:rPr>
             <w:noProof/>
           </w:rPr>
-          <w:t>3</w:t>
+          <w:t>20</w:t>
         </w:r>
         <w:r>
           <w:rPr>
@@ -19999,7 +22082,23 @@
         <w:footnoteRef/>
       </w:r>
       <w:r>
-        <w:t xml:space="preserve"> Stone S., Pillmore B., Cyre W. - ‘</w:t>
+        <w:t xml:space="preserve"> Stone S., </w:t>
+      </w:r>
+      <w:proofErr w:type="spellStart"/>
+      <w:r>
+        <w:t>Pillmore</w:t>
+      </w:r>
+      <w:proofErr w:type="spellEnd"/>
+      <w:r>
+        <w:t xml:space="preserve"> B., </w:t>
+      </w:r>
+      <w:proofErr w:type="spellStart"/>
+      <w:r>
+        <w:t>Cyre</w:t>
+      </w:r>
+      <w:proofErr w:type="spellEnd"/>
+      <w:r>
+        <w:t xml:space="preserve"> W. - ‘</w:t>
       </w:r>
       <w:r>
         <w:t>Crossover and mutation in Genetic Algorithms Using Graph-Encoded Chromosomes’</w:t>
@@ -23313,7 +25412,7 @@
 </file>
 
 <file path=customXml/itemProps1.xml><?xml version="1.0" encoding="utf-8"?>
-<ds:datastoreItem xmlns:ds="http://schemas.openxmlformats.org/officeDocument/2006/customXml" ds:itemID="{ECED6138-A8EC-45F0-9EEE-B10EF51E76BF}">
+<ds:datastoreItem xmlns:ds="http://schemas.openxmlformats.org/officeDocument/2006/customXml" ds:itemID="{5E812486-17C9-41AB-9263-D39A18EB866E}">
   <ds:schemaRefs>
     <ds:schemaRef ds:uri="http://schemas.openxmlformats.org/officeDocument/2006/bibliography"/>
   </ds:schemaRefs>

</xml_diff>